<commit_message>
Updated use cases (intermediate, not final)
</commit_message>
<xml_diff>
--- a/UseCases/AllUseCases.docx
+++ b/UseCases/AllUseCases.docx
@@ -430,20 +430,8 @@
           <w:sz w:val="32"/>
           <w:szCs w:val="32"/>
         </w:rPr>
-        <w:t xml:space="preserve">Raleigh </w:t>
+        <w:t>Raleigh Murráy</w:t>
       </w:r>
-      <w:proofErr w:type="spellStart"/>
-      <w:r>
-        <w:rPr>
-          <w:rFonts w:cs="Calibri"/>
-          <w:i/>
-          <w:color w:val="00B0F0"/>
-          <w:sz w:val="32"/>
-          <w:szCs w:val="32"/>
-        </w:rPr>
-        <w:t>Murráy</w:t>
-      </w:r>
-      <w:proofErr w:type="spellEnd"/>
     </w:p>
     <w:p>
       <w:pPr>
@@ -578,7 +566,7 @@
       <w:pPr>
         <w:pStyle w:val="Heading1"/>
       </w:pPr>
-      <w:bookmarkStart w:id="0" w:name="_Toc410339654"/>
+      <w:bookmarkStart w:id="0" w:name="_Toc410573318"/>
       <w:r>
         <w:lastRenderedPageBreak/>
         <w:t>Change Log</w:t>
@@ -851,7 +839,7 @@
           <w:r>
             <w:fldChar w:fldCharType="separate"/>
           </w:r>
-          <w:hyperlink w:anchor="_Toc410339654" w:history="1">
+          <w:hyperlink w:anchor="_Toc410573318" w:history="1">
             <w:r>
               <w:rPr>
                 <w:rStyle w:val="Hyperlink"/>
@@ -878,7 +866,7 @@
                 <w:noProof/>
                 <w:webHidden/>
               </w:rPr>
-              <w:instrText xml:space="preserve"> PAGEREF _Toc410339654 \h </w:instrText>
+              <w:instrText xml:space="preserve"> PAGEREF _Toc410573318 \h </w:instrText>
             </w:r>
             <w:r>
               <w:rPr>
@@ -920,7 +908,7 @@
               <w:noProof/>
             </w:rPr>
           </w:pPr>
-          <w:hyperlink w:anchor="_Toc410339655" w:history="1">
+          <w:hyperlink w:anchor="_Toc410573319" w:history="1">
             <w:r>
               <w:rPr>
                 <w:rStyle w:val="Hyperlink"/>
@@ -947,7 +935,7 @@
                 <w:noProof/>
                 <w:webHidden/>
               </w:rPr>
-              <w:instrText xml:space="preserve"> PAGEREF _Toc410339655 \h </w:instrText>
+              <w:instrText xml:space="preserve"> PAGEREF _Toc410573319 \h </w:instrText>
             </w:r>
             <w:r>
               <w:rPr>
@@ -989,7 +977,7 @@
               <w:noProof/>
             </w:rPr>
           </w:pPr>
-          <w:hyperlink w:anchor="_Toc410339656" w:history="1">
+          <w:hyperlink w:anchor="_Toc410573320" w:history="1">
             <w:r>
               <w:rPr>
                 <w:rStyle w:val="Hyperlink"/>
@@ -1016,7 +1004,7 @@
                 <w:noProof/>
                 <w:webHidden/>
               </w:rPr>
-              <w:instrText xml:space="preserve"> PAGEREF _Toc410339656 \h </w:instrText>
+              <w:instrText xml:space="preserve"> PAGEREF _Toc410573320 \h </w:instrText>
             </w:r>
             <w:r>
               <w:rPr>
@@ -1058,7 +1046,7 @@
               <w:noProof/>
             </w:rPr>
           </w:pPr>
-          <w:hyperlink w:anchor="_Toc410339657" w:history="1">
+          <w:hyperlink w:anchor="_Toc410573321" w:history="1">
             <w:r>
               <w:rPr>
                 <w:rStyle w:val="Hyperlink"/>
@@ -1085,7 +1073,7 @@
                 <w:noProof/>
                 <w:webHidden/>
               </w:rPr>
-              <w:instrText xml:space="preserve"> PAGEREF _Toc410339657 \h </w:instrText>
+              <w:instrText xml:space="preserve"> PAGEREF _Toc410573321 \h </w:instrText>
             </w:r>
             <w:r>
               <w:rPr>
@@ -1127,7 +1115,7 @@
               <w:noProof/>
             </w:rPr>
           </w:pPr>
-          <w:hyperlink w:anchor="_Toc410339658" w:history="1">
+          <w:hyperlink w:anchor="_Toc410573322" w:history="1">
             <w:r>
               <w:rPr>
                 <w:rStyle w:val="Hyperlink"/>
@@ -1154,7 +1142,7 @@
                 <w:noProof/>
                 <w:webHidden/>
               </w:rPr>
-              <w:instrText xml:space="preserve"> PAGEREF _Toc410339658 \h </w:instrText>
+              <w:instrText xml:space="preserve"> PAGEREF _Toc410573322 \h </w:instrText>
             </w:r>
             <w:r>
               <w:rPr>
@@ -1196,13 +1184,13 @@
               <w:noProof/>
             </w:rPr>
           </w:pPr>
-          <w:hyperlink w:anchor="_Toc410339659" w:history="1">
+          <w:hyperlink w:anchor="_Toc410573323" w:history="1">
             <w:r>
               <w:rPr>
                 <w:rStyle w:val="Hyperlink"/>
                 <w:noProof/>
               </w:rPr>
-              <w:t>Use Case: Get Directions</w:t>
+              <w:t>Use Case: Download Appointment</w:t>
             </w:r>
             <w:r>
               <w:rPr>
@@ -1223,7 +1211,7 @@
                 <w:noProof/>
                 <w:webHidden/>
               </w:rPr>
-              <w:instrText xml:space="preserve"> PAGEREF _Toc410339659 \h </w:instrText>
+              <w:instrText xml:space="preserve"> PAGEREF _Toc410573323 \h </w:instrText>
             </w:r>
             <w:r>
               <w:rPr>
@@ -1244,6 +1232,144 @@
                 <w:webHidden/>
               </w:rPr>
               <w:t>8</w:t>
+            </w:r>
+            <w:r>
+              <w:rPr>
+                <w:noProof/>
+                <w:webHidden/>
+              </w:rPr>
+              <w:fldChar w:fldCharType="end"/>
+            </w:r>
+          </w:hyperlink>
+        </w:p>
+        <w:p>
+          <w:pPr>
+            <w:pStyle w:val="TOC1"/>
+            <w:tabs>
+              <w:tab w:val="right" w:leader="dot" w:pos="9566"/>
+            </w:tabs>
+            <w:rPr>
+              <w:rFonts w:eastAsiaTheme="minorEastAsia"/>
+              <w:noProof/>
+            </w:rPr>
+          </w:pPr>
+          <w:hyperlink w:anchor="_Toc410573324" w:history="1">
+            <w:r>
+              <w:rPr>
+                <w:rStyle w:val="Hyperlink"/>
+                <w:noProof/>
+              </w:rPr>
+              <w:t>Use Case: Get Directions to Facility</w:t>
+            </w:r>
+            <w:r>
+              <w:rPr>
+                <w:noProof/>
+                <w:webHidden/>
+              </w:rPr>
+              <w:tab/>
+            </w:r>
+            <w:r>
+              <w:rPr>
+                <w:noProof/>
+                <w:webHidden/>
+              </w:rPr>
+              <w:fldChar w:fldCharType="begin"/>
+            </w:r>
+            <w:r>
+              <w:rPr>
+                <w:noProof/>
+                <w:webHidden/>
+              </w:rPr>
+              <w:instrText xml:space="preserve"> PAGEREF _Toc410573324 \h </w:instrText>
+            </w:r>
+            <w:r>
+              <w:rPr>
+                <w:noProof/>
+                <w:webHidden/>
+              </w:rPr>
+            </w:r>
+            <w:r>
+              <w:rPr>
+                <w:noProof/>
+                <w:webHidden/>
+              </w:rPr>
+              <w:fldChar w:fldCharType="separate"/>
+            </w:r>
+            <w:r>
+              <w:rPr>
+                <w:noProof/>
+                <w:webHidden/>
+              </w:rPr>
+              <w:t>9</w:t>
+            </w:r>
+            <w:r>
+              <w:rPr>
+                <w:noProof/>
+                <w:webHidden/>
+              </w:rPr>
+              <w:fldChar w:fldCharType="end"/>
+            </w:r>
+          </w:hyperlink>
+        </w:p>
+        <w:p>
+          <w:pPr>
+            <w:pStyle w:val="TOC1"/>
+            <w:tabs>
+              <w:tab w:val="right" w:leader="dot" w:pos="9566"/>
+            </w:tabs>
+            <w:rPr>
+              <w:rFonts w:eastAsiaTheme="minorEastAsia"/>
+              <w:noProof/>
+            </w:rPr>
+          </w:pPr>
+          <w:hyperlink w:anchor="_Toc410573325" w:history="1">
+            <w:r>
+              <w:rPr>
+                <w:rStyle w:val="Hyperlink"/>
+                <w:noProof/>
+              </w:rPr>
+              <w:t>Use Case: Verify Appointment Status</w:t>
+            </w:r>
+            <w:r>
+              <w:rPr>
+                <w:noProof/>
+                <w:webHidden/>
+              </w:rPr>
+              <w:tab/>
+            </w:r>
+            <w:r>
+              <w:rPr>
+                <w:noProof/>
+                <w:webHidden/>
+              </w:rPr>
+              <w:fldChar w:fldCharType="begin"/>
+            </w:r>
+            <w:r>
+              <w:rPr>
+                <w:noProof/>
+                <w:webHidden/>
+              </w:rPr>
+              <w:instrText xml:space="preserve"> PAGEREF _Toc410573325 \h </w:instrText>
+            </w:r>
+            <w:r>
+              <w:rPr>
+                <w:noProof/>
+                <w:webHidden/>
+              </w:rPr>
+            </w:r>
+            <w:r>
+              <w:rPr>
+                <w:noProof/>
+                <w:webHidden/>
+              </w:rPr>
+              <w:fldChar w:fldCharType="separate"/>
+            </w:r>
+            <w:r>
+              <w:rPr>
+                <w:noProof/>
+                <w:webHidden/>
+              </w:rPr>
+              <w:t>10</w:t>
             </w:r>
             <w:r>
               <w:rPr>
@@ -1268,6 +1394,8 @@
           <w:sz w:val="48"/>
         </w:rPr>
       </w:pPr>
+      <w:bookmarkStart w:id="1" w:name="_GoBack"/>
+      <w:bookmarkEnd w:id="1"/>
     </w:p>
     <w:p>
       <w:pPr>
@@ -1278,7 +1406,7 @@
           <w:sz w:val="48"/>
         </w:rPr>
       </w:pPr>
-      <w:bookmarkStart w:id="1" w:name="_Toc410339655"/>
+      <w:bookmarkStart w:id="2" w:name="_Toc410573319"/>
       <w:r>
         <w:rPr>
           <w:color w:val="5B9BD5" w:themeColor="accent1"/>
@@ -1287,7 +1415,7 @@
         <w:lastRenderedPageBreak/>
         <w:t>Use Case Diagram</w:t>
       </w:r>
-      <w:bookmarkEnd w:id="1"/>
+      <w:bookmarkEnd w:id="2"/>
     </w:p>
     <w:p>
       <w:r>
@@ -1339,7 +1467,7 @@
             <w:r>
               <w:t xml:space="preserve">ID: </w:t>
             </w:r>
-            <w:bookmarkStart w:id="2" w:name="FirstRunNum"/>
+            <w:bookmarkStart w:id="3" w:name="FirstRunNum"/>
             <w:r>
               <w:rPr>
                 <w:color w:val="auto"/>
@@ -1371,7 +1499,7 @@
               </w:rPr>
               <w:fldChar w:fldCharType="end"/>
             </w:r>
-            <w:bookmarkEnd w:id="2"/>
+            <w:bookmarkEnd w:id="3"/>
           </w:p>
         </w:tc>
       </w:tr>
@@ -1637,7 +1765,7 @@
             <w:r>
               <w:t xml:space="preserve">ID: </w:t>
             </w:r>
-            <w:bookmarkStart w:id="3" w:name="AdminMaintNum"/>
+            <w:bookmarkStart w:id="4" w:name="AdminMaintNum"/>
             <w:r>
               <w:rPr>
                 <w:color w:val="auto"/>
@@ -1669,7 +1797,7 @@
               </w:rPr>
               <w:fldChar w:fldCharType="end"/>
             </w:r>
-            <w:bookmarkEnd w:id="3"/>
+            <w:bookmarkEnd w:id="4"/>
           </w:p>
         </w:tc>
       </w:tr>
@@ -1916,7 +2044,7 @@
             <w:r>
               <w:t xml:space="preserve">ID: </w:t>
             </w:r>
-            <w:bookmarkStart w:id="4" w:name="AuthUserNum"/>
+            <w:bookmarkStart w:id="5" w:name="AuthUserNum"/>
             <w:r>
               <w:rPr>
                 <w:color w:val="auto"/>
@@ -1948,7 +2076,7 @@
               </w:rPr>
               <w:fldChar w:fldCharType="end"/>
             </w:r>
-            <w:bookmarkEnd w:id="4"/>
+            <w:bookmarkEnd w:id="5"/>
           </w:p>
         </w:tc>
       </w:tr>
@@ -2211,6 +2339,487 @@
             </w:pPr>
             <w:r>
               <w:t>The system does not include account lockout, but repeated authentication failures will result in longer wait times between authentication attempts – an “anti-hammer” rather than lock-out strategy</w:t>
+            </w:r>
+          </w:p>
+        </w:tc>
+      </w:tr>
+    </w:tbl>
+    <w:p/>
+    <w:p>
+      <w:r>
+        <w:fldChar w:fldCharType="end"/>
+      </w:r>
+      <w:r>
+        <w:t xml:space="preserve"> </w:t>
+      </w:r>
+      <w:r>
+        <w:fldChar w:fldCharType="begin"/>
+      </w:r>
+      <w:r>
+        <w:instrText xml:space="preserve"> INCLUDETEXT  "</w:instrText>
+      </w:r>
+      <w:r>
+        <w:instrText>Download Appointment</w:instrText>
+      </w:r>
+      <w:r>
+        <w:instrText xml:space="preserve">.uc.docx" </w:instrText>
+      </w:r>
+      <w:r>
+        <w:fldChar w:fldCharType="separate"/>
+      </w:r>
+    </w:p>
+    <w:tbl>
+      <w:tblPr>
+        <w:tblStyle w:val="TableGrid"/>
+        <w:tblW w:w="0" w:type="auto"/>
+        <w:tblLook w:val="04A0" w:firstRow="1" w:lastRow="0" w:firstColumn="1" w:lastColumn="0" w:noHBand="0" w:noVBand="1"/>
+      </w:tblPr>
+      <w:tblGrid>
+        <w:gridCol w:w="9350"/>
+      </w:tblGrid>
+      <w:tr>
+        <w:tc>
+          <w:tcPr>
+            <w:tcW w:w="9350" w:type="dxa"/>
+          </w:tcPr>
+          <w:p>
+            <w:pPr>
+              <w:pStyle w:val="Heading1"/>
+              <w:outlineLvl w:val="0"/>
+            </w:pPr>
+            <w:r>
+              <w:lastRenderedPageBreak/>
+              <w:t>Use Case: Download Appointment</w:t>
+            </w:r>
+          </w:p>
+        </w:tc>
+      </w:tr>
+      <w:tr>
+        <w:tc>
+          <w:tcPr>
+            <w:tcW w:w="9350" w:type="dxa"/>
+          </w:tcPr>
+          <w:p>
+            <w:pPr>
+              <w:pStyle w:val="Heading2"/>
+              <w:outlineLvl w:val="1"/>
+            </w:pPr>
+            <w:r>
+              <w:t xml:space="preserve">ID: </w:t>
+            </w:r>
+            <w:bookmarkStart w:id="6" w:name="DownloadApptNum"/>
+            <w:r>
+              <w:rPr>
+                <w:color w:val="auto"/>
+              </w:rPr>
+              <w:fldChar w:fldCharType="begin"/>
+            </w:r>
+            <w:r>
+              <w:rPr>
+                <w:color w:val="auto"/>
+              </w:rPr>
+              <w:instrText xml:space="preserve"> SEQ  UseCaseNum \* MERGEFORMAT </w:instrText>
+            </w:r>
+            <w:r>
+              <w:rPr>
+                <w:color w:val="auto"/>
+              </w:rPr>
+              <w:fldChar w:fldCharType="separate"/>
+            </w:r>
+            <w:r>
+              <w:rPr>
+                <w:noProof/>
+                <w:color w:val="auto"/>
+              </w:rPr>
+              <w:t>4</w:t>
+            </w:r>
+            <w:r>
+              <w:rPr>
+                <w:color w:val="auto"/>
+              </w:rPr>
+              <w:fldChar w:fldCharType="end"/>
+            </w:r>
+            <w:bookmarkEnd w:id="6"/>
+          </w:p>
+        </w:tc>
+      </w:tr>
+      <w:tr>
+        <w:tc>
+          <w:tcPr>
+            <w:tcW w:w="9350" w:type="dxa"/>
+          </w:tcPr>
+          <w:p>
+            <w:pPr>
+              <w:pStyle w:val="Heading2"/>
+              <w:outlineLvl w:val="1"/>
+            </w:pPr>
+            <w:r>
+              <w:t>Brief Description:</w:t>
+            </w:r>
+          </w:p>
+          <w:p>
+            <w:r>
+              <w:t>After a veteran has made an appointment, he/she will be able to download the appointment into his/her Veni appointment list.  This is a precondition to being able to check-in for the appointment at the VA facility</w:t>
+            </w:r>
+          </w:p>
+        </w:tc>
+      </w:tr>
+      <w:tr>
+        <w:tc>
+          <w:tcPr>
+            <w:tcW w:w="9350" w:type="dxa"/>
+          </w:tcPr>
+          <w:p>
+            <w:pPr>
+              <w:pStyle w:val="Heading2"/>
+              <w:outlineLvl w:val="1"/>
+            </w:pPr>
+            <w:r>
+              <w:t>Note:</w:t>
+            </w:r>
+          </w:p>
+          <w:p>
+            <w:r>
+              <w:t>The creation of an appointment by the veteran with a VA facility is out of scope for this project.  It may be included at some time in the future.</w:t>
+            </w:r>
+          </w:p>
+        </w:tc>
+      </w:tr>
+      <w:tr>
+        <w:tc>
+          <w:tcPr>
+            <w:tcW w:w="9350" w:type="dxa"/>
+          </w:tcPr>
+          <w:p>
+            <w:pPr>
+              <w:pStyle w:val="Heading2"/>
+              <w:outlineLvl w:val="1"/>
+            </w:pPr>
+            <w:r>
+              <w:t>Primary Actors:</w:t>
+            </w:r>
+          </w:p>
+          <w:p>
+            <w:r>
+              <w:t>Veteran</w:t>
+            </w:r>
+          </w:p>
+        </w:tc>
+      </w:tr>
+      <w:tr>
+        <w:tc>
+          <w:tcPr>
+            <w:tcW w:w="9350" w:type="dxa"/>
+          </w:tcPr>
+          <w:p>
+            <w:pPr>
+              <w:pStyle w:val="Heading2"/>
+              <w:outlineLvl w:val="1"/>
+            </w:pPr>
+            <w:r>
+              <w:t>Secondary Actors:</w:t>
+            </w:r>
+          </w:p>
+          <w:p>
+            <w:r>
+              <w:t>None</w:t>
+            </w:r>
+          </w:p>
+        </w:tc>
+      </w:tr>
+      <w:tr>
+        <w:tc>
+          <w:tcPr>
+            <w:tcW w:w="9350" w:type="dxa"/>
+          </w:tcPr>
+          <w:p>
+            <w:pPr>
+              <w:pStyle w:val="Heading2"/>
+              <w:outlineLvl w:val="1"/>
+            </w:pPr>
+            <w:r>
+              <w:t>Preconditions:</w:t>
+            </w:r>
+          </w:p>
+          <w:p>
+            <w:pPr>
+              <w:pStyle w:val="ListParagraph"/>
+              <w:numPr>
+                <w:ilvl w:val="0"/>
+                <w:numId w:val="25"/>
+              </w:numPr>
+            </w:pPr>
+            <w:r>
+              <w:t>The veteran has downloaded the Veni app to his phone and run the “First Run” experience (see “First Run Experience” (</w:t>
+            </w:r>
+            <w:r>
+              <w:fldChar w:fldCharType="begin"/>
+            </w:r>
+            <w:r>
+              <w:instrText xml:space="preserve"> REF FirstRunNum \h </w:instrText>
+            </w:r>
+            <w:r>
+              <w:fldChar w:fldCharType="separate"/>
+            </w:r>
+            <w:r>
+              <w:rPr>
+                <w:noProof/>
+              </w:rPr>
+              <w:t>1</w:t>
+            </w:r>
+            <w:r>
+              <w:fldChar w:fldCharType="end"/>
+            </w:r>
+            <w:r>
+              <w:t>))</w:t>
+            </w:r>
+          </w:p>
+          <w:p>
+            <w:pPr>
+              <w:pStyle w:val="ListParagraph"/>
+              <w:numPr>
+                <w:ilvl w:val="0"/>
+                <w:numId w:val="25"/>
+              </w:numPr>
+            </w:pPr>
+            <w:r>
+              <w:t>The veteran has made an appointment with one of his/her chosen VA facilities (out of scope)</w:t>
+            </w:r>
+          </w:p>
+        </w:tc>
+      </w:tr>
+      <w:tr>
+        <w:tc>
+          <w:tcPr>
+            <w:tcW w:w="9350" w:type="dxa"/>
+          </w:tcPr>
+          <w:p>
+            <w:pPr>
+              <w:pStyle w:val="Heading2"/>
+              <w:outlineLvl w:val="1"/>
+            </w:pPr>
+            <w:r>
+              <w:t>Main Flow:</w:t>
+            </w:r>
+          </w:p>
+          <w:p>
+            <w:pPr>
+              <w:pStyle w:val="ListParagraph"/>
+              <w:numPr>
+                <w:ilvl w:val="0"/>
+                <w:numId w:val="23"/>
+              </w:numPr>
+            </w:pPr>
+            <w:r>
+              <w:t xml:space="preserve">The veteran authenticates to the application </w:t>
+            </w:r>
+          </w:p>
+          <w:p>
+            <w:pPr>
+              <w:pStyle w:val="ListParagraph"/>
+              <w:numPr>
+                <w:ilvl w:val="1"/>
+                <w:numId w:val="23"/>
+              </w:numPr>
+            </w:pPr>
+            <w:r>
+              <w:t>INCLUDE [Authenticate User] (</w:t>
+            </w:r>
+            <w:r>
+              <w:fldChar w:fldCharType="begin"/>
+            </w:r>
+            <w:r>
+              <w:instrText xml:space="preserve"> REF AuthUserNum \h </w:instrText>
+            </w:r>
+            <w:r>
+              <w:fldChar w:fldCharType="separate"/>
+            </w:r>
+            <w:r>
+              <w:rPr>
+                <w:noProof/>
+              </w:rPr>
+              <w:t>3</w:t>
+            </w:r>
+            <w:r>
+              <w:fldChar w:fldCharType="end"/>
+            </w:r>
+            <w:r>
+              <w:t>)</w:t>
+            </w:r>
+          </w:p>
+          <w:p>
+            <w:pPr>
+              <w:pStyle w:val="ListParagraph"/>
+              <w:numPr>
+                <w:ilvl w:val="0"/>
+                <w:numId w:val="23"/>
+              </w:numPr>
+            </w:pPr>
+            <w:r>
+              <w:t>The veteran chooses the “Download Appointment” in the Veni phone app</w:t>
+            </w:r>
+          </w:p>
+          <w:p>
+            <w:pPr>
+              <w:pStyle w:val="ListParagraph"/>
+              <w:numPr>
+                <w:ilvl w:val="0"/>
+                <w:numId w:val="23"/>
+              </w:numPr>
+            </w:pPr>
+            <w:r>
+              <w:t>The phone app communicates with the Veni server system.</w:t>
+            </w:r>
+          </w:p>
+          <w:p>
+            <w:pPr>
+              <w:pStyle w:val="ListParagraph"/>
+              <w:numPr>
+                <w:ilvl w:val="0"/>
+                <w:numId w:val="23"/>
+              </w:numPr>
+            </w:pPr>
+            <w:r>
+              <w:t>The Veni server system looks up which VistA system owns the appointment and downloads the appointment information from the appropriate VistA system</w:t>
+            </w:r>
+          </w:p>
+          <w:p>
+            <w:pPr>
+              <w:pStyle w:val="ListParagraph"/>
+              <w:numPr>
+                <w:ilvl w:val="0"/>
+                <w:numId w:val="23"/>
+              </w:numPr>
+            </w:pPr>
+            <w:r>
+              <w:t>The Veni server system transfers the appointment information to the Veni phone application</w:t>
+            </w:r>
+          </w:p>
+          <w:p>
+            <w:pPr>
+              <w:pStyle w:val="ListParagraph"/>
+              <w:numPr>
+                <w:ilvl w:val="0"/>
+                <w:numId w:val="23"/>
+              </w:numPr>
+            </w:pPr>
+            <w:r>
+              <w:t>The appointment information is shown to the veteran</w:t>
+            </w:r>
+          </w:p>
+          <w:p>
+            <w:pPr>
+              <w:pStyle w:val="ListParagraph"/>
+              <w:numPr>
+                <w:ilvl w:val="0"/>
+                <w:numId w:val="23"/>
+              </w:numPr>
+            </w:pPr>
+            <w:r>
+              <w:t>The veteran is offered an option to get directions to the appointment</w:t>
+            </w:r>
+          </w:p>
+          <w:p>
+            <w:pPr>
+              <w:pStyle w:val="ListParagraph"/>
+              <w:numPr>
+                <w:ilvl w:val="1"/>
+                <w:numId w:val="23"/>
+              </w:numPr>
+            </w:pPr>
+            <w:r>
+              <w:t>INCLUDE [</w:t>
+            </w:r>
+            <w:r>
+              <w:t>Get Directions to Facility</w:t>
+            </w:r>
+            <w:r>
+              <w:t>] (</w:t>
+            </w:r>
+            <w:r>
+              <w:fldChar w:fldCharType="begin"/>
+            </w:r>
+            <w:r>
+              <w:instrText xml:space="preserve"> REF GetDirections</w:instrText>
+            </w:r>
+            <w:r>
+              <w:instrText xml:space="preserve">Num \h </w:instrText>
+            </w:r>
+            <w:r>
+              <w:fldChar w:fldCharType="separate"/>
+            </w:r>
+            <w:r>
+              <w:rPr>
+                <w:noProof/>
+              </w:rPr>
+              <w:t>5</w:t>
+            </w:r>
+            <w:r>
+              <w:fldChar w:fldCharType="end"/>
+            </w:r>
+            <w:r>
+              <w:t>)</w:t>
+            </w:r>
+          </w:p>
+        </w:tc>
+      </w:tr>
+      <w:tr>
+        <w:tc>
+          <w:tcPr>
+            <w:tcW w:w="9350" w:type="dxa"/>
+          </w:tcPr>
+          <w:p>
+            <w:pPr>
+              <w:pStyle w:val="Heading2"/>
+              <w:outlineLvl w:val="1"/>
+            </w:pPr>
+            <w:r>
+              <w:t>Post Conditions:</w:t>
+            </w:r>
+          </w:p>
+          <w:p>
+            <w:pPr>
+              <w:pStyle w:val="ListParagraph"/>
+              <w:numPr>
+                <w:ilvl w:val="0"/>
+                <w:numId w:val="26"/>
+              </w:numPr>
+            </w:pPr>
+            <w:r>
+              <w:t>The Veni system server and the Veni phone app both know about the upcoming appointment</w:t>
+            </w:r>
+          </w:p>
+          <w:p>
+            <w:pPr>
+              <w:pStyle w:val="ListParagraph"/>
+              <w:numPr>
+                <w:ilvl w:val="0"/>
+                <w:numId w:val="26"/>
+              </w:numPr>
+            </w:pPr>
+            <w:r>
+              <w:t>The appointment appears in the Veni app’s “appointment list”</w:t>
+            </w:r>
+          </w:p>
+        </w:tc>
+      </w:tr>
+      <w:tr>
+        <w:tc>
+          <w:tcPr>
+            <w:tcW w:w="9350" w:type="dxa"/>
+          </w:tcPr>
+          <w:p>
+            <w:pPr>
+              <w:pStyle w:val="Heading2"/>
+              <w:outlineLvl w:val="1"/>
+            </w:pPr>
+            <w:r>
+              <w:t>Alternative Flows:</w:t>
+            </w:r>
+          </w:p>
+          <w:p>
+            <w:r>
+              <w:t>None</w:t>
             </w:r>
           </w:p>
         </w:tc>
@@ -2255,7 +2864,7 @@
             </w:pPr>
             <w:r>
               <w:lastRenderedPageBreak/>
-              <w:t xml:space="preserve">Use Case: Get Directions </w:t>
+              <w:t>Use Case: Get Directions to Facility</w:t>
             </w:r>
           </w:p>
         </w:tc>
@@ -2273,7 +2882,7 @@
             <w:r>
               <w:t xml:space="preserve">ID: </w:t>
             </w:r>
-            <w:bookmarkStart w:id="5" w:name="GetDirectionsNum"/>
+            <w:bookmarkStart w:id="7" w:name="GetDirectionsNum"/>
             <w:r>
               <w:rPr>
                 <w:color w:val="auto"/>
@@ -2297,7 +2906,7 @@
                 <w:noProof/>
                 <w:color w:val="auto"/>
               </w:rPr>
-              <w:t>4</w:t>
+              <w:t>5</w:t>
             </w:r>
             <w:r>
               <w:rPr>
@@ -2305,7 +2914,7 @@
               </w:rPr>
               <w:fldChar w:fldCharType="end"/>
             </w:r>
-            <w:bookmarkEnd w:id="5"/>
+            <w:bookmarkEnd w:id="7"/>
           </w:p>
         </w:tc>
       </w:tr>
@@ -2323,6 +2932,14 @@
               <w:t>Brief Description:</w:t>
             </w:r>
           </w:p>
+          <w:p>
+            <w:r>
+              <w:t>The system will provide the ability for a veteran to obtain directions from his current position to the VA facility associated with any of his/her upcoming appointments or any facility he has set up.  Once the veteran has set up an appointment</w:t>
+            </w:r>
+            <w:r>
+              <w:t>, or any time in the future, the veteran can choose to “Get Directions”.  The Veni phone app will pass the location to the phone’s mapping app so that directions to the appointment can be generated</w:t>
+            </w:r>
+          </w:p>
         </w:tc>
       </w:tr>
       <w:tr>
@@ -2450,13 +3067,7 @@
               <w:fldChar w:fldCharType="begin"/>
             </w:r>
             <w:r>
-              <w:instrText xml:space="preserve"> REF </w:instrText>
-            </w:r>
-            <w:r>
-              <w:instrText>FirstRunNum</w:instrText>
-            </w:r>
-            <w:r>
-              <w:instrText xml:space="preserve"> \h </w:instrText>
+              <w:instrText xml:space="preserve"> REF FirstRunNum \h </w:instrText>
             </w:r>
             <w:r>
               <w:fldChar w:fldCharType="separate"/>
@@ -2472,6 +3083,21 @@
             </w:r>
             <w:r>
               <w:t>))</w:t>
+            </w:r>
+            <w:r>
+              <w:t xml:space="preserve"> </w:t>
+            </w:r>
+          </w:p>
+          <w:p>
+            <w:pPr>
+              <w:pStyle w:val="ListParagraph"/>
+              <w:numPr>
+                <w:ilvl w:val="0"/>
+                <w:numId w:val="22"/>
+              </w:numPr>
+            </w:pPr>
+            <w:r>
+              <w:t>The veteran has configured a mapping/directions application on his phone (out of scope)</w:t>
             </w:r>
           </w:p>
         </w:tc>
@@ -2511,19 +3137,16 @@
               </w:numPr>
             </w:pPr>
             <w:r>
-              <w:t>INCLUDE [Authenticate User] (</w:t>
+              <w:t xml:space="preserve">INCLUDE [Authenticate User] </w:t>
+            </w:r>
+            <w:r>
+              <w:t>(</w:t>
             </w:r>
             <w:r>
               <w:fldChar w:fldCharType="begin"/>
             </w:r>
             <w:r>
-              <w:instrText xml:space="preserve"> REF </w:instrText>
-            </w:r>
-            <w:r>
-              <w:instrText>AuthUserNum</w:instrText>
-            </w:r>
-            <w:r>
-              <w:instrText xml:space="preserve"> \h </w:instrText>
+              <w:instrText xml:space="preserve"> REF FirstRunNum \h </w:instrText>
             </w:r>
             <w:r>
               <w:fldChar w:fldCharType="separate"/>
@@ -2532,7 +3155,7 @@
               <w:rPr>
                 <w:noProof/>
               </w:rPr>
-              <w:t>3</w:t>
+              <w:t>1</w:t>
             </w:r>
             <w:r>
               <w:fldChar w:fldCharType="end"/>
@@ -2550,7 +3173,7 @@
               </w:numPr>
             </w:pPr>
             <w:r>
-              <w:t>The user picks which appointment or which facility he wants directions to (or, if this is an included use case, this information will already be known by the app)</w:t>
+              <w:t>The veteran chooses the “Get Directions to Appointment” option in the Veni phone app</w:t>
             </w:r>
           </w:p>
           <w:p>
@@ -2562,7 +3185,49 @@
               </w:numPr>
             </w:pPr>
             <w:r>
-              <w:t>The app fetches the location information from the Veni System Server</w:t>
+              <w:t>If the user is getting directions for a previously created appointment, the system will verify the status of this appointment (and all other appointments in the Veni “appointment list”)</w:t>
+            </w:r>
+          </w:p>
+          <w:p>
+            <w:pPr>
+              <w:pStyle w:val="ListParagraph"/>
+              <w:numPr>
+                <w:ilvl w:val="1"/>
+                <w:numId w:val="23"/>
+              </w:numPr>
+            </w:pPr>
+            <w:r>
+              <w:t xml:space="preserve">INCLUDE [Verify Appointment Status] </w:t>
+            </w:r>
+            <w:r>
+              <w:t>(</w:t>
+            </w:r>
+            <w:r>
+              <w:fldChar w:fldCharType="begin"/>
+            </w:r>
+            <w:r>
+              <w:instrText xml:space="preserve"> REF VerifyStatus</w:instrText>
+            </w:r>
+            <w:r>
+              <w:instrText xml:space="preserve">Num \h </w:instrText>
+            </w:r>
+            <w:r>
+              <w:fldChar w:fldCharType="separate"/>
+            </w:r>
+            <w:r>
+              <w:rPr>
+                <w:noProof/>
+              </w:rPr>
+              <w:t>6</w:t>
+            </w:r>
+            <w:r>
+              <w:fldChar w:fldCharType="end"/>
+            </w:r>
+            <w:r>
+              <w:t>)</w:t>
+            </w:r>
+            <w:r>
+              <w:t xml:space="preserve"> </w:t>
             </w:r>
           </w:p>
           <w:p>
@@ -2574,7 +3239,64 @@
               </w:numPr>
             </w:pPr>
             <w:r>
+              <w:t>The veteran chooses one of his/her upcoming appointments, or one of his/her configured VA facilities from the list shown</w:t>
+            </w:r>
+            <w:r>
+              <w:t xml:space="preserve"> </w:t>
+            </w:r>
+            <w:r>
+              <w:t>(or, if this is an included use case, this information will already be known by the app)</w:t>
+            </w:r>
+          </w:p>
+          <w:p>
+            <w:pPr>
+              <w:pStyle w:val="ListParagraph"/>
+              <w:numPr>
+                <w:ilvl w:val="0"/>
+                <w:numId w:val="23"/>
+              </w:numPr>
+            </w:pPr>
+            <w:r>
+              <w:t>The veteran invokes the “Get Directions” command</w:t>
+            </w:r>
+            <w:r>
+              <w:t xml:space="preserve"> </w:t>
+            </w:r>
+          </w:p>
+          <w:p>
+            <w:pPr>
+              <w:pStyle w:val="ListParagraph"/>
+              <w:numPr>
+                <w:ilvl w:val="0"/>
+                <w:numId w:val="23"/>
+              </w:numPr>
+            </w:pPr>
+            <w:r>
+              <w:t>The app fetches the location information from the Veni System Server</w:t>
+            </w:r>
+          </w:p>
+          <w:p>
+            <w:pPr>
+              <w:pStyle w:val="ListParagraph"/>
+              <w:numPr>
+                <w:ilvl w:val="0"/>
+                <w:numId w:val="23"/>
+              </w:numPr>
+            </w:pPr>
+            <w:r>
               <w:t>The app passes the information to the phone’s location services with a request to provide locations from the veteran’s location to the chosen VHA facility</w:t>
+            </w:r>
+          </w:p>
+          <w:p>
+            <w:pPr>
+              <w:pStyle w:val="ListParagraph"/>
+              <w:numPr>
+                <w:ilvl w:val="0"/>
+                <w:numId w:val="23"/>
+              </w:numPr>
+            </w:pPr>
+            <w:r>
+              <w:t>The phone’s configured location and directions application provides the user with directions (out of scope for this project)</w:t>
             </w:r>
           </w:p>
         </w:tc>
@@ -2629,9 +3351,423 @@
       <w:r>
         <w:fldChar w:fldCharType="end"/>
       </w:r>
-      <w:bookmarkStart w:id="6" w:name="_GoBack"/>
-      <w:bookmarkEnd w:id="6"/>
+      <w:r>
+        <w:t xml:space="preserve"> </w:t>
+      </w:r>
+      <w:r>
+        <w:fldChar w:fldCharType="begin"/>
+      </w:r>
+      <w:r>
+        <w:instrText xml:space="preserve"> INCLUDETEXT  "</w:instrText>
+      </w:r>
+      <w:r>
+        <w:instrText>Verify Appointment Status</w:instrText>
+      </w:r>
+      <w:r>
+        <w:instrText xml:space="preserve">.uc.docx" </w:instrText>
+      </w:r>
+      <w:r>
+        <w:fldChar w:fldCharType="separate"/>
+      </w:r>
     </w:p>
+    <w:tbl>
+      <w:tblPr>
+        <w:tblStyle w:val="TableGrid"/>
+        <w:tblW w:w="0" w:type="auto"/>
+        <w:tblLook w:val="04A0" w:firstRow="1" w:lastRow="0" w:firstColumn="1" w:lastColumn="0" w:noHBand="0" w:noVBand="1"/>
+      </w:tblPr>
+      <w:tblGrid>
+        <w:gridCol w:w="9350"/>
+      </w:tblGrid>
+      <w:tr>
+        <w:tc>
+          <w:tcPr>
+            <w:tcW w:w="9350" w:type="dxa"/>
+          </w:tcPr>
+          <w:p>
+            <w:pPr>
+              <w:pStyle w:val="Heading1"/>
+              <w:outlineLvl w:val="0"/>
+            </w:pPr>
+            <w:r>
+              <w:lastRenderedPageBreak/>
+              <w:t>Use Case: Verify Appointment Status</w:t>
+            </w:r>
+          </w:p>
+        </w:tc>
+      </w:tr>
+      <w:tr>
+        <w:tc>
+          <w:tcPr>
+            <w:tcW w:w="9350" w:type="dxa"/>
+          </w:tcPr>
+          <w:p>
+            <w:pPr>
+              <w:pStyle w:val="Heading2"/>
+              <w:outlineLvl w:val="1"/>
+            </w:pPr>
+            <w:r>
+              <w:t xml:space="preserve">ID: </w:t>
+            </w:r>
+            <w:bookmarkStart w:id="8" w:name="VerifyStatusNum"/>
+            <w:r>
+              <w:rPr>
+                <w:color w:val="auto"/>
+              </w:rPr>
+              <w:fldChar w:fldCharType="begin"/>
+            </w:r>
+            <w:r>
+              <w:rPr>
+                <w:color w:val="auto"/>
+              </w:rPr>
+              <w:instrText xml:space="preserve"> SEQ  UseCaseNum \* MERGEFORMAT </w:instrText>
+            </w:r>
+            <w:r>
+              <w:rPr>
+                <w:color w:val="auto"/>
+              </w:rPr>
+              <w:fldChar w:fldCharType="separate"/>
+            </w:r>
+            <w:r>
+              <w:rPr>
+                <w:noProof/>
+                <w:color w:val="auto"/>
+              </w:rPr>
+              <w:t>6</w:t>
+            </w:r>
+            <w:r>
+              <w:rPr>
+                <w:color w:val="auto"/>
+              </w:rPr>
+              <w:fldChar w:fldCharType="end"/>
+            </w:r>
+            <w:bookmarkEnd w:id="8"/>
+          </w:p>
+        </w:tc>
+      </w:tr>
+      <w:tr>
+        <w:tc>
+          <w:tcPr>
+            <w:tcW w:w="9350" w:type="dxa"/>
+          </w:tcPr>
+          <w:p>
+            <w:pPr>
+              <w:pStyle w:val="Heading2"/>
+              <w:outlineLvl w:val="1"/>
+            </w:pPr>
+            <w:r>
+              <w:t>Brief Description:</w:t>
+            </w:r>
+          </w:p>
+          <w:p>
+            <w:r>
+              <w:t>The Veni system relies on information in VistA systems.  It will not be notified should the information upon which it relies changes in the VistA system from which the information originated.  As a result, each time the Veni system looks at appointment information, it needs to check with the appropriate VistA system to make sure the information has not changed.  If changes occur, the veteran will be notified.</w:t>
+            </w:r>
+          </w:p>
+        </w:tc>
+      </w:tr>
+      <w:tr>
+        <w:tc>
+          <w:tcPr>
+            <w:tcW w:w="9350" w:type="dxa"/>
+          </w:tcPr>
+          <w:p>
+            <w:pPr>
+              <w:pStyle w:val="Heading2"/>
+              <w:outlineLvl w:val="1"/>
+            </w:pPr>
+            <w:r>
+              <w:t>Note:</w:t>
+            </w:r>
+          </w:p>
+          <w:p>
+            <w:r>
+              <w:t>This use case is “include only”.</w:t>
+            </w:r>
+          </w:p>
+        </w:tc>
+      </w:tr>
+      <w:tr>
+        <w:tc>
+          <w:tcPr>
+            <w:tcW w:w="9350" w:type="dxa"/>
+          </w:tcPr>
+          <w:p>
+            <w:pPr>
+              <w:pStyle w:val="Heading2"/>
+              <w:outlineLvl w:val="1"/>
+            </w:pPr>
+            <w:r>
+              <w:t>Primary Actors:</w:t>
+            </w:r>
+          </w:p>
+          <w:p>
+            <w:pPr>
+              <w:pStyle w:val="ListParagraph"/>
+              <w:numPr>
+                <w:ilvl w:val="0"/>
+                <w:numId w:val="27"/>
+              </w:numPr>
+            </w:pPr>
+            <w:r>
+              <w:t>Veteran</w:t>
+            </w:r>
+          </w:p>
+          <w:p>
+            <w:pPr>
+              <w:pStyle w:val="ListParagraph"/>
+              <w:numPr>
+                <w:ilvl w:val="0"/>
+                <w:numId w:val="27"/>
+              </w:numPr>
+            </w:pPr>
+            <w:r>
+              <w:t>VistA system</w:t>
+            </w:r>
+          </w:p>
+        </w:tc>
+      </w:tr>
+      <w:tr>
+        <w:tc>
+          <w:tcPr>
+            <w:tcW w:w="9350" w:type="dxa"/>
+          </w:tcPr>
+          <w:p>
+            <w:pPr>
+              <w:pStyle w:val="Heading2"/>
+              <w:outlineLvl w:val="1"/>
+            </w:pPr>
+            <w:r>
+              <w:t>Secondary Actors:</w:t>
+            </w:r>
+          </w:p>
+          <w:p>
+            <w:r>
+              <w:t>None</w:t>
+            </w:r>
+          </w:p>
+        </w:tc>
+      </w:tr>
+      <w:tr>
+        <w:tc>
+          <w:tcPr>
+            <w:tcW w:w="9350" w:type="dxa"/>
+          </w:tcPr>
+          <w:p>
+            <w:pPr>
+              <w:pStyle w:val="Heading2"/>
+              <w:outlineLvl w:val="1"/>
+            </w:pPr>
+            <w:r>
+              <w:t>Preconditions:</w:t>
+            </w:r>
+          </w:p>
+          <w:p>
+            <w:pPr>
+              <w:pStyle w:val="ListParagraph"/>
+              <w:numPr>
+                <w:ilvl w:val="0"/>
+                <w:numId w:val="25"/>
+              </w:numPr>
+            </w:pPr>
+            <w:r>
+              <w:t>The veteran has downloaded the Veni app to his phone and run the “First Run” experience (see “First Run Experience” (</w:t>
+            </w:r>
+            <w:r>
+              <w:fldChar w:fldCharType="begin"/>
+            </w:r>
+            <w:r>
+              <w:instrText xml:space="preserve"> REF FirstRunNum \h </w:instrText>
+            </w:r>
+            <w:r>
+              <w:fldChar w:fldCharType="separate"/>
+            </w:r>
+            <w:r>
+              <w:rPr>
+                <w:noProof/>
+              </w:rPr>
+              <w:t>1</w:t>
+            </w:r>
+            <w:r>
+              <w:fldChar w:fldCharType="end"/>
+            </w:r>
+            <w:r>
+              <w:t>))</w:t>
+            </w:r>
+          </w:p>
+          <w:p>
+            <w:pPr>
+              <w:pStyle w:val="ListParagraph"/>
+              <w:numPr>
+                <w:ilvl w:val="0"/>
+                <w:numId w:val="25"/>
+              </w:numPr>
+            </w:pPr>
+            <w:r>
+              <w:t xml:space="preserve">The veteran has made </w:t>
+            </w:r>
+            <w:r>
+              <w:t xml:space="preserve">at least one </w:t>
+            </w:r>
+            <w:r>
+              <w:t>appointment with one of his/her chosen VA facilities (out of scope)</w:t>
+            </w:r>
+          </w:p>
+        </w:tc>
+      </w:tr>
+      <w:tr>
+        <w:tc>
+          <w:tcPr>
+            <w:tcW w:w="9350" w:type="dxa"/>
+          </w:tcPr>
+          <w:p>
+            <w:pPr>
+              <w:pStyle w:val="Heading2"/>
+              <w:outlineLvl w:val="1"/>
+            </w:pPr>
+            <w:r>
+              <w:t>Main Flow:</w:t>
+            </w:r>
+          </w:p>
+          <w:p>
+            <w:pPr>
+              <w:pStyle w:val="ListParagraph"/>
+              <w:numPr>
+                <w:ilvl w:val="0"/>
+                <w:numId w:val="28"/>
+              </w:numPr>
+            </w:pPr>
+            <w:r>
+              <w:t>When this is invoked, the Veni system will query the VistA system (or systems) for all appointments associated with the user</w:t>
+            </w:r>
+          </w:p>
+          <w:p>
+            <w:pPr>
+              <w:pStyle w:val="ListParagraph"/>
+              <w:numPr>
+                <w:ilvl w:val="0"/>
+                <w:numId w:val="28"/>
+              </w:numPr>
+            </w:pPr>
+            <w:r>
+              <w:t>If new appointments exist, the user will be presented with the option to download the appointment</w:t>
+            </w:r>
+          </w:p>
+          <w:p>
+            <w:pPr>
+              <w:pStyle w:val="ListParagraph"/>
+              <w:numPr>
+                <w:ilvl w:val="1"/>
+                <w:numId w:val="28"/>
+              </w:numPr>
+            </w:pPr>
+            <w:r>
+              <w:t xml:space="preserve">INCLUDE [Download Appointment] </w:t>
+            </w:r>
+            <w:r>
+              <w:t>(</w:t>
+            </w:r>
+            <w:r>
+              <w:fldChar w:fldCharType="begin"/>
+            </w:r>
+            <w:r>
+              <w:instrText xml:space="preserve"> REF DownloadApptNum</w:instrText>
+            </w:r>
+            <w:r>
+              <w:instrText xml:space="preserve"> \h </w:instrText>
+            </w:r>
+            <w:r>
+              <w:fldChar w:fldCharType="separate"/>
+            </w:r>
+            <w:r>
+              <w:rPr>
+                <w:noProof/>
+              </w:rPr>
+              <w:t>4</w:t>
+            </w:r>
+            <w:r>
+              <w:fldChar w:fldCharType="end"/>
+            </w:r>
+            <w:r>
+              <w:t>)</w:t>
+            </w:r>
+          </w:p>
+          <w:p>
+            <w:pPr>
+              <w:pStyle w:val="ListParagraph"/>
+              <w:numPr>
+                <w:ilvl w:val="0"/>
+                <w:numId w:val="28"/>
+              </w:numPr>
+            </w:pPr>
+            <w:r>
+              <w:t>If an appointment has been changed (for example its time or location) the Veni system will change the appointment and notify the veteran through the Veni phone application</w:t>
+            </w:r>
+          </w:p>
+          <w:p>
+            <w:pPr>
+              <w:pStyle w:val="ListParagraph"/>
+              <w:numPr>
+                <w:ilvl w:val="0"/>
+                <w:numId w:val="28"/>
+              </w:numPr>
+            </w:pPr>
+            <w:r>
+              <w:t>If an appointment has been deleted, the Veni system will remove the appointment from the veteran’s Veni “appointment list” and notify him/her</w:t>
+            </w:r>
+          </w:p>
+        </w:tc>
+      </w:tr>
+      <w:tr>
+        <w:tc>
+          <w:tcPr>
+            <w:tcW w:w="9350" w:type="dxa"/>
+          </w:tcPr>
+          <w:p>
+            <w:pPr>
+              <w:pStyle w:val="Heading2"/>
+              <w:outlineLvl w:val="1"/>
+            </w:pPr>
+            <w:r>
+              <w:t>Post Conditions:</w:t>
+            </w:r>
+          </w:p>
+          <w:p>
+            <w:r>
+              <w:t>The Veni system and the VistA systems will be in sync for that particular veteran</w:t>
+            </w:r>
+          </w:p>
+        </w:tc>
+      </w:tr>
+      <w:tr>
+        <w:tc>
+          <w:tcPr>
+            <w:tcW w:w="9350" w:type="dxa"/>
+          </w:tcPr>
+          <w:p>
+            <w:pPr>
+              <w:pStyle w:val="Heading2"/>
+              <w:outlineLvl w:val="1"/>
+            </w:pPr>
+            <w:r>
+              <w:t>Alternative Flows:</w:t>
+            </w:r>
+          </w:p>
+          <w:p>
+            <w:r>
+              <w:t>None</w:t>
+            </w:r>
+          </w:p>
+        </w:tc>
+      </w:tr>
+    </w:tbl>
+    <w:p/>
+    <w:p>
+      <w:r>
+        <w:fldChar w:fldCharType="end"/>
+      </w:r>
+    </w:p>
+    <w:p/>
     <w:sectPr>
       <w:footerReference w:type="default" r:id="rId9"/>
       <w:pgSz w:w="12240" w:h="15840"/>
@@ -2711,7 +3847,7 @@
       <w:rPr>
         <w:noProof/>
       </w:rPr>
-      <w:t>8</w:t>
+      <w:t>10</w:t>
     </w:r>
     <w:r>
       <w:rPr>
@@ -2751,6 +3887,95 @@
 <file path=word/numbering.xml><?xml version="1.0" encoding="utf-8"?>
 <w:numbering xmlns:wpc="http://schemas.microsoft.com/office/word/2010/wordprocessingCanvas" xmlns:mc="http://schemas.openxmlformats.org/markup-compatibility/2006" xmlns:o="urn:schemas-microsoft-com:office:office" xmlns:r="http://schemas.openxmlformats.org/officeDocument/2006/relationships" xmlns:m="http://schemas.openxmlformats.org/officeDocument/2006/math" xmlns:v="urn:schemas-microsoft-com:vml" xmlns:wp14="http://schemas.microsoft.com/office/word/2010/wordprocessingDrawing" xmlns:wp="http://schemas.openxmlformats.org/drawingml/2006/wordprocessingDrawing" xmlns:w10="urn:schemas-microsoft-com:office:word" xmlns:w="http://schemas.openxmlformats.org/wordprocessingml/2006/main" xmlns:w14="http://schemas.microsoft.com/office/word/2010/wordml" xmlns:w15="http://schemas.microsoft.com/office/word/2012/wordml" xmlns:wpg="http://schemas.microsoft.com/office/word/2010/wordprocessingGroup" xmlns:wpi="http://schemas.microsoft.com/office/word/2010/wordprocessingInk" xmlns:wne="http://schemas.microsoft.com/office/word/2006/wordml" xmlns:wps="http://schemas.microsoft.com/office/word/2010/wordprocessingShape" mc:Ignorable="w14 w15 wp14">
   <w:abstractNum w:abstractNumId="0">
+    <w:nsid w:val="0068489B"/>
+    <w:multiLevelType w:val="hybridMultilevel"/>
+    <w:tmpl w:val="EC4A702C"/>
+    <w:lvl w:ilvl="0" w:tplc="04090011">
+      <w:start w:val="1"/>
+      <w:numFmt w:val="decimal"/>
+      <w:lvlText w:val="%1)"/>
+      <w:lvlJc w:val="left"/>
+      <w:pPr>
+        <w:ind w:left="720" w:hanging="360"/>
+      </w:pPr>
+      <w:rPr>
+        <w:rFonts w:hint="default"/>
+      </w:rPr>
+    </w:lvl>
+    <w:lvl w:ilvl="1" w:tplc="04090019" w:tentative="1">
+      <w:start w:val="1"/>
+      <w:numFmt w:val="lowerLetter"/>
+      <w:lvlText w:val="%2."/>
+      <w:lvlJc w:val="left"/>
+      <w:pPr>
+        <w:ind w:left="1440" w:hanging="360"/>
+      </w:pPr>
+    </w:lvl>
+    <w:lvl w:ilvl="2" w:tplc="0409001B" w:tentative="1">
+      <w:start w:val="1"/>
+      <w:numFmt w:val="lowerRoman"/>
+      <w:lvlText w:val="%3."/>
+      <w:lvlJc w:val="right"/>
+      <w:pPr>
+        <w:ind w:left="2160" w:hanging="180"/>
+      </w:pPr>
+    </w:lvl>
+    <w:lvl w:ilvl="3" w:tplc="0409000F" w:tentative="1">
+      <w:start w:val="1"/>
+      <w:numFmt w:val="decimal"/>
+      <w:lvlText w:val="%4."/>
+      <w:lvlJc w:val="left"/>
+      <w:pPr>
+        <w:ind w:left="2880" w:hanging="360"/>
+      </w:pPr>
+    </w:lvl>
+    <w:lvl w:ilvl="4" w:tplc="04090019" w:tentative="1">
+      <w:start w:val="1"/>
+      <w:numFmt w:val="lowerLetter"/>
+      <w:lvlText w:val="%5."/>
+      <w:lvlJc w:val="left"/>
+      <w:pPr>
+        <w:ind w:left="3600" w:hanging="360"/>
+      </w:pPr>
+    </w:lvl>
+    <w:lvl w:ilvl="5" w:tplc="0409001B" w:tentative="1">
+      <w:start w:val="1"/>
+      <w:numFmt w:val="lowerRoman"/>
+      <w:lvlText w:val="%6."/>
+      <w:lvlJc w:val="right"/>
+      <w:pPr>
+        <w:ind w:left="4320" w:hanging="180"/>
+      </w:pPr>
+    </w:lvl>
+    <w:lvl w:ilvl="6" w:tplc="0409000F" w:tentative="1">
+      <w:start w:val="1"/>
+      <w:numFmt w:val="decimal"/>
+      <w:lvlText w:val="%7."/>
+      <w:lvlJc w:val="left"/>
+      <w:pPr>
+        <w:ind w:left="5040" w:hanging="360"/>
+      </w:pPr>
+    </w:lvl>
+    <w:lvl w:ilvl="7" w:tplc="04090019" w:tentative="1">
+      <w:start w:val="1"/>
+      <w:numFmt w:val="lowerLetter"/>
+      <w:lvlText w:val="%8."/>
+      <w:lvlJc w:val="left"/>
+      <w:pPr>
+        <w:ind w:left="5760" w:hanging="360"/>
+      </w:pPr>
+    </w:lvl>
+    <w:lvl w:ilvl="8" w:tplc="0409001B" w:tentative="1">
+      <w:start w:val="1"/>
+      <w:numFmt w:val="lowerRoman"/>
+      <w:lvlText w:val="%9."/>
+      <w:lvlJc w:val="right"/>
+      <w:pPr>
+        <w:ind w:left="6480" w:hanging="180"/>
+      </w:pPr>
+    </w:lvl>
+  </w:abstractNum>
+  <w:abstractNum w:abstractNumId="1">
     <w:nsid w:val="081425D1"/>
     <w:multiLevelType w:val="hybridMultilevel"/>
     <w:tmpl w:val="15F470C8"/>
@@ -2836,7 +4061,7 @@
       </w:pPr>
     </w:lvl>
   </w:abstractNum>
-  <w:abstractNum w:abstractNumId="1">
+  <w:abstractNum w:abstractNumId="2">
     <w:nsid w:val="0FA44608"/>
     <w:multiLevelType w:val="hybridMultilevel"/>
     <w:tmpl w:val="131C6722"/>
@@ -2925,7 +4150,7 @@
       </w:pPr>
     </w:lvl>
   </w:abstractNum>
-  <w:abstractNum w:abstractNumId="2">
+  <w:abstractNum w:abstractNumId="3">
     <w:nsid w:val="11F0650A"/>
     <w:multiLevelType w:val="hybridMultilevel"/>
     <w:tmpl w:val="6968171C"/>
@@ -3014,7 +4239,7 @@
       </w:pPr>
     </w:lvl>
   </w:abstractNum>
-  <w:abstractNum w:abstractNumId="3">
+  <w:abstractNum w:abstractNumId="4">
     <w:nsid w:val="154C4649"/>
     <w:multiLevelType w:val="hybridMultilevel"/>
     <w:tmpl w:val="2AA20B9A"/>
@@ -3103,7 +4328,7 @@
       </w:pPr>
     </w:lvl>
   </w:abstractNum>
-  <w:abstractNum w:abstractNumId="4">
+  <w:abstractNum w:abstractNumId="5">
     <w:nsid w:val="1BF52EC0"/>
     <w:multiLevelType w:val="hybridMultilevel"/>
     <w:tmpl w:val="5A88673C"/>
@@ -3195,7 +4420,7 @@
       </w:pPr>
     </w:lvl>
   </w:abstractNum>
-  <w:abstractNum w:abstractNumId="5">
+  <w:abstractNum w:abstractNumId="6">
     <w:nsid w:val="1F583D7B"/>
     <w:multiLevelType w:val="hybridMultilevel"/>
     <w:tmpl w:val="BBEE185E"/>
@@ -3284,7 +4509,7 @@
       </w:pPr>
     </w:lvl>
   </w:abstractNum>
-  <w:abstractNum w:abstractNumId="6">
+  <w:abstractNum w:abstractNumId="7">
     <w:nsid w:val="239C4204"/>
     <w:multiLevelType w:val="hybridMultilevel"/>
     <w:tmpl w:val="9A96D8BE"/>
@@ -3370,7 +4595,209 @@
       </w:pPr>
     </w:lvl>
   </w:abstractNum>
-  <w:abstractNum w:abstractNumId="7">
+  <w:abstractNum w:abstractNumId="8">
+    <w:nsid w:val="28D70610"/>
+    <w:multiLevelType w:val="hybridMultilevel"/>
+    <w:tmpl w:val="84369480"/>
+    <w:lvl w:ilvl="0" w:tplc="E39C8EC4">
+      <w:start w:val="1"/>
+      <w:numFmt w:val="bullet"/>
+      <w:lvlText w:val=""/>
+      <w:lvlJc w:val="left"/>
+      <w:pPr>
+        <w:ind w:left="720" w:hanging="360"/>
+      </w:pPr>
+      <w:rPr>
+        <w:rFonts w:ascii="Symbol" w:eastAsiaTheme="minorHAnsi" w:hAnsi="Symbol" w:cstheme="minorBidi" w:hint="default"/>
+      </w:rPr>
+    </w:lvl>
+    <w:lvl w:ilvl="1" w:tplc="04090003" w:tentative="1">
+      <w:start w:val="1"/>
+      <w:numFmt w:val="bullet"/>
+      <w:lvlText w:val="o"/>
+      <w:lvlJc w:val="left"/>
+      <w:pPr>
+        <w:ind w:left="1440" w:hanging="360"/>
+      </w:pPr>
+      <w:rPr>
+        <w:rFonts w:ascii="Courier New" w:hAnsi="Courier New" w:cs="Courier New" w:hint="default"/>
+      </w:rPr>
+    </w:lvl>
+    <w:lvl w:ilvl="2" w:tplc="04090005" w:tentative="1">
+      <w:start w:val="1"/>
+      <w:numFmt w:val="bullet"/>
+      <w:lvlText w:val=""/>
+      <w:lvlJc w:val="left"/>
+      <w:pPr>
+        <w:ind w:left="2160" w:hanging="360"/>
+      </w:pPr>
+      <w:rPr>
+        <w:rFonts w:ascii="Wingdings" w:hAnsi="Wingdings" w:hint="default"/>
+      </w:rPr>
+    </w:lvl>
+    <w:lvl w:ilvl="3" w:tplc="04090001" w:tentative="1">
+      <w:start w:val="1"/>
+      <w:numFmt w:val="bullet"/>
+      <w:lvlText w:val=""/>
+      <w:lvlJc w:val="left"/>
+      <w:pPr>
+        <w:ind w:left="2880" w:hanging="360"/>
+      </w:pPr>
+      <w:rPr>
+        <w:rFonts w:ascii="Symbol" w:hAnsi="Symbol" w:hint="default"/>
+      </w:rPr>
+    </w:lvl>
+    <w:lvl w:ilvl="4" w:tplc="04090003" w:tentative="1">
+      <w:start w:val="1"/>
+      <w:numFmt w:val="bullet"/>
+      <w:lvlText w:val="o"/>
+      <w:lvlJc w:val="left"/>
+      <w:pPr>
+        <w:ind w:left="3600" w:hanging="360"/>
+      </w:pPr>
+      <w:rPr>
+        <w:rFonts w:ascii="Courier New" w:hAnsi="Courier New" w:cs="Courier New" w:hint="default"/>
+      </w:rPr>
+    </w:lvl>
+    <w:lvl w:ilvl="5" w:tplc="04090005" w:tentative="1">
+      <w:start w:val="1"/>
+      <w:numFmt w:val="bullet"/>
+      <w:lvlText w:val=""/>
+      <w:lvlJc w:val="left"/>
+      <w:pPr>
+        <w:ind w:left="4320" w:hanging="360"/>
+      </w:pPr>
+      <w:rPr>
+        <w:rFonts w:ascii="Wingdings" w:hAnsi="Wingdings" w:hint="default"/>
+      </w:rPr>
+    </w:lvl>
+    <w:lvl w:ilvl="6" w:tplc="04090001" w:tentative="1">
+      <w:start w:val="1"/>
+      <w:numFmt w:val="bullet"/>
+      <w:lvlText w:val=""/>
+      <w:lvlJc w:val="left"/>
+      <w:pPr>
+        <w:ind w:left="5040" w:hanging="360"/>
+      </w:pPr>
+      <w:rPr>
+        <w:rFonts w:ascii="Symbol" w:hAnsi="Symbol" w:hint="default"/>
+      </w:rPr>
+    </w:lvl>
+    <w:lvl w:ilvl="7" w:tplc="04090003" w:tentative="1">
+      <w:start w:val="1"/>
+      <w:numFmt w:val="bullet"/>
+      <w:lvlText w:val="o"/>
+      <w:lvlJc w:val="left"/>
+      <w:pPr>
+        <w:ind w:left="5760" w:hanging="360"/>
+      </w:pPr>
+      <w:rPr>
+        <w:rFonts w:ascii="Courier New" w:hAnsi="Courier New" w:cs="Courier New" w:hint="default"/>
+      </w:rPr>
+    </w:lvl>
+    <w:lvl w:ilvl="8" w:tplc="04090005" w:tentative="1">
+      <w:start w:val="1"/>
+      <w:numFmt w:val="bullet"/>
+      <w:lvlText w:val=""/>
+      <w:lvlJc w:val="left"/>
+      <w:pPr>
+        <w:ind w:left="6480" w:hanging="360"/>
+      </w:pPr>
+      <w:rPr>
+        <w:rFonts w:ascii="Wingdings" w:hAnsi="Wingdings" w:hint="default"/>
+      </w:rPr>
+    </w:lvl>
+  </w:abstractNum>
+  <w:abstractNum w:abstractNumId="9">
+    <w:nsid w:val="2E856D39"/>
+    <w:multiLevelType w:val="hybridMultilevel"/>
+    <w:tmpl w:val="782A5A6A"/>
+    <w:lvl w:ilvl="0" w:tplc="04090011">
+      <w:start w:val="1"/>
+      <w:numFmt w:val="decimal"/>
+      <w:lvlText w:val="%1)"/>
+      <w:lvlJc w:val="left"/>
+      <w:pPr>
+        <w:ind w:left="720" w:hanging="360"/>
+      </w:pPr>
+      <w:rPr>
+        <w:rFonts w:hint="default"/>
+      </w:rPr>
+    </w:lvl>
+    <w:lvl w:ilvl="1" w:tplc="04090019" w:tentative="1">
+      <w:start w:val="1"/>
+      <w:numFmt w:val="lowerLetter"/>
+      <w:lvlText w:val="%2."/>
+      <w:lvlJc w:val="left"/>
+      <w:pPr>
+        <w:ind w:left="1440" w:hanging="360"/>
+      </w:pPr>
+    </w:lvl>
+    <w:lvl w:ilvl="2" w:tplc="0409001B" w:tentative="1">
+      <w:start w:val="1"/>
+      <w:numFmt w:val="lowerRoman"/>
+      <w:lvlText w:val="%3."/>
+      <w:lvlJc w:val="right"/>
+      <w:pPr>
+        <w:ind w:left="2160" w:hanging="180"/>
+      </w:pPr>
+    </w:lvl>
+    <w:lvl w:ilvl="3" w:tplc="0409000F" w:tentative="1">
+      <w:start w:val="1"/>
+      <w:numFmt w:val="decimal"/>
+      <w:lvlText w:val="%4."/>
+      <w:lvlJc w:val="left"/>
+      <w:pPr>
+        <w:ind w:left="2880" w:hanging="360"/>
+      </w:pPr>
+    </w:lvl>
+    <w:lvl w:ilvl="4" w:tplc="04090019" w:tentative="1">
+      <w:start w:val="1"/>
+      <w:numFmt w:val="lowerLetter"/>
+      <w:lvlText w:val="%5."/>
+      <w:lvlJc w:val="left"/>
+      <w:pPr>
+        <w:ind w:left="3600" w:hanging="360"/>
+      </w:pPr>
+    </w:lvl>
+    <w:lvl w:ilvl="5" w:tplc="0409001B" w:tentative="1">
+      <w:start w:val="1"/>
+      <w:numFmt w:val="lowerRoman"/>
+      <w:lvlText w:val="%6."/>
+      <w:lvlJc w:val="right"/>
+      <w:pPr>
+        <w:ind w:left="4320" w:hanging="180"/>
+      </w:pPr>
+    </w:lvl>
+    <w:lvl w:ilvl="6" w:tplc="0409000F" w:tentative="1">
+      <w:start w:val="1"/>
+      <w:numFmt w:val="decimal"/>
+      <w:lvlText w:val="%7."/>
+      <w:lvlJc w:val="left"/>
+      <w:pPr>
+        <w:ind w:left="5040" w:hanging="360"/>
+      </w:pPr>
+    </w:lvl>
+    <w:lvl w:ilvl="7" w:tplc="04090019" w:tentative="1">
+      <w:start w:val="1"/>
+      <w:numFmt w:val="lowerLetter"/>
+      <w:lvlText w:val="%8."/>
+      <w:lvlJc w:val="left"/>
+      <w:pPr>
+        <w:ind w:left="5760" w:hanging="360"/>
+      </w:pPr>
+    </w:lvl>
+    <w:lvl w:ilvl="8" w:tplc="0409001B" w:tentative="1">
+      <w:start w:val="1"/>
+      <w:numFmt w:val="lowerRoman"/>
+      <w:lvlText w:val="%9."/>
+      <w:lvlJc w:val="right"/>
+      <w:pPr>
+        <w:ind w:left="6480" w:hanging="180"/>
+      </w:pPr>
+    </w:lvl>
+  </w:abstractNum>
+  <w:abstractNum w:abstractNumId="10">
     <w:nsid w:val="2F5C10DD"/>
     <w:multiLevelType w:val="hybridMultilevel"/>
     <w:tmpl w:val="6944E77E"/>
@@ -3459,7 +4886,99 @@
       </w:pPr>
     </w:lvl>
   </w:abstractNum>
-  <w:abstractNum w:abstractNumId="8">
+  <w:abstractNum w:abstractNumId="11">
+    <w:nsid w:val="336A39C0"/>
+    <w:multiLevelType w:val="hybridMultilevel"/>
+    <w:tmpl w:val="DAFA4368"/>
+    <w:lvl w:ilvl="0" w:tplc="04090011">
+      <w:start w:val="1"/>
+      <w:numFmt w:val="decimal"/>
+      <w:lvlText w:val="%1)"/>
+      <w:lvlJc w:val="left"/>
+      <w:pPr>
+        <w:ind w:left="720" w:hanging="360"/>
+      </w:pPr>
+      <w:rPr>
+        <w:rFonts w:hint="default"/>
+      </w:rPr>
+    </w:lvl>
+    <w:lvl w:ilvl="1" w:tplc="04090001">
+      <w:start w:val="1"/>
+      <w:numFmt w:val="bullet"/>
+      <w:lvlText w:val=""/>
+      <w:lvlJc w:val="left"/>
+      <w:pPr>
+        <w:ind w:left="1440" w:hanging="360"/>
+      </w:pPr>
+      <w:rPr>
+        <w:rFonts w:ascii="Symbol" w:hAnsi="Symbol" w:hint="default"/>
+      </w:rPr>
+    </w:lvl>
+    <w:lvl w:ilvl="2" w:tplc="0409001B" w:tentative="1">
+      <w:start w:val="1"/>
+      <w:numFmt w:val="lowerRoman"/>
+      <w:lvlText w:val="%3."/>
+      <w:lvlJc w:val="right"/>
+      <w:pPr>
+        <w:ind w:left="2160" w:hanging="180"/>
+      </w:pPr>
+    </w:lvl>
+    <w:lvl w:ilvl="3" w:tplc="0409000F" w:tentative="1">
+      <w:start w:val="1"/>
+      <w:numFmt w:val="decimal"/>
+      <w:lvlText w:val="%4."/>
+      <w:lvlJc w:val="left"/>
+      <w:pPr>
+        <w:ind w:left="2880" w:hanging="360"/>
+      </w:pPr>
+    </w:lvl>
+    <w:lvl w:ilvl="4" w:tplc="04090019" w:tentative="1">
+      <w:start w:val="1"/>
+      <w:numFmt w:val="lowerLetter"/>
+      <w:lvlText w:val="%5."/>
+      <w:lvlJc w:val="left"/>
+      <w:pPr>
+        <w:ind w:left="3600" w:hanging="360"/>
+      </w:pPr>
+    </w:lvl>
+    <w:lvl w:ilvl="5" w:tplc="0409001B" w:tentative="1">
+      <w:start w:val="1"/>
+      <w:numFmt w:val="lowerRoman"/>
+      <w:lvlText w:val="%6."/>
+      <w:lvlJc w:val="right"/>
+      <w:pPr>
+        <w:ind w:left="4320" w:hanging="180"/>
+      </w:pPr>
+    </w:lvl>
+    <w:lvl w:ilvl="6" w:tplc="0409000F" w:tentative="1">
+      <w:start w:val="1"/>
+      <w:numFmt w:val="decimal"/>
+      <w:lvlText w:val="%7."/>
+      <w:lvlJc w:val="left"/>
+      <w:pPr>
+        <w:ind w:left="5040" w:hanging="360"/>
+      </w:pPr>
+    </w:lvl>
+    <w:lvl w:ilvl="7" w:tplc="04090019" w:tentative="1">
+      <w:start w:val="1"/>
+      <w:numFmt w:val="lowerLetter"/>
+      <w:lvlText w:val="%8."/>
+      <w:lvlJc w:val="left"/>
+      <w:pPr>
+        <w:ind w:left="5760" w:hanging="360"/>
+      </w:pPr>
+    </w:lvl>
+    <w:lvl w:ilvl="8" w:tplc="0409001B" w:tentative="1">
+      <w:start w:val="1"/>
+      <w:numFmt w:val="lowerRoman"/>
+      <w:lvlText w:val="%9."/>
+      <w:lvlJc w:val="right"/>
+      <w:pPr>
+        <w:ind w:left="6480" w:hanging="180"/>
+      </w:pPr>
+    </w:lvl>
+  </w:abstractNum>
+  <w:abstractNum w:abstractNumId="12">
     <w:nsid w:val="39A81507"/>
     <w:multiLevelType w:val="hybridMultilevel"/>
     <w:tmpl w:val="AD52BA64"/>
@@ -3548,7 +5067,7 @@
       </w:pPr>
     </w:lvl>
   </w:abstractNum>
-  <w:abstractNum w:abstractNumId="9">
+  <w:abstractNum w:abstractNumId="13">
     <w:nsid w:val="3A4C3ED1"/>
     <w:multiLevelType w:val="hybridMultilevel"/>
     <w:tmpl w:val="4DB203E2"/>
@@ -3637,7 +5156,7 @@
       </w:pPr>
     </w:lvl>
   </w:abstractNum>
-  <w:abstractNum w:abstractNumId="10">
+  <w:abstractNum w:abstractNumId="14">
     <w:nsid w:val="3F4A4483"/>
     <w:multiLevelType w:val="hybridMultilevel"/>
     <w:tmpl w:val="4D3C74BC"/>
@@ -3726,7 +5245,7 @@
       </w:pPr>
     </w:lvl>
   </w:abstractNum>
-  <w:abstractNum w:abstractNumId="11">
+  <w:abstractNum w:abstractNumId="15">
     <w:nsid w:val="458E12FD"/>
     <w:multiLevelType w:val="hybridMultilevel"/>
     <w:tmpl w:val="4AA8800E"/>
@@ -3815,7 +5334,7 @@
       </w:pPr>
     </w:lvl>
   </w:abstractNum>
-  <w:abstractNum w:abstractNumId="12">
+  <w:abstractNum w:abstractNumId="16">
     <w:nsid w:val="53941312"/>
     <w:multiLevelType w:val="hybridMultilevel"/>
     <w:tmpl w:val="441673FE"/>
@@ -3901,7 +5420,7 @@
       </w:pPr>
     </w:lvl>
   </w:abstractNum>
-  <w:abstractNum w:abstractNumId="13">
+  <w:abstractNum w:abstractNumId="17">
     <w:nsid w:val="562762E8"/>
     <w:multiLevelType w:val="hybridMultilevel"/>
     <w:tmpl w:val="4DEA6A06"/>
@@ -3990,7 +5509,7 @@
       </w:pPr>
     </w:lvl>
   </w:abstractNum>
-  <w:abstractNum w:abstractNumId="14">
+  <w:abstractNum w:abstractNumId="18">
     <w:nsid w:val="56EC70CF"/>
     <w:multiLevelType w:val="hybridMultilevel"/>
     <w:tmpl w:val="4A40DD24"/>
@@ -4079,7 +5598,7 @@
       </w:pPr>
     </w:lvl>
   </w:abstractNum>
-  <w:abstractNum w:abstractNumId="15">
+  <w:abstractNum w:abstractNumId="19">
     <w:nsid w:val="5B8E24DE"/>
     <w:multiLevelType w:val="hybridMultilevel"/>
     <w:tmpl w:val="144E6094"/>
@@ -4168,7 +5687,7 @@
       </w:pPr>
     </w:lvl>
   </w:abstractNum>
-  <w:abstractNum w:abstractNumId="16">
+  <w:abstractNum w:abstractNumId="20">
     <w:nsid w:val="5CD93818"/>
     <w:multiLevelType w:val="hybridMultilevel"/>
     <w:tmpl w:val="9828B2B0"/>
@@ -4257,7 +5776,7 @@
       </w:pPr>
     </w:lvl>
   </w:abstractNum>
-  <w:abstractNum w:abstractNumId="17">
+  <w:abstractNum w:abstractNumId="21">
     <w:nsid w:val="651F21E2"/>
     <w:multiLevelType w:val="hybridMultilevel"/>
     <w:tmpl w:val="2A22E158"/>
@@ -4346,7 +5865,7 @@
       </w:pPr>
     </w:lvl>
   </w:abstractNum>
-  <w:abstractNum w:abstractNumId="18">
+  <w:abstractNum w:abstractNumId="22">
     <w:nsid w:val="69232260"/>
     <w:multiLevelType w:val="hybridMultilevel"/>
     <w:tmpl w:val="BA3635C2"/>
@@ -4435,7 +5954,7 @@
       </w:pPr>
     </w:lvl>
   </w:abstractNum>
-  <w:abstractNum w:abstractNumId="19">
+  <w:abstractNum w:abstractNumId="23">
     <w:nsid w:val="6F95761B"/>
     <w:multiLevelType w:val="hybridMultilevel"/>
     <w:tmpl w:val="84264B64"/>
@@ -4527,7 +6046,7 @@
       </w:pPr>
     </w:lvl>
   </w:abstractNum>
-  <w:abstractNum w:abstractNumId="20">
+  <w:abstractNum w:abstractNumId="24">
     <w:nsid w:val="73721F59"/>
     <w:multiLevelType w:val="hybridMultilevel"/>
     <w:tmpl w:val="E6D63F0E"/>
@@ -4616,7 +6135,7 @@
       </w:pPr>
     </w:lvl>
   </w:abstractNum>
-  <w:abstractNum w:abstractNumId="21">
+  <w:abstractNum w:abstractNumId="25">
     <w:nsid w:val="73E32E86"/>
     <w:multiLevelType w:val="hybridMultilevel"/>
     <w:tmpl w:val="ACCA5C0C"/>
@@ -4705,7 +6224,7 @@
       </w:pPr>
     </w:lvl>
   </w:abstractNum>
-  <w:abstractNum w:abstractNumId="22">
+  <w:abstractNum w:abstractNumId="26">
     <w:nsid w:val="793C4128"/>
     <w:multiLevelType w:val="hybridMultilevel"/>
     <w:tmpl w:val="C4385158"/>
@@ -4818,7 +6337,7 @@
       </w:rPr>
     </w:lvl>
   </w:abstractNum>
-  <w:abstractNum w:abstractNumId="23">
+  <w:abstractNum w:abstractNumId="27">
     <w:nsid w:val="7C0176B7"/>
     <w:multiLevelType w:val="hybridMultilevel"/>
     <w:tmpl w:val="B0704640"/>
@@ -4911,76 +6430,88 @@
     </w:lvl>
   </w:abstractNum>
   <w:num w:numId="1">
+    <w:abstractNumId w:val="20"/>
+  </w:num>
+  <w:num w:numId="2">
+    <w:abstractNumId w:val="6"/>
+  </w:num>
+  <w:num w:numId="3">
+    <w:abstractNumId w:val="12"/>
+  </w:num>
+  <w:num w:numId="4">
+    <w:abstractNumId w:val="5"/>
+  </w:num>
+  <w:num w:numId="5">
+    <w:abstractNumId w:val="1"/>
+  </w:num>
+  <w:num w:numId="6">
     <w:abstractNumId w:val="16"/>
   </w:num>
-  <w:num w:numId="2">
-    <w:abstractNumId w:val="5"/>
+  <w:num w:numId="7">
+    <w:abstractNumId w:val="7"/>
   </w:num>
-  <w:num w:numId="3">
+  <w:num w:numId="8">
+    <w:abstractNumId w:val="22"/>
+  </w:num>
+  <w:num w:numId="9">
+    <w:abstractNumId w:val="25"/>
+  </w:num>
+  <w:num w:numId="10">
+    <w:abstractNumId w:val="3"/>
+  </w:num>
+  <w:num w:numId="11">
+    <w:abstractNumId w:val="10"/>
+  </w:num>
+  <w:num w:numId="12">
+    <w:abstractNumId w:val="14"/>
+  </w:num>
+  <w:num w:numId="13">
+    <w:abstractNumId w:val="26"/>
+  </w:num>
+  <w:num w:numId="14">
+    <w:abstractNumId w:val="13"/>
+  </w:num>
+  <w:num w:numId="15">
+    <w:abstractNumId w:val="15"/>
+  </w:num>
+  <w:num w:numId="16">
+    <w:abstractNumId w:val="17"/>
+  </w:num>
+  <w:num w:numId="17">
+    <w:abstractNumId w:val="19"/>
+  </w:num>
+  <w:num w:numId="18">
+    <w:abstractNumId w:val="2"/>
+  </w:num>
+  <w:num w:numId="19">
+    <w:abstractNumId w:val="21"/>
+  </w:num>
+  <w:num w:numId="20">
+    <w:abstractNumId w:val="18"/>
+  </w:num>
+  <w:num w:numId="21">
+    <w:abstractNumId w:val="24"/>
+  </w:num>
+  <w:num w:numId="22">
+    <w:abstractNumId w:val="4"/>
+  </w:num>
+  <w:num w:numId="23">
+    <w:abstractNumId w:val="27"/>
+  </w:num>
+  <w:num w:numId="24">
+    <w:abstractNumId w:val="23"/>
+  </w:num>
+  <w:num w:numId="25">
+    <w:abstractNumId w:val="9"/>
+  </w:num>
+  <w:num w:numId="26">
+    <w:abstractNumId w:val="0"/>
+  </w:num>
+  <w:num w:numId="27">
     <w:abstractNumId w:val="8"/>
   </w:num>
-  <w:num w:numId="4">
-    <w:abstractNumId w:val="4"/>
-  </w:num>
-  <w:num w:numId="5">
-    <w:abstractNumId w:val="0"/>
-  </w:num>
-  <w:num w:numId="6">
-    <w:abstractNumId w:val="12"/>
-  </w:num>
-  <w:num w:numId="7">
-    <w:abstractNumId w:val="6"/>
-  </w:num>
-  <w:num w:numId="8">
-    <w:abstractNumId w:val="18"/>
-  </w:num>
-  <w:num w:numId="9">
-    <w:abstractNumId w:val="21"/>
-  </w:num>
-  <w:num w:numId="10">
-    <w:abstractNumId w:val="2"/>
-  </w:num>
-  <w:num w:numId="11">
-    <w:abstractNumId w:val="7"/>
-  </w:num>
-  <w:num w:numId="12">
-    <w:abstractNumId w:val="10"/>
-  </w:num>
-  <w:num w:numId="13">
-    <w:abstractNumId w:val="22"/>
-  </w:num>
-  <w:num w:numId="14">
-    <w:abstractNumId w:val="9"/>
-  </w:num>
-  <w:num w:numId="15">
+  <w:num w:numId="28">
     <w:abstractNumId w:val="11"/>
-  </w:num>
-  <w:num w:numId="16">
-    <w:abstractNumId w:val="13"/>
-  </w:num>
-  <w:num w:numId="17">
-    <w:abstractNumId w:val="15"/>
-  </w:num>
-  <w:num w:numId="18">
-    <w:abstractNumId w:val="1"/>
-  </w:num>
-  <w:num w:numId="19">
-    <w:abstractNumId w:val="17"/>
-  </w:num>
-  <w:num w:numId="20">
-    <w:abstractNumId w:val="14"/>
-  </w:num>
-  <w:num w:numId="21">
-    <w:abstractNumId w:val="20"/>
-  </w:num>
-  <w:num w:numId="22">
-    <w:abstractNumId w:val="3"/>
-  </w:num>
-  <w:num w:numId="23">
-    <w:abstractNumId w:val="23"/>
-  </w:num>
-  <w:num w:numId="24">
-    <w:abstractNumId w:val="19"/>
   </w:num>
 </w:numbering>
 </file>
@@ -5973,7 +7504,7 @@
 </file>
 
 <file path=customXml/itemProps1.xml><?xml version="1.0" encoding="utf-8"?>
-<ds:datastoreItem xmlns:ds="http://schemas.openxmlformats.org/officeDocument/2006/customXml" ds:itemID="{FCF0A380-0349-41E6-8AE2-C59425823949}">
+<ds:datastoreItem xmlns:ds="http://schemas.openxmlformats.org/officeDocument/2006/customXml" ds:itemID="{C5898576-F14B-4BFD-B739-522DCDF5ED30}">
   <ds:schemaRefs>
     <ds:schemaRef ds:uri="http://schemas.openxmlformats.org/officeDocument/2006/bibliography"/>
   </ds:schemaRefs>

</xml_diff>

<commit_message>
my update for SRS with new template
create a file for me work from
</commit_message>
<xml_diff>
--- a/UseCases/AllUseCases.docx
+++ b/UseCases/AllUseCases.docx
@@ -1,6 +1,6 @@
 
 <file path=word/document.xml><?xml version="1.0" encoding="utf-8"?>
-<w:document xmlns:wpc="http://schemas.microsoft.com/office/word/2010/wordprocessingCanvas" xmlns:mc="http://schemas.openxmlformats.org/markup-compatibility/2006" xmlns:o="urn:schemas-microsoft-com:office:office" xmlns:r="http://schemas.openxmlformats.org/officeDocument/2006/relationships" xmlns:m="http://schemas.openxmlformats.org/officeDocument/2006/math" xmlns:v="urn:schemas-microsoft-com:vml" xmlns:wp14="http://schemas.microsoft.com/office/word/2010/wordprocessingDrawing" xmlns:wp="http://schemas.openxmlformats.org/drawingml/2006/wordprocessingDrawing" xmlns:w10="urn:schemas-microsoft-com:office:word" xmlns:w="http://schemas.openxmlformats.org/wordprocessingml/2006/main" xmlns:w14="http://schemas.microsoft.com/office/word/2010/wordml" xmlns:w15="http://schemas.microsoft.com/office/word/2012/wordml" xmlns:wpg="http://schemas.microsoft.com/office/word/2010/wordprocessingGroup" xmlns:wpi="http://schemas.microsoft.com/office/word/2010/wordprocessingInk" xmlns:wne="http://schemas.microsoft.com/office/word/2006/wordml" xmlns:wps="http://schemas.microsoft.com/office/word/2010/wordprocessingShape" mc:Ignorable="w14 w15 wp14">
+<w:document xmlns:wpc="http://schemas.microsoft.com/office/word/2010/wordprocessingCanvas" xmlns:mo="http://schemas.microsoft.com/office/mac/office/2008/main" xmlns:mc="http://schemas.openxmlformats.org/markup-compatibility/2006" xmlns:mv="urn:schemas-microsoft-com:mac:vml" xmlns:o="urn:schemas-microsoft-com:office:office" xmlns:r="http://schemas.openxmlformats.org/officeDocument/2006/relationships" xmlns:m="http://schemas.openxmlformats.org/officeDocument/2006/math" xmlns:v="urn:schemas-microsoft-com:vml" xmlns:wp14="http://schemas.microsoft.com/office/word/2010/wordprocessingDrawing" xmlns:wp="http://schemas.openxmlformats.org/drawingml/2006/wordprocessingDrawing" xmlns:w10="urn:schemas-microsoft-com:office:word" xmlns:w="http://schemas.openxmlformats.org/wordprocessingml/2006/main" xmlns:w14="http://schemas.microsoft.com/office/word/2010/wordml" xmlns:wpg="http://schemas.microsoft.com/office/word/2010/wordprocessingGroup" xmlns:wpi="http://schemas.microsoft.com/office/word/2010/wordprocessingInk" xmlns:wne="http://schemas.microsoft.com/office/word/2006/wordml" xmlns:wps="http://schemas.microsoft.com/office/word/2010/wordprocessingShape" mc:Ignorable="w14 wp14">
   <w:body>
     <w:p>
       <w:pPr>
@@ -65,71 +65,6 @@
           <w:szCs w:val="52"/>
         </w:rPr>
       </w:pPr>
-    </w:p>
-    <w:p>
-      <w:pPr>
-        <w:autoSpaceDE w:val="0"/>
-        <w:autoSpaceDN w:val="0"/>
-        <w:adjustRightInd w:val="0"/>
-        <w:spacing w:after="0" w:line="240" w:lineRule="auto"/>
-        <w:rPr>
-          <w:rFonts w:cs="Calibri"/>
-          <w:color w:val="00B0F0"/>
-          <w:sz w:val="28"/>
-          <w:szCs w:val="28"/>
-        </w:rPr>
-      </w:pPr>
-      <w:r>
-        <w:rPr>
-          <w:rFonts w:cs="Calibri"/>
-          <w:b/>
-          <w:color w:val="00B0F0"/>
-          <w:sz w:val="28"/>
-          <w:szCs w:val="28"/>
-        </w:rPr>
-        <w:t>Version</w:t>
-      </w:r>
-      <w:r>
-        <w:rPr>
-          <w:rFonts w:cs="Calibri"/>
-          <w:color w:val="00B0F0"/>
-          <w:sz w:val="28"/>
-          <w:szCs w:val="28"/>
-        </w:rPr>
-        <w:t xml:space="preserve"> 1.</w:t>
-      </w:r>
-      <w:r>
-        <w:rPr>
-          <w:rFonts w:cs="Calibri"/>
-          <w:color w:val="00B0F0"/>
-          <w:sz w:val="28"/>
-          <w:szCs w:val="28"/>
-        </w:rPr>
-        <w:t>0</w:t>
-      </w:r>
-    </w:p>
-    <w:p>
-      <w:pPr>
-        <w:autoSpaceDE w:val="0"/>
-        <w:autoSpaceDN w:val="0"/>
-        <w:adjustRightInd w:val="0"/>
-        <w:spacing w:after="0" w:line="240" w:lineRule="auto"/>
-        <w:rPr>
-          <w:rFonts w:cs="Calibri"/>
-          <w:color w:val="00B0F0"/>
-          <w:sz w:val="28"/>
-          <w:szCs w:val="28"/>
-        </w:rPr>
-      </w:pPr>
-      <w:r>
-        <w:rPr>
-          <w:rFonts w:cs="Calibri"/>
-          <w:color w:val="00B0F0"/>
-          <w:sz w:val="28"/>
-          <w:szCs w:val="28"/>
-        </w:rPr>
-        <w:t>04 February 2015</w:t>
-      </w:r>
     </w:p>
     <w:p>
       <w:pPr>
@@ -482,7 +417,7 @@
           <w:noProof/>
         </w:rPr>
         <w:drawing>
-          <wp:anchor distT="0" distB="0" distL="114300" distR="114300" simplePos="0" relativeHeight="251659264" behindDoc="1" locked="0" layoutInCell="1" allowOverlap="1" wp14:anchorId="16CFC4A4" wp14:editId="3BB790A2">
+          <wp:anchor distT="0" distB="0" distL="114300" distR="114300" simplePos="0" relativeHeight="251659264" behindDoc="1" locked="0" layoutInCell="1" allowOverlap="1" wp14:anchorId="1980ABDD" wp14:editId="784E098F">
             <wp:simplePos x="0" y="0"/>
             <wp:positionH relativeFrom="column">
               <wp:posOffset>3413760</wp:posOffset>
@@ -525,7 +460,7 @@
                     </pic:cNvPicPr>
                   </pic:nvPicPr>
                   <pic:blipFill>
-                    <a:blip r:embed="rId8">
+                    <a:blip r:embed="rId9">
                       <a:extLst>
                         <a:ext uri="{28A0092B-C50C-407E-A947-70E740481C1C}">
                           <a14:useLocalDpi xmlns:a14="http://schemas.microsoft.com/office/drawing/2010/main" val="0"/>
@@ -585,10 +520,13 @@
       </w:r>
       <w:bookmarkEnd w:id="0"/>
     </w:p>
-    <w:p/>
+    <w:p>
+      <w:bookmarkStart w:id="1" w:name="_GoBack"/>
+      <w:bookmarkEnd w:id="1"/>
+    </w:p>
     <w:tbl>
       <w:tblPr>
-        <w:tblStyle w:val="GridTable6Colorful-Accent1"/>
+        <w:tblStyle w:val="GridTable6ColorfulAccent1"/>
         <w:tblW w:w="0" w:type="auto"/>
         <w:jc w:val="center"/>
         <w:tblLook w:val="0420" w:firstRow="1" w:lastRow="0" w:firstColumn="0" w:lastColumn="0" w:noHBand="0" w:noVBand="1"/>
@@ -1278,7 +1216,7 @@
           <w:sz w:val="48"/>
         </w:rPr>
       </w:pPr>
-      <w:bookmarkStart w:id="1" w:name="_Toc410339655"/>
+      <w:bookmarkStart w:id="2" w:name="_Toc410339655"/>
       <w:r>
         <w:rPr>
           <w:color w:val="5B9BD5" w:themeColor="accent1"/>
@@ -1287,7 +1225,7 @@
         <w:lastRenderedPageBreak/>
         <w:t>Use Case Diagram</w:t>
       </w:r>
-      <w:bookmarkEnd w:id="1"/>
+      <w:bookmarkEnd w:id="2"/>
     </w:p>
     <w:p>
       <w:r>
@@ -1339,7 +1277,7 @@
             <w:r>
               <w:t xml:space="preserve">ID: </w:t>
             </w:r>
-            <w:bookmarkStart w:id="2" w:name="FirstRunNum"/>
+            <w:bookmarkStart w:id="3" w:name="FirstRunNum"/>
             <w:r>
               <w:rPr>
                 <w:color w:val="auto"/>
@@ -1371,7 +1309,7 @@
               </w:rPr>
               <w:fldChar w:fldCharType="end"/>
             </w:r>
-            <w:bookmarkEnd w:id="2"/>
+            <w:bookmarkEnd w:id="3"/>
           </w:p>
         </w:tc>
       </w:tr>
@@ -1391,7 +1329,31 @@
           </w:p>
           <w:p>
             <w:r>
-              <w:t>After the user has downloaded the Veni App to his phone, he/she will need to identify himself to the Veni system, enter personal and healthcare information and establish a Veni account</w:t>
+              <w:t xml:space="preserve">After the user has downloaded the </w:t>
+            </w:r>
+            <w:proofErr w:type="spellStart"/>
+            <w:r>
+              <w:t>Veni</w:t>
+            </w:r>
+            <w:proofErr w:type="spellEnd"/>
+            <w:r>
+              <w:t xml:space="preserve"> App to his phone, he/she will need to identify himself to the </w:t>
+            </w:r>
+            <w:proofErr w:type="spellStart"/>
+            <w:r>
+              <w:t>Veni</w:t>
+            </w:r>
+            <w:proofErr w:type="spellEnd"/>
+            <w:r>
+              <w:t xml:space="preserve"> system, enter personal and healthcare information and establish a </w:t>
+            </w:r>
+            <w:proofErr w:type="spellStart"/>
+            <w:r>
+              <w:t>Veni</w:t>
+            </w:r>
+            <w:proofErr w:type="spellEnd"/>
+            <w:r>
+              <w:t xml:space="preserve"> account</w:t>
             </w:r>
           </w:p>
         </w:tc>
@@ -1454,7 +1416,15 @@
           </w:p>
           <w:p>
             <w:r>
-              <w:t>The veteran has downloaded the Veni App to his/her phone</w:t>
+              <w:t xml:space="preserve">The veteran has downloaded the </w:t>
+            </w:r>
+            <w:proofErr w:type="spellStart"/>
+            <w:r>
+              <w:t>Veni</w:t>
+            </w:r>
+            <w:proofErr w:type="spellEnd"/>
+            <w:r>
+              <w:t xml:space="preserve"> App to his/her phone</w:t>
             </w:r>
           </w:p>
         </w:tc>
@@ -1482,7 +1452,15 @@
               </w:numPr>
             </w:pPr>
             <w:r>
-              <w:t>The veteran starts the Veni App on his/her phone the first time</w:t>
+              <w:t xml:space="preserve">The veteran starts the </w:t>
+            </w:r>
+            <w:proofErr w:type="spellStart"/>
+            <w:r>
+              <w:t>Veni</w:t>
+            </w:r>
+            <w:proofErr w:type="spellEnd"/>
+            <w:r>
+              <w:t xml:space="preserve"> App on his/her phone the first time</w:t>
             </w:r>
           </w:p>
           <w:p>
@@ -1494,7 +1472,15 @@
               </w:numPr>
             </w:pPr>
             <w:r>
-              <w:t>The Veni App asks for personal information</w:t>
+              <w:t xml:space="preserve">The </w:t>
+            </w:r>
+            <w:proofErr w:type="spellStart"/>
+            <w:r>
+              <w:t>Veni</w:t>
+            </w:r>
+            <w:proofErr w:type="spellEnd"/>
+            <w:r>
+              <w:t xml:space="preserve"> App asks for personal information</w:t>
             </w:r>
           </w:p>
           <w:p>
@@ -1506,7 +1492,15 @@
               </w:numPr>
             </w:pPr>
             <w:r>
-              <w:t>The Veni App establishes the veteran’s credentials</w:t>
+              <w:t xml:space="preserve">The </w:t>
+            </w:r>
+            <w:proofErr w:type="spellStart"/>
+            <w:r>
+              <w:t>Veni</w:t>
+            </w:r>
+            <w:proofErr w:type="spellEnd"/>
+            <w:r>
+              <w:t xml:space="preserve"> App establishes the veteran’s credentials</w:t>
             </w:r>
           </w:p>
           <w:p>
@@ -1518,7 +1512,15 @@
               </w:numPr>
             </w:pPr>
             <w:r>
-              <w:t>The Veni App asks for information about which VA health care facilities the veteran frequents</w:t>
+              <w:t xml:space="preserve">The </w:t>
+            </w:r>
+            <w:proofErr w:type="spellStart"/>
+            <w:r>
+              <w:t>Veni</w:t>
+            </w:r>
+            <w:proofErr w:type="spellEnd"/>
+            <w:r>
+              <w:t xml:space="preserve"> App asks for information about which VA health care facilities the veteran frequents</w:t>
             </w:r>
           </w:p>
         </w:tc>
@@ -1546,7 +1548,15 @@
               </w:numPr>
             </w:pPr>
             <w:r>
-              <w:t>The veteran has a Veni account</w:t>
+              <w:t xml:space="preserve">The veteran has a </w:t>
+            </w:r>
+            <w:proofErr w:type="spellStart"/>
+            <w:r>
+              <w:t>Veni</w:t>
+            </w:r>
+            <w:proofErr w:type="spellEnd"/>
+            <w:r>
+              <w:t xml:space="preserve"> account</w:t>
             </w:r>
           </w:p>
           <w:p>
@@ -1558,7 +1568,23 @@
               </w:numPr>
             </w:pPr>
             <w:r>
-              <w:t>The Veni server has the information needed to contact the VistA system on the veteran’s behalf, associated with the veteran’s account</w:t>
+              <w:t xml:space="preserve">The </w:t>
+            </w:r>
+            <w:proofErr w:type="spellStart"/>
+            <w:r>
+              <w:t>Veni</w:t>
+            </w:r>
+            <w:proofErr w:type="spellEnd"/>
+            <w:r>
+              <w:t xml:space="preserve"> server has the information needed to contact the </w:t>
+            </w:r>
+            <w:proofErr w:type="spellStart"/>
+            <w:r>
+              <w:t>VistA</w:t>
+            </w:r>
+            <w:proofErr w:type="spellEnd"/>
+            <w:r>
+              <w:t xml:space="preserve"> system on the veteran’s behalf, associated with the veteran’s account</w:t>
             </w:r>
           </w:p>
         </w:tc>
@@ -1637,7 +1663,7 @@
             <w:r>
               <w:t xml:space="preserve">ID: </w:t>
             </w:r>
-            <w:bookmarkStart w:id="3" w:name="AdminMaintNum"/>
+            <w:bookmarkStart w:id="4" w:name="AdminMaintNum"/>
             <w:r>
               <w:rPr>
                 <w:color w:val="auto"/>
@@ -1669,7 +1695,7 @@
               </w:rPr>
               <w:fldChar w:fldCharType="end"/>
             </w:r>
-            <w:bookmarkEnd w:id="3"/>
+            <w:bookmarkEnd w:id="4"/>
           </w:p>
         </w:tc>
       </w:tr>
@@ -1689,7 +1715,15 @@
           </w:p>
           <w:p>
             <w:r>
-              <w:t>This use case describes the administrative tasks in the Veni System</w:t>
+              <w:t xml:space="preserve">This use case describes the administrative tasks in the </w:t>
+            </w:r>
+            <w:proofErr w:type="spellStart"/>
+            <w:r>
+              <w:t>Veni</w:t>
+            </w:r>
+            <w:proofErr w:type="spellEnd"/>
+            <w:r>
+              <w:t xml:space="preserve"> System</w:t>
             </w:r>
           </w:p>
         </w:tc>
@@ -1752,8 +1786,21 @@
           </w:p>
           <w:p>
             <w:r>
-              <w:t>The system is setup and connected to a VistA system or a system that emulates VistA</w:t>
-            </w:r>
+              <w:t xml:space="preserve">The system is setup and connected to a </w:t>
+            </w:r>
+            <w:proofErr w:type="spellStart"/>
+            <w:r>
+              <w:t>VistA</w:t>
+            </w:r>
+            <w:proofErr w:type="spellEnd"/>
+            <w:r>
+              <w:t xml:space="preserve"> system or a system that emulates </w:t>
+            </w:r>
+            <w:proofErr w:type="spellStart"/>
+            <w:r>
+              <w:t>VistA</w:t>
+            </w:r>
+            <w:proofErr w:type="spellEnd"/>
           </w:p>
         </w:tc>
       </w:tr>
@@ -1785,7 +1832,15 @@
               </w:numPr>
             </w:pPr>
             <w:r>
-              <w:t>The list of VistA systems available and the mechanisms for communicating with them</w:t>
+              <w:t xml:space="preserve">The list of </w:t>
+            </w:r>
+            <w:proofErr w:type="spellStart"/>
+            <w:r>
+              <w:t>VistA</w:t>
+            </w:r>
+            <w:proofErr w:type="spellEnd"/>
+            <w:r>
+              <w:t xml:space="preserve"> systems available and the mechanisms for communicating with them</w:t>
             </w:r>
           </w:p>
           <w:p>
@@ -1797,7 +1852,15 @@
               </w:numPr>
             </w:pPr>
             <w:r>
-              <w:t>The list of VHA facilities available to Veni system users</w:t>
+              <w:t xml:space="preserve">The list of VHA facilities available to </w:t>
+            </w:r>
+            <w:proofErr w:type="spellStart"/>
+            <w:r>
+              <w:t>Veni</w:t>
+            </w:r>
+            <w:proofErr w:type="spellEnd"/>
+            <w:r>
+              <w:t xml:space="preserve"> system users</w:t>
             </w:r>
           </w:p>
           <w:p>
@@ -1809,7 +1872,15 @@
               </w:numPr>
             </w:pPr>
             <w:r>
-              <w:t>The mapping of VHA facilities to VistA systems</w:t>
+              <w:t xml:space="preserve">The mapping of VHA facilities to </w:t>
+            </w:r>
+            <w:proofErr w:type="spellStart"/>
+            <w:r>
+              <w:t>VistA</w:t>
+            </w:r>
+            <w:proofErr w:type="spellEnd"/>
+            <w:r>
+              <w:t xml:space="preserve"> systems</w:t>
             </w:r>
           </w:p>
         </w:tc>
@@ -1837,7 +1908,23 @@
               </w:numPr>
             </w:pPr>
             <w:r>
-              <w:t>With the lists of the VistA systems and VHA facilities all set up, and the mapping between them, the Veni System is capable of servicing veterans</w:t>
+              <w:t xml:space="preserve">With the lists of the </w:t>
+            </w:r>
+            <w:proofErr w:type="spellStart"/>
+            <w:r>
+              <w:t>VistA</w:t>
+            </w:r>
+            <w:proofErr w:type="spellEnd"/>
+            <w:r>
+              <w:t xml:space="preserve"> systems and VHA facilities all set up, and the mapping between them, the </w:t>
+            </w:r>
+            <w:proofErr w:type="spellStart"/>
+            <w:r>
+              <w:t>Veni</w:t>
+            </w:r>
+            <w:proofErr w:type="spellEnd"/>
+            <w:r>
+              <w:t xml:space="preserve"> System is capable of servicing veterans</w:t>
             </w:r>
           </w:p>
         </w:tc>
@@ -1916,7 +2003,7 @@
             <w:r>
               <w:t xml:space="preserve">ID: </w:t>
             </w:r>
-            <w:bookmarkStart w:id="4" w:name="AuthUserNum"/>
+            <w:bookmarkStart w:id="5" w:name="AuthUserNum"/>
             <w:r>
               <w:rPr>
                 <w:color w:val="auto"/>
@@ -1948,7 +2035,7 @@
               </w:rPr>
               <w:fldChar w:fldCharType="end"/>
             </w:r>
-            <w:bookmarkEnd w:id="4"/>
+            <w:bookmarkEnd w:id="5"/>
           </w:p>
         </w:tc>
       </w:tr>
@@ -1968,7 +2055,31 @@
           </w:p>
           <w:p>
             <w:r>
-              <w:t>The user presents his/her credentials to the Veni App, which are forwarded to the Veni System Server.  Once verified, a user’s session can start.</w:t>
+              <w:t xml:space="preserve">The user presents his/her credentials to the </w:t>
+            </w:r>
+            <w:proofErr w:type="spellStart"/>
+            <w:r>
+              <w:t>Veni</w:t>
+            </w:r>
+            <w:proofErr w:type="spellEnd"/>
+            <w:r>
+              <w:t xml:space="preserve"> App, which </w:t>
+            </w:r>
+            <w:proofErr w:type="gramStart"/>
+            <w:r>
+              <w:t>are</w:t>
+            </w:r>
+            <w:proofErr w:type="gramEnd"/>
+            <w:r>
+              <w:t xml:space="preserve"> forwarded to the </w:t>
+            </w:r>
+            <w:proofErr w:type="spellStart"/>
+            <w:r>
+              <w:t>Veni</w:t>
+            </w:r>
+            <w:proofErr w:type="spellEnd"/>
+            <w:r>
+              <w:t xml:space="preserve"> System Server.  Once verified, a user’s session can start.</w:t>
             </w:r>
           </w:p>
         </w:tc>
@@ -2052,7 +2163,15 @@
           </w:p>
           <w:p>
             <w:r>
-              <w:t>A veteran has downloaded the Veni app and run through the “first run experience” (see Use Case: “First Run Experience” (</w:t>
+              <w:t xml:space="preserve">A veteran has downloaded the </w:t>
+            </w:r>
+            <w:proofErr w:type="spellStart"/>
+            <w:r>
+              <w:t>Veni</w:t>
+            </w:r>
+            <w:proofErr w:type="spellEnd"/>
+            <w:r>
+              <w:t xml:space="preserve"> app and run through the “first run experience” (see Use Case: “First Run Experience” (</w:t>
             </w:r>
             <w:r>
               <w:fldChar w:fldCharType="begin"/>
@@ -2101,7 +2220,15 @@
               </w:numPr>
             </w:pPr>
             <w:r>
-              <w:t>The Veni App will provide a standard UI to which the user will provide his credentials</w:t>
+              <w:t xml:space="preserve">The </w:t>
+            </w:r>
+            <w:proofErr w:type="spellStart"/>
+            <w:r>
+              <w:t>Veni</w:t>
+            </w:r>
+            <w:proofErr w:type="spellEnd"/>
+            <w:r>
+              <w:t xml:space="preserve"> App will provide a standard UI to which the user will provide his credentials</w:t>
             </w:r>
           </w:p>
           <w:p>
@@ -2125,7 +2252,23 @@
               </w:numPr>
             </w:pPr>
             <w:r>
-              <w:t>The Veni App will transfer the credentials to the Veni Server</w:t>
+              <w:t xml:space="preserve">The </w:t>
+            </w:r>
+            <w:proofErr w:type="spellStart"/>
+            <w:r>
+              <w:t>Veni</w:t>
+            </w:r>
+            <w:proofErr w:type="spellEnd"/>
+            <w:r>
+              <w:t xml:space="preserve"> App will transfer the credentials to the </w:t>
+            </w:r>
+            <w:proofErr w:type="spellStart"/>
+            <w:r>
+              <w:t>Veni</w:t>
+            </w:r>
+            <w:proofErr w:type="spellEnd"/>
+            <w:r>
+              <w:t xml:space="preserve"> Server</w:t>
             </w:r>
           </w:p>
           <w:p>
@@ -2137,7 +2280,15 @@
               </w:numPr>
             </w:pPr>
             <w:r>
-              <w:t>The server will validate the credentials, fetch the user’s information (including his/her identifying tokens to the VistA system), creating the user’s session</w:t>
+              <w:t xml:space="preserve">The server will validate the credentials, fetch the user’s information (including his/her identifying tokens to the </w:t>
+            </w:r>
+            <w:proofErr w:type="spellStart"/>
+            <w:r>
+              <w:t>VistA</w:t>
+            </w:r>
+            <w:proofErr w:type="spellEnd"/>
+            <w:r>
+              <w:t xml:space="preserve"> system), creating the user’s session</w:t>
             </w:r>
           </w:p>
           <w:p>
@@ -2149,7 +2300,15 @@
               </w:numPr>
             </w:pPr>
             <w:r>
-              <w:t>The server will send session initiation information to the Veni app.</w:t>
+              <w:t xml:space="preserve">The server will send session initiation information to the </w:t>
+            </w:r>
+            <w:proofErr w:type="spellStart"/>
+            <w:r>
+              <w:t>Veni</w:t>
+            </w:r>
+            <w:proofErr w:type="spellEnd"/>
+            <w:r>
+              <w:t xml:space="preserve"> app.</w:t>
             </w:r>
           </w:p>
         </w:tc>
@@ -2170,7 +2329,23 @@
           </w:p>
           <w:p>
             <w:r>
-              <w:t>The veteran is authenticated, the Veni System Server has created a session for him that includes the information needed to communicate to the VistA system on his/her behalf</w:t>
+              <w:t xml:space="preserve">The veteran is authenticated, the </w:t>
+            </w:r>
+            <w:proofErr w:type="spellStart"/>
+            <w:r>
+              <w:t>Veni</w:t>
+            </w:r>
+            <w:proofErr w:type="spellEnd"/>
+            <w:r>
+              <w:t xml:space="preserve"> System Server has created a session for him that includes the information needed to communicate to the </w:t>
+            </w:r>
+            <w:proofErr w:type="spellStart"/>
+            <w:r>
+              <w:t>VistA</w:t>
+            </w:r>
+            <w:proofErr w:type="spellEnd"/>
+            <w:r>
+              <w:t xml:space="preserve"> system on his/her behalf</w:t>
             </w:r>
           </w:p>
         </w:tc>
@@ -2198,7 +2373,15 @@
               </w:numPr>
             </w:pPr>
             <w:r>
-              <w:t>If the veteran does not provide credentials within a reasonable time, the Veni App will transfer to a “Welcome” screen, requiring a new authentication effort from the user</w:t>
+              <w:t xml:space="preserve">If the veteran does not provide credentials within a reasonable time, the </w:t>
+            </w:r>
+            <w:proofErr w:type="spellStart"/>
+            <w:r>
+              <w:t>Veni</w:t>
+            </w:r>
+            <w:proofErr w:type="spellEnd"/>
+            <w:r>
+              <w:t xml:space="preserve"> App will transfer to a “Welcome” screen, requiring a new authentication effort from the user</w:t>
             </w:r>
           </w:p>
           <w:p>
@@ -2273,7 +2456,7 @@
             <w:r>
               <w:t xml:space="preserve">ID: </w:t>
             </w:r>
-            <w:bookmarkStart w:id="5" w:name="GetDirectionsNum"/>
+            <w:bookmarkStart w:id="6" w:name="GetDirectionsNum"/>
             <w:r>
               <w:rPr>
                 <w:color w:val="auto"/>
@@ -2305,7 +2488,7 @@
               </w:rPr>
               <w:fldChar w:fldCharType="end"/>
             </w:r>
-            <w:bookmarkEnd w:id="5"/>
+            <w:bookmarkEnd w:id="6"/>
           </w:p>
         </w:tc>
       </w:tr>
@@ -2444,19 +2627,21 @@
               </w:numPr>
             </w:pPr>
             <w:r>
-              <w:t>The veteran has downloaded the Veni App and run the initial setup (see “First Run Experience” (</w:t>
+              <w:t xml:space="preserve">The veteran has downloaded the </w:t>
+            </w:r>
+            <w:proofErr w:type="spellStart"/>
+            <w:r>
+              <w:t>Veni</w:t>
+            </w:r>
+            <w:proofErr w:type="spellEnd"/>
+            <w:r>
+              <w:t xml:space="preserve"> App and run the initial setup (see “First Run Experience” (</w:t>
             </w:r>
             <w:r>
               <w:fldChar w:fldCharType="begin"/>
             </w:r>
             <w:r>
-              <w:instrText xml:space="preserve"> REF </w:instrText>
-            </w:r>
-            <w:r>
-              <w:instrText>FirstRunNum</w:instrText>
-            </w:r>
-            <w:r>
-              <w:instrText xml:space="preserve"> \h </w:instrText>
+              <w:instrText xml:space="preserve"> REF FirstRunNum \h </w:instrText>
             </w:r>
             <w:r>
               <w:fldChar w:fldCharType="separate"/>
@@ -2517,13 +2702,7 @@
               <w:fldChar w:fldCharType="begin"/>
             </w:r>
             <w:r>
-              <w:instrText xml:space="preserve"> REF </w:instrText>
-            </w:r>
-            <w:r>
-              <w:instrText>AuthUserNum</w:instrText>
-            </w:r>
-            <w:r>
-              <w:instrText xml:space="preserve"> \h </w:instrText>
+              <w:instrText xml:space="preserve"> REF AuthUserNum \h </w:instrText>
             </w:r>
             <w:r>
               <w:fldChar w:fldCharType="separate"/>
@@ -2562,7 +2741,15 @@
               </w:numPr>
             </w:pPr>
             <w:r>
-              <w:t>The app fetches the location information from the Veni System Server</w:t>
+              <w:t xml:space="preserve">The app fetches the location information from the </w:t>
+            </w:r>
+            <w:proofErr w:type="spellStart"/>
+            <w:r>
+              <w:t>Veni</w:t>
+            </w:r>
+            <w:proofErr w:type="spellEnd"/>
+            <w:r>
+              <w:t xml:space="preserve"> System Server</w:t>
             </w:r>
           </w:p>
           <w:p>
@@ -2602,7 +2789,15 @@
               </w:numPr>
             </w:pPr>
             <w:r>
-              <w:t>The phone’s mapping app has started and control has shifted from the Veni app to the mapping app.</w:t>
+              <w:t xml:space="preserve">The phone’s mapping app has started and control has shifted from the </w:t>
+            </w:r>
+            <w:proofErr w:type="spellStart"/>
+            <w:r>
+              <w:t>Veni</w:t>
+            </w:r>
+            <w:proofErr w:type="spellEnd"/>
+            <w:r>
+              <w:t xml:space="preserve"> app to the mapping app.</w:t>
             </w:r>
           </w:p>
         </w:tc>
@@ -2629,11 +2824,9 @@
       <w:r>
         <w:fldChar w:fldCharType="end"/>
       </w:r>
-      <w:bookmarkStart w:id="6" w:name="_GoBack"/>
-      <w:bookmarkEnd w:id="6"/>
     </w:p>
     <w:sectPr>
-      <w:footerReference w:type="default" r:id="rId9"/>
+      <w:footerReference w:type="default" r:id="rId10"/>
       <w:pgSz w:w="12240" w:h="15840"/>
       <w:pgMar w:top="1440" w:right="1224" w:bottom="1224" w:left="1440" w:header="720" w:footer="720" w:gutter="0"/>
       <w:cols w:space="720"/>
@@ -2645,7 +2838,7 @@
 </file>
 
 <file path=word/endnotes.xml><?xml version="1.0" encoding="utf-8"?>
-<w:endnotes xmlns:wpc="http://schemas.microsoft.com/office/word/2010/wordprocessingCanvas" xmlns:mc="http://schemas.openxmlformats.org/markup-compatibility/2006" xmlns:o="urn:schemas-microsoft-com:office:office" xmlns:r="http://schemas.openxmlformats.org/officeDocument/2006/relationships" xmlns:m="http://schemas.openxmlformats.org/officeDocument/2006/math" xmlns:v="urn:schemas-microsoft-com:vml" xmlns:wp14="http://schemas.microsoft.com/office/word/2010/wordprocessingDrawing" xmlns:wp="http://schemas.openxmlformats.org/drawingml/2006/wordprocessingDrawing" xmlns:w10="urn:schemas-microsoft-com:office:word" xmlns:w="http://schemas.openxmlformats.org/wordprocessingml/2006/main" xmlns:w14="http://schemas.microsoft.com/office/word/2010/wordml" xmlns:w15="http://schemas.microsoft.com/office/word/2012/wordml" xmlns:wpg="http://schemas.microsoft.com/office/word/2010/wordprocessingGroup" xmlns:wpi="http://schemas.microsoft.com/office/word/2010/wordprocessingInk" xmlns:wne="http://schemas.microsoft.com/office/word/2006/wordml" xmlns:wps="http://schemas.microsoft.com/office/word/2010/wordprocessingShape" mc:Ignorable="w14 w15 wp14">
+<w:endnotes xmlns:wpc="http://schemas.microsoft.com/office/word/2010/wordprocessingCanvas" xmlns:mo="http://schemas.microsoft.com/office/mac/office/2008/main" xmlns:mc="http://schemas.openxmlformats.org/markup-compatibility/2006" xmlns:mv="urn:schemas-microsoft-com:mac:vml" xmlns:o="urn:schemas-microsoft-com:office:office" xmlns:r="http://schemas.openxmlformats.org/officeDocument/2006/relationships" xmlns:m="http://schemas.openxmlformats.org/officeDocument/2006/math" xmlns:v="urn:schemas-microsoft-com:vml" xmlns:wp14="http://schemas.microsoft.com/office/word/2010/wordprocessingDrawing" xmlns:wp="http://schemas.openxmlformats.org/drawingml/2006/wordprocessingDrawing" xmlns:w10="urn:schemas-microsoft-com:office:word" xmlns:w="http://schemas.openxmlformats.org/wordprocessingml/2006/main" xmlns:w14="http://schemas.microsoft.com/office/word/2010/wordml" xmlns:wpg="http://schemas.microsoft.com/office/word/2010/wordprocessingGroup" xmlns:wpi="http://schemas.microsoft.com/office/word/2010/wordprocessingInk" xmlns:wne="http://schemas.microsoft.com/office/word/2006/wordml" xmlns:wps="http://schemas.microsoft.com/office/word/2010/wordprocessingShape" mc:Ignorable="w14 wp14">
   <w:endnote w:type="separator" w:id="-1">
     <w:p>
       <w:pPr>
@@ -2670,7 +2863,7 @@
 </file>
 
 <file path=word/footer1.xml><?xml version="1.0" encoding="utf-8"?>
-<w:ftr xmlns:wpc="http://schemas.microsoft.com/office/word/2010/wordprocessingCanvas" xmlns:mc="http://schemas.openxmlformats.org/markup-compatibility/2006" xmlns:o="urn:schemas-microsoft-com:office:office" xmlns:r="http://schemas.openxmlformats.org/officeDocument/2006/relationships" xmlns:m="http://schemas.openxmlformats.org/officeDocument/2006/math" xmlns:v="urn:schemas-microsoft-com:vml" xmlns:wp14="http://schemas.microsoft.com/office/word/2010/wordprocessingDrawing" xmlns:wp="http://schemas.openxmlformats.org/drawingml/2006/wordprocessingDrawing" xmlns:w10="urn:schemas-microsoft-com:office:word" xmlns:w="http://schemas.openxmlformats.org/wordprocessingml/2006/main" xmlns:w14="http://schemas.microsoft.com/office/word/2010/wordml" xmlns:w15="http://schemas.microsoft.com/office/word/2012/wordml" xmlns:wpg="http://schemas.microsoft.com/office/word/2010/wordprocessingGroup" xmlns:wpi="http://schemas.microsoft.com/office/word/2010/wordprocessingInk" xmlns:wne="http://schemas.microsoft.com/office/word/2006/wordml" xmlns:wps="http://schemas.microsoft.com/office/word/2010/wordprocessingShape" mc:Ignorable="w14 w15 wp14">
+<w:ftr xmlns:wpc="http://schemas.microsoft.com/office/word/2010/wordprocessingCanvas" xmlns:mo="http://schemas.microsoft.com/office/mac/office/2008/main" xmlns:mc="http://schemas.openxmlformats.org/markup-compatibility/2006" xmlns:mv="urn:schemas-microsoft-com:mac:vml" xmlns:o="urn:schemas-microsoft-com:office:office" xmlns:r="http://schemas.openxmlformats.org/officeDocument/2006/relationships" xmlns:m="http://schemas.openxmlformats.org/officeDocument/2006/math" xmlns:v="urn:schemas-microsoft-com:vml" xmlns:wp14="http://schemas.microsoft.com/office/word/2010/wordprocessingDrawing" xmlns:wp="http://schemas.openxmlformats.org/drawingml/2006/wordprocessingDrawing" xmlns:w10="urn:schemas-microsoft-com:office:word" xmlns:w="http://schemas.openxmlformats.org/wordprocessingml/2006/main" xmlns:w14="http://schemas.microsoft.com/office/word/2010/wordml" xmlns:wpg="http://schemas.microsoft.com/office/word/2010/wordprocessingGroup" xmlns:wpi="http://schemas.microsoft.com/office/word/2010/wordprocessingInk" xmlns:wne="http://schemas.microsoft.com/office/word/2006/wordml" xmlns:wps="http://schemas.microsoft.com/office/word/2010/wordprocessingShape" mc:Ignorable="w14 wp14">
   <w:p>
     <w:pPr>
       <w:pStyle w:val="Footer"/>
@@ -2711,7 +2904,7 @@
       <w:rPr>
         <w:noProof/>
       </w:rPr>
-      <w:t>8</w:t>
+      <w:t>2</w:t>
     </w:r>
     <w:r>
       <w:rPr>
@@ -2724,7 +2917,7 @@
 </file>
 
 <file path=word/footnotes.xml><?xml version="1.0" encoding="utf-8"?>
-<w:footnotes xmlns:wpc="http://schemas.microsoft.com/office/word/2010/wordprocessingCanvas" xmlns:mc="http://schemas.openxmlformats.org/markup-compatibility/2006" xmlns:o="urn:schemas-microsoft-com:office:office" xmlns:r="http://schemas.openxmlformats.org/officeDocument/2006/relationships" xmlns:m="http://schemas.openxmlformats.org/officeDocument/2006/math" xmlns:v="urn:schemas-microsoft-com:vml" xmlns:wp14="http://schemas.microsoft.com/office/word/2010/wordprocessingDrawing" xmlns:wp="http://schemas.openxmlformats.org/drawingml/2006/wordprocessingDrawing" xmlns:w10="urn:schemas-microsoft-com:office:word" xmlns:w="http://schemas.openxmlformats.org/wordprocessingml/2006/main" xmlns:w14="http://schemas.microsoft.com/office/word/2010/wordml" xmlns:w15="http://schemas.microsoft.com/office/word/2012/wordml" xmlns:wpg="http://schemas.microsoft.com/office/word/2010/wordprocessingGroup" xmlns:wpi="http://schemas.microsoft.com/office/word/2010/wordprocessingInk" xmlns:wne="http://schemas.microsoft.com/office/word/2006/wordml" xmlns:wps="http://schemas.microsoft.com/office/word/2010/wordprocessingShape" mc:Ignorable="w14 w15 wp14">
+<w:footnotes xmlns:wpc="http://schemas.microsoft.com/office/word/2010/wordprocessingCanvas" xmlns:mo="http://schemas.microsoft.com/office/mac/office/2008/main" xmlns:mc="http://schemas.openxmlformats.org/markup-compatibility/2006" xmlns:mv="urn:schemas-microsoft-com:mac:vml" xmlns:o="urn:schemas-microsoft-com:office:office" xmlns:r="http://schemas.openxmlformats.org/officeDocument/2006/relationships" xmlns:m="http://schemas.openxmlformats.org/officeDocument/2006/math" xmlns:v="urn:schemas-microsoft-com:vml" xmlns:wp14="http://schemas.microsoft.com/office/word/2010/wordprocessingDrawing" xmlns:wp="http://schemas.openxmlformats.org/drawingml/2006/wordprocessingDrawing" xmlns:w10="urn:schemas-microsoft-com:office:word" xmlns:w="http://schemas.openxmlformats.org/wordprocessingml/2006/main" xmlns:w14="http://schemas.microsoft.com/office/word/2010/wordml" xmlns:wpg="http://schemas.microsoft.com/office/word/2010/wordprocessingGroup" xmlns:wpi="http://schemas.microsoft.com/office/word/2010/wordprocessingInk" xmlns:wne="http://schemas.microsoft.com/office/word/2006/wordml" xmlns:wps="http://schemas.microsoft.com/office/word/2010/wordprocessingShape" mc:Ignorable="w14 wp14">
   <w:footnote w:type="separator" w:id="-1">
     <w:p>
       <w:pPr>
@@ -2749,7 +2942,7 @@
 </file>
 
 <file path=word/numbering.xml><?xml version="1.0" encoding="utf-8"?>
-<w:numbering xmlns:wpc="http://schemas.microsoft.com/office/word/2010/wordprocessingCanvas" xmlns:mc="http://schemas.openxmlformats.org/markup-compatibility/2006" xmlns:o="urn:schemas-microsoft-com:office:office" xmlns:r="http://schemas.openxmlformats.org/officeDocument/2006/relationships" xmlns:m="http://schemas.openxmlformats.org/officeDocument/2006/math" xmlns:v="urn:schemas-microsoft-com:vml" xmlns:wp14="http://schemas.microsoft.com/office/word/2010/wordprocessingDrawing" xmlns:wp="http://schemas.openxmlformats.org/drawingml/2006/wordprocessingDrawing" xmlns:w10="urn:schemas-microsoft-com:office:word" xmlns:w="http://schemas.openxmlformats.org/wordprocessingml/2006/main" xmlns:w14="http://schemas.microsoft.com/office/word/2010/wordml" xmlns:w15="http://schemas.microsoft.com/office/word/2012/wordml" xmlns:wpg="http://schemas.microsoft.com/office/word/2010/wordprocessingGroup" xmlns:wpi="http://schemas.microsoft.com/office/word/2010/wordprocessingInk" xmlns:wne="http://schemas.microsoft.com/office/word/2006/wordml" xmlns:wps="http://schemas.microsoft.com/office/word/2010/wordprocessingShape" mc:Ignorable="w14 w15 wp14">
+<w:numbering xmlns:wpc="http://schemas.microsoft.com/office/word/2010/wordprocessingCanvas" xmlns:mo="http://schemas.microsoft.com/office/mac/office/2008/main" xmlns:mc="http://schemas.openxmlformats.org/markup-compatibility/2006" xmlns:mv="urn:schemas-microsoft-com:mac:vml" xmlns:o="urn:schemas-microsoft-com:office:office" xmlns:r="http://schemas.openxmlformats.org/officeDocument/2006/relationships" xmlns:m="http://schemas.openxmlformats.org/officeDocument/2006/math" xmlns:v="urn:schemas-microsoft-com:vml" xmlns:wp14="http://schemas.microsoft.com/office/word/2010/wordprocessingDrawing" xmlns:wp="http://schemas.openxmlformats.org/drawingml/2006/wordprocessingDrawing" xmlns:w10="urn:schemas-microsoft-com:office:word" xmlns:w="http://schemas.openxmlformats.org/wordprocessingml/2006/main" xmlns:w14="http://schemas.microsoft.com/office/word/2010/wordml" xmlns:wpg="http://schemas.microsoft.com/office/word/2010/wordprocessingGroup" xmlns:wpi="http://schemas.microsoft.com/office/word/2010/wordprocessingInk" xmlns:wne="http://schemas.microsoft.com/office/word/2006/wordml" xmlns:wps="http://schemas.microsoft.com/office/word/2010/wordprocessingShape" mc:Ignorable="w14 wp14">
   <w:abstractNum w:abstractNumId="0">
     <w:nsid w:val="081425D1"/>
     <w:multiLevelType w:val="hybridMultilevel"/>
@@ -4986,7 +5179,7 @@
 </file>
 
 <file path=word/styles.xml><?xml version="1.0" encoding="utf-8"?>
-<w:styles xmlns:mc="http://schemas.openxmlformats.org/markup-compatibility/2006" xmlns:r="http://schemas.openxmlformats.org/officeDocument/2006/relationships" xmlns:w="http://schemas.openxmlformats.org/wordprocessingml/2006/main" xmlns:w14="http://schemas.microsoft.com/office/word/2010/wordml" xmlns:w15="http://schemas.microsoft.com/office/word/2012/wordml" mc:Ignorable="w14 w15">
+<w:styles xmlns:mc="http://schemas.openxmlformats.org/markup-compatibility/2006" xmlns:r="http://schemas.openxmlformats.org/officeDocument/2006/relationships" xmlns:w="http://schemas.openxmlformats.org/wordprocessingml/2006/main" xmlns:w14="http://schemas.microsoft.com/office/word/2010/wordml" mc:Ignorable="w14">
   <w:docDefaults>
     <w:rPrDefault>
       <w:rPr>
@@ -5002,378 +5195,153 @@
       </w:pPr>
     </w:pPrDefault>
   </w:docDefaults>
-  <w:latentStyles w:defLockedState="0" w:defUIPriority="99" w:defSemiHidden="0" w:defUnhideWhenUsed="0" w:defQFormat="0" w:count="371">
-    <w:lsdException w:name="Normal" w:uiPriority="0" w:qFormat="1"/>
-    <w:lsdException w:name="heading 1" w:uiPriority="9" w:qFormat="1"/>
-    <w:lsdException w:name="heading 2" w:semiHidden="1" w:uiPriority="9" w:unhideWhenUsed="1" w:qFormat="1"/>
-    <w:lsdException w:name="heading 3" w:semiHidden="1" w:uiPriority="9" w:unhideWhenUsed="1" w:qFormat="1"/>
-    <w:lsdException w:name="heading 4" w:semiHidden="1" w:uiPriority="9" w:unhideWhenUsed="1" w:qFormat="1"/>
-    <w:lsdException w:name="heading 5" w:semiHidden="1" w:uiPriority="9" w:unhideWhenUsed="1" w:qFormat="1"/>
-    <w:lsdException w:name="heading 6" w:semiHidden="1" w:uiPriority="9" w:unhideWhenUsed="1" w:qFormat="1"/>
-    <w:lsdException w:name="heading 7" w:semiHidden="1" w:uiPriority="9" w:unhideWhenUsed="1" w:qFormat="1"/>
-    <w:lsdException w:name="heading 8" w:semiHidden="1" w:uiPriority="9" w:unhideWhenUsed="1" w:qFormat="1"/>
-    <w:lsdException w:name="heading 9" w:semiHidden="1" w:uiPriority="9" w:unhideWhenUsed="1" w:qFormat="1"/>
-    <w:lsdException w:name="index 1" w:semiHidden="1" w:unhideWhenUsed="1"/>
-    <w:lsdException w:name="index 2" w:semiHidden="1" w:unhideWhenUsed="1"/>
-    <w:lsdException w:name="index 3" w:semiHidden="1" w:unhideWhenUsed="1"/>
-    <w:lsdException w:name="index 4" w:semiHidden="1" w:unhideWhenUsed="1"/>
-    <w:lsdException w:name="index 5" w:semiHidden="1" w:unhideWhenUsed="1"/>
-    <w:lsdException w:name="index 6" w:semiHidden="1" w:unhideWhenUsed="1"/>
-    <w:lsdException w:name="index 7" w:semiHidden="1" w:unhideWhenUsed="1"/>
-    <w:lsdException w:name="index 8" w:semiHidden="1" w:unhideWhenUsed="1"/>
-    <w:lsdException w:name="index 9" w:semiHidden="1" w:unhideWhenUsed="1"/>
-    <w:lsdException w:name="toc 1" w:semiHidden="1" w:uiPriority="39" w:unhideWhenUsed="1"/>
-    <w:lsdException w:name="toc 2" w:semiHidden="1" w:uiPriority="39" w:unhideWhenUsed="1"/>
-    <w:lsdException w:name="toc 3" w:semiHidden="1" w:uiPriority="39" w:unhideWhenUsed="1"/>
-    <w:lsdException w:name="toc 4" w:semiHidden="1" w:uiPriority="39" w:unhideWhenUsed="1"/>
-    <w:lsdException w:name="toc 5" w:semiHidden="1" w:uiPriority="39" w:unhideWhenUsed="1"/>
-    <w:lsdException w:name="toc 6" w:semiHidden="1" w:uiPriority="39" w:unhideWhenUsed="1"/>
-    <w:lsdException w:name="toc 7" w:semiHidden="1" w:uiPriority="39" w:unhideWhenUsed="1"/>
-    <w:lsdException w:name="toc 8" w:semiHidden="1" w:uiPriority="39" w:unhideWhenUsed="1"/>
-    <w:lsdException w:name="toc 9" w:semiHidden="1" w:uiPriority="39" w:unhideWhenUsed="1"/>
-    <w:lsdException w:name="Normal Indent" w:semiHidden="1" w:unhideWhenUsed="1"/>
-    <w:lsdException w:name="footnote text" w:semiHidden="1" w:unhideWhenUsed="1"/>
-    <w:lsdException w:name="annotation text" w:semiHidden="1" w:unhideWhenUsed="1"/>
-    <w:lsdException w:name="header" w:semiHidden="1" w:unhideWhenUsed="1"/>
-    <w:lsdException w:name="footer" w:semiHidden="1" w:unhideWhenUsed="1"/>
-    <w:lsdException w:name="index heading" w:semiHidden="1" w:unhideWhenUsed="1"/>
-    <w:lsdException w:name="caption" w:semiHidden="1" w:uiPriority="35" w:unhideWhenUsed="1" w:qFormat="1"/>
-    <w:lsdException w:name="table of figures" w:semiHidden="1" w:unhideWhenUsed="1"/>
-    <w:lsdException w:name="envelope address" w:semiHidden="1" w:unhideWhenUsed="1"/>
-    <w:lsdException w:name="envelope return" w:semiHidden="1" w:unhideWhenUsed="1"/>
-    <w:lsdException w:name="footnote reference" w:semiHidden="1" w:unhideWhenUsed="1"/>
-    <w:lsdException w:name="annotation reference" w:semiHidden="1" w:unhideWhenUsed="1"/>
-    <w:lsdException w:name="line number" w:semiHidden="1" w:unhideWhenUsed="1"/>
-    <w:lsdException w:name="page number" w:semiHidden="1" w:unhideWhenUsed="1"/>
-    <w:lsdException w:name="endnote reference" w:semiHidden="1" w:unhideWhenUsed="1"/>
-    <w:lsdException w:name="endnote text" w:semiHidden="1" w:unhideWhenUsed="1"/>
-    <w:lsdException w:name="table of authorities" w:semiHidden="1" w:unhideWhenUsed="1"/>
-    <w:lsdException w:name="macro" w:semiHidden="1" w:unhideWhenUsed="1"/>
-    <w:lsdException w:name="toa heading" w:semiHidden="1" w:unhideWhenUsed="1"/>
-    <w:lsdException w:name="List" w:semiHidden="1" w:unhideWhenUsed="1"/>
-    <w:lsdException w:name="List Bullet" w:semiHidden="1" w:unhideWhenUsed="1"/>
-    <w:lsdException w:name="List Number" w:semiHidden="1" w:unhideWhenUsed="1"/>
-    <w:lsdException w:name="List 2" w:semiHidden="1" w:unhideWhenUsed="1"/>
-    <w:lsdException w:name="List 3" w:semiHidden="1" w:unhideWhenUsed="1"/>
-    <w:lsdException w:name="List 4" w:semiHidden="1" w:unhideWhenUsed="1"/>
-    <w:lsdException w:name="List 5" w:semiHidden="1" w:unhideWhenUsed="1"/>
-    <w:lsdException w:name="List Bullet 2" w:semiHidden="1" w:unhideWhenUsed="1"/>
-    <w:lsdException w:name="List Bullet 3" w:semiHidden="1" w:unhideWhenUsed="1"/>
-    <w:lsdException w:name="List Bullet 4" w:semiHidden="1" w:unhideWhenUsed="1"/>
-    <w:lsdException w:name="List Bullet 5" w:semiHidden="1" w:unhideWhenUsed="1"/>
-    <w:lsdException w:name="List Number 2" w:semiHidden="1" w:unhideWhenUsed="1"/>
-    <w:lsdException w:name="List Number 3" w:semiHidden="1" w:unhideWhenUsed="1"/>
-    <w:lsdException w:name="List Number 4" w:semiHidden="1" w:unhideWhenUsed="1"/>
-    <w:lsdException w:name="List Number 5" w:semiHidden="1" w:unhideWhenUsed="1"/>
-    <w:lsdException w:name="Title" w:uiPriority="10" w:qFormat="1"/>
-    <w:lsdException w:name="Closing" w:semiHidden="1" w:unhideWhenUsed="1"/>
-    <w:lsdException w:name="Signature" w:semiHidden="1" w:unhideWhenUsed="1"/>
-    <w:lsdException w:name="Default Paragraph Font" w:semiHidden="1" w:uiPriority="1" w:unhideWhenUsed="1"/>
-    <w:lsdException w:name="Body Text" w:semiHidden="1" w:unhideWhenUsed="1"/>
-    <w:lsdException w:name="Body Text Indent" w:semiHidden="1" w:unhideWhenUsed="1"/>
-    <w:lsdException w:name="List Continue" w:semiHidden="1" w:unhideWhenUsed="1"/>
-    <w:lsdException w:name="List Continue 2" w:semiHidden="1" w:unhideWhenUsed="1"/>
-    <w:lsdException w:name="List Continue 3" w:semiHidden="1" w:unhideWhenUsed="1"/>
-    <w:lsdException w:name="List Continue 4" w:semiHidden="1" w:unhideWhenUsed="1"/>
-    <w:lsdException w:name="List Continue 5" w:semiHidden="1" w:unhideWhenUsed="1"/>
-    <w:lsdException w:name="Message Header" w:semiHidden="1" w:unhideWhenUsed="1"/>
-    <w:lsdException w:name="Subtitle" w:uiPriority="11" w:qFormat="1"/>
-    <w:lsdException w:name="Salutation" w:semiHidden="1" w:unhideWhenUsed="1"/>
-    <w:lsdException w:name="Date" w:semiHidden="1" w:unhideWhenUsed="1"/>
-    <w:lsdException w:name="Body Text First Indent" w:semiHidden="1" w:unhideWhenUsed="1"/>
-    <w:lsdException w:name="Body Text First Indent 2" w:semiHidden="1" w:unhideWhenUsed="1"/>
-    <w:lsdException w:name="Note Heading" w:semiHidden="1" w:unhideWhenUsed="1"/>
-    <w:lsdException w:name="Body Text 2" w:semiHidden="1" w:unhideWhenUsed="1"/>
-    <w:lsdException w:name="Body Text 3" w:semiHidden="1" w:unhideWhenUsed="1"/>
-    <w:lsdException w:name="Body Text Indent 2" w:semiHidden="1" w:unhideWhenUsed="1"/>
-    <w:lsdException w:name="Body Text Indent 3" w:semiHidden="1" w:unhideWhenUsed="1"/>
-    <w:lsdException w:name="Block Text" w:semiHidden="1" w:unhideWhenUsed="1"/>
-    <w:lsdException w:name="Hyperlink" w:semiHidden="1" w:unhideWhenUsed="1"/>
-    <w:lsdException w:name="FollowedHyperlink" w:semiHidden="1" w:unhideWhenUsed="1"/>
-    <w:lsdException w:name="Strong" w:uiPriority="22" w:qFormat="1"/>
-    <w:lsdException w:name="Emphasis" w:uiPriority="20" w:qFormat="1"/>
-    <w:lsdException w:name="Document Map" w:semiHidden="1" w:unhideWhenUsed="1"/>
-    <w:lsdException w:name="Plain Text" w:semiHidden="1" w:unhideWhenUsed="1"/>
-    <w:lsdException w:name="E-mail Signature" w:semiHidden="1" w:unhideWhenUsed="1"/>
-    <w:lsdException w:name="HTML Top of Form" w:semiHidden="1" w:unhideWhenUsed="1"/>
-    <w:lsdException w:name="HTML Bottom of Form" w:semiHidden="1" w:unhideWhenUsed="1"/>
-    <w:lsdException w:name="Normal (Web)" w:semiHidden="1" w:unhideWhenUsed="1"/>
-    <w:lsdException w:name="HTML Acronym" w:semiHidden="1" w:unhideWhenUsed="1"/>
-    <w:lsdException w:name="HTML Address" w:semiHidden="1" w:unhideWhenUsed="1"/>
-    <w:lsdException w:name="HTML Cite" w:semiHidden="1" w:unhideWhenUsed="1"/>
-    <w:lsdException w:name="HTML Code" w:semiHidden="1" w:unhideWhenUsed="1"/>
-    <w:lsdException w:name="HTML Definition" w:semiHidden="1" w:unhideWhenUsed="1"/>
-    <w:lsdException w:name="HTML Keyboard" w:semiHidden="1" w:unhideWhenUsed="1"/>
-    <w:lsdException w:name="HTML Preformatted" w:semiHidden="1" w:unhideWhenUsed="1"/>
-    <w:lsdException w:name="HTML Sample" w:semiHidden="1" w:unhideWhenUsed="1"/>
-    <w:lsdException w:name="HTML Typewriter" w:semiHidden="1" w:unhideWhenUsed="1"/>
-    <w:lsdException w:name="HTML Variable" w:semiHidden="1" w:unhideWhenUsed="1"/>
-    <w:lsdException w:name="Normal Table" w:semiHidden="1" w:unhideWhenUsed="1"/>
-    <w:lsdException w:name="annotation subject" w:semiHidden="1" w:unhideWhenUsed="1"/>
-    <w:lsdException w:name="No List" w:semiHidden="1" w:unhideWhenUsed="1"/>
-    <w:lsdException w:name="Outline List 1" w:semiHidden="1" w:unhideWhenUsed="1"/>
-    <w:lsdException w:name="Outline List 2" w:semiHidden="1" w:unhideWhenUsed="1"/>
-    <w:lsdException w:name="Outline List 3" w:semiHidden="1" w:unhideWhenUsed="1"/>
-    <w:lsdException w:name="Table Simple 1" w:semiHidden="1" w:unhideWhenUsed="1"/>
-    <w:lsdException w:name="Table Simple 2" w:semiHidden="1" w:unhideWhenUsed="1"/>
-    <w:lsdException w:name="Table Simple 3" w:semiHidden="1" w:unhideWhenUsed="1"/>
-    <w:lsdException w:name="Table Classic 1" w:semiHidden="1" w:unhideWhenUsed="1"/>
-    <w:lsdException w:name="Table Classic 2" w:semiHidden="1" w:unhideWhenUsed="1"/>
-    <w:lsdException w:name="Table Classic 3" w:semiHidden="1" w:unhideWhenUsed="1"/>
-    <w:lsdException w:name="Table Classic 4" w:semiHidden="1" w:unhideWhenUsed="1"/>
-    <w:lsdException w:name="Table Colorful 1" w:semiHidden="1" w:unhideWhenUsed="1"/>
-    <w:lsdException w:name="Table Colorful 2" w:semiHidden="1" w:unhideWhenUsed="1"/>
-    <w:lsdException w:name="Table Colorful 3" w:semiHidden="1" w:unhideWhenUsed="1"/>
-    <w:lsdException w:name="Table Columns 1" w:semiHidden="1" w:unhideWhenUsed="1"/>
-    <w:lsdException w:name="Table Columns 2" w:semiHidden="1" w:unhideWhenUsed="1"/>
-    <w:lsdException w:name="Table Columns 3" w:semiHidden="1" w:unhideWhenUsed="1"/>
-    <w:lsdException w:name="Table Columns 4" w:semiHidden="1" w:unhideWhenUsed="1"/>
-    <w:lsdException w:name="Table Columns 5" w:semiHidden="1" w:unhideWhenUsed="1"/>
-    <w:lsdException w:name="Table Grid 1" w:semiHidden="1" w:unhideWhenUsed="1"/>
-    <w:lsdException w:name="Table Grid 2" w:semiHidden="1" w:unhideWhenUsed="1"/>
-    <w:lsdException w:name="Table Grid 3" w:semiHidden="1" w:unhideWhenUsed="1"/>
-    <w:lsdException w:name="Table Grid 4" w:semiHidden="1" w:unhideWhenUsed="1"/>
-    <w:lsdException w:name="Table Grid 5" w:semiHidden="1" w:unhideWhenUsed="1"/>
-    <w:lsdException w:name="Table Grid 6" w:semiHidden="1" w:unhideWhenUsed="1"/>
-    <w:lsdException w:name="Table Grid 7" w:semiHidden="1" w:unhideWhenUsed="1"/>
-    <w:lsdException w:name="Table Grid 8" w:semiHidden="1" w:unhideWhenUsed="1"/>
-    <w:lsdException w:name="Table List 1" w:semiHidden="1" w:unhideWhenUsed="1"/>
-    <w:lsdException w:name="Table List 2" w:semiHidden="1" w:unhideWhenUsed="1"/>
-    <w:lsdException w:name="Table List 3" w:semiHidden="1" w:unhideWhenUsed="1"/>
-    <w:lsdException w:name="Table List 4" w:semiHidden="1" w:unhideWhenUsed="1"/>
-    <w:lsdException w:name="Table List 5" w:semiHidden="1" w:unhideWhenUsed="1"/>
-    <w:lsdException w:name="Table List 6" w:semiHidden="1" w:unhideWhenUsed="1"/>
-    <w:lsdException w:name="Table List 7" w:semiHidden="1" w:unhideWhenUsed="1"/>
-    <w:lsdException w:name="Table List 8" w:semiHidden="1" w:unhideWhenUsed="1"/>
-    <w:lsdException w:name="Table 3D effects 1" w:semiHidden="1" w:unhideWhenUsed="1"/>
-    <w:lsdException w:name="Table 3D effects 2" w:semiHidden="1" w:unhideWhenUsed="1"/>
-    <w:lsdException w:name="Table 3D effects 3" w:semiHidden="1" w:unhideWhenUsed="1"/>
-    <w:lsdException w:name="Table Contemporary" w:semiHidden="1" w:unhideWhenUsed="1"/>
-    <w:lsdException w:name="Table Elegant" w:semiHidden="1" w:unhideWhenUsed="1"/>
-    <w:lsdException w:name="Table Professional" w:semiHidden="1" w:unhideWhenUsed="1"/>
-    <w:lsdException w:name="Table Subtle 1" w:semiHidden="1" w:unhideWhenUsed="1"/>
-    <w:lsdException w:name="Table Subtle 2" w:semiHidden="1" w:unhideWhenUsed="1"/>
-    <w:lsdException w:name="Table Web 1" w:semiHidden="1" w:unhideWhenUsed="1"/>
-    <w:lsdException w:name="Table Web 2" w:semiHidden="1" w:unhideWhenUsed="1"/>
-    <w:lsdException w:name="Table Web 3" w:semiHidden="1" w:unhideWhenUsed="1"/>
-    <w:lsdException w:name="Balloon Text" w:semiHidden="1" w:unhideWhenUsed="1"/>
-    <w:lsdException w:name="Table Grid" w:uiPriority="39"/>
-    <w:lsdException w:name="Table Theme" w:semiHidden="1" w:unhideWhenUsed="1"/>
-    <w:lsdException w:name="Placeholder Text" w:semiHidden="1"/>
-    <w:lsdException w:name="No Spacing" w:uiPriority="1" w:qFormat="1"/>
-    <w:lsdException w:name="Light Shading" w:uiPriority="60"/>
-    <w:lsdException w:name="Light List" w:uiPriority="61"/>
-    <w:lsdException w:name="Light Grid" w:uiPriority="62"/>
-    <w:lsdException w:name="Medium Shading 1" w:uiPriority="63"/>
-    <w:lsdException w:name="Medium Shading 2" w:uiPriority="64"/>
-    <w:lsdException w:name="Medium List 1" w:uiPriority="65"/>
-    <w:lsdException w:name="Medium List 2" w:uiPriority="66"/>
-    <w:lsdException w:name="Medium Grid 1" w:uiPriority="67"/>
-    <w:lsdException w:name="Medium Grid 2" w:uiPriority="68"/>
-    <w:lsdException w:name="Medium Grid 3" w:uiPriority="69"/>
-    <w:lsdException w:name="Dark List" w:uiPriority="70"/>
-    <w:lsdException w:name="Colorful Shading" w:uiPriority="71"/>
-    <w:lsdException w:name="Colorful List" w:uiPriority="72"/>
-    <w:lsdException w:name="Colorful Grid" w:uiPriority="73"/>
-    <w:lsdException w:name="Light Shading Accent 1" w:uiPriority="60"/>
-    <w:lsdException w:name="Light List Accent 1" w:uiPriority="61"/>
-    <w:lsdException w:name="Light Grid Accent 1" w:uiPriority="62"/>
-    <w:lsdException w:name="Medium Shading 1 Accent 1" w:uiPriority="63"/>
-    <w:lsdException w:name="Medium Shading 2 Accent 1" w:uiPriority="64"/>
-    <w:lsdException w:name="Medium List 1 Accent 1" w:uiPriority="65"/>
-    <w:lsdException w:name="Revision" w:semiHidden="1"/>
-    <w:lsdException w:name="List Paragraph" w:uiPriority="34" w:qFormat="1"/>
-    <w:lsdException w:name="Quote" w:uiPriority="29" w:qFormat="1"/>
-    <w:lsdException w:name="Intense Quote" w:uiPriority="30" w:qFormat="1"/>
-    <w:lsdException w:name="Medium List 2 Accent 1" w:uiPriority="66"/>
-    <w:lsdException w:name="Medium Grid 1 Accent 1" w:uiPriority="67"/>
-    <w:lsdException w:name="Medium Grid 2 Accent 1" w:uiPriority="68"/>
-    <w:lsdException w:name="Medium Grid 3 Accent 1" w:uiPriority="69"/>
-    <w:lsdException w:name="Dark List Accent 1" w:uiPriority="70"/>
-    <w:lsdException w:name="Colorful Shading Accent 1" w:uiPriority="71"/>
-    <w:lsdException w:name="Colorful List Accent 1" w:uiPriority="72"/>
-    <w:lsdException w:name="Colorful Grid Accent 1" w:uiPriority="73"/>
-    <w:lsdException w:name="Light Shading Accent 2" w:uiPriority="60"/>
-    <w:lsdException w:name="Light List Accent 2" w:uiPriority="61"/>
-    <w:lsdException w:name="Light Grid Accent 2" w:uiPriority="62"/>
-    <w:lsdException w:name="Medium Shading 1 Accent 2" w:uiPriority="63"/>
-    <w:lsdException w:name="Medium Shading 2 Accent 2" w:uiPriority="64"/>
-    <w:lsdException w:name="Medium List 1 Accent 2" w:uiPriority="65"/>
-    <w:lsdException w:name="Medium List 2 Accent 2" w:uiPriority="66"/>
-    <w:lsdException w:name="Medium Grid 1 Accent 2" w:uiPriority="67"/>
-    <w:lsdException w:name="Medium Grid 2 Accent 2" w:uiPriority="68"/>
-    <w:lsdException w:name="Medium Grid 3 Accent 2" w:uiPriority="69"/>
-    <w:lsdException w:name="Dark List Accent 2" w:uiPriority="70"/>
-    <w:lsdException w:name="Colorful Shading Accent 2" w:uiPriority="71"/>
-    <w:lsdException w:name="Colorful List Accent 2" w:uiPriority="72"/>
-    <w:lsdException w:name="Colorful Grid Accent 2" w:uiPriority="73"/>
-    <w:lsdException w:name="Light Shading Accent 3" w:uiPriority="60"/>
-    <w:lsdException w:name="Light List Accent 3" w:uiPriority="61"/>
-    <w:lsdException w:name="Light Grid Accent 3" w:uiPriority="62"/>
-    <w:lsdException w:name="Medium Shading 1 Accent 3" w:uiPriority="63"/>
-    <w:lsdException w:name="Medium Shading 2 Accent 3" w:uiPriority="64"/>
-    <w:lsdException w:name="Medium List 1 Accent 3" w:uiPriority="65"/>
-    <w:lsdException w:name="Medium List 2 Accent 3" w:uiPriority="66"/>
-    <w:lsdException w:name="Medium Grid 1 Accent 3" w:uiPriority="67"/>
-    <w:lsdException w:name="Medium Grid 2 Accent 3" w:uiPriority="68"/>
-    <w:lsdException w:name="Medium Grid 3 Accent 3" w:uiPriority="69"/>
-    <w:lsdException w:name="Dark List Accent 3" w:uiPriority="70"/>
-    <w:lsdException w:name="Colorful Shading Accent 3" w:uiPriority="71"/>
-    <w:lsdException w:name="Colorful List Accent 3" w:uiPriority="72"/>
-    <w:lsdException w:name="Colorful Grid Accent 3" w:uiPriority="73"/>
-    <w:lsdException w:name="Light Shading Accent 4" w:uiPriority="60"/>
-    <w:lsdException w:name="Light List Accent 4" w:uiPriority="61"/>
-    <w:lsdException w:name="Light Grid Accent 4" w:uiPriority="62"/>
-    <w:lsdException w:name="Medium Shading 1 Accent 4" w:uiPriority="63"/>
-    <w:lsdException w:name="Medium Shading 2 Accent 4" w:uiPriority="64"/>
-    <w:lsdException w:name="Medium List 1 Accent 4" w:uiPriority="65"/>
-    <w:lsdException w:name="Medium List 2 Accent 4" w:uiPriority="66"/>
-    <w:lsdException w:name="Medium Grid 1 Accent 4" w:uiPriority="67"/>
-    <w:lsdException w:name="Medium Grid 2 Accent 4" w:uiPriority="68"/>
-    <w:lsdException w:name="Medium Grid 3 Accent 4" w:uiPriority="69"/>
-    <w:lsdException w:name="Dark List Accent 4" w:uiPriority="70"/>
-    <w:lsdException w:name="Colorful Shading Accent 4" w:uiPriority="71"/>
-    <w:lsdException w:name="Colorful List Accent 4" w:uiPriority="72"/>
-    <w:lsdException w:name="Colorful Grid Accent 4" w:uiPriority="73"/>
-    <w:lsdException w:name="Light Shading Accent 5" w:uiPriority="60"/>
-    <w:lsdException w:name="Light List Accent 5" w:uiPriority="61"/>
-    <w:lsdException w:name="Light Grid Accent 5" w:uiPriority="62"/>
-    <w:lsdException w:name="Medium Shading 1 Accent 5" w:uiPriority="63"/>
-    <w:lsdException w:name="Medium Shading 2 Accent 5" w:uiPriority="64"/>
-    <w:lsdException w:name="Medium List 1 Accent 5" w:uiPriority="65"/>
-    <w:lsdException w:name="Medium List 2 Accent 5" w:uiPriority="66"/>
-    <w:lsdException w:name="Medium Grid 1 Accent 5" w:uiPriority="67"/>
-    <w:lsdException w:name="Medium Grid 2 Accent 5" w:uiPriority="68"/>
-    <w:lsdException w:name="Medium Grid 3 Accent 5" w:uiPriority="69"/>
-    <w:lsdException w:name="Dark List Accent 5" w:uiPriority="70"/>
-    <w:lsdException w:name="Colorful Shading Accent 5" w:uiPriority="71"/>
-    <w:lsdException w:name="Colorful List Accent 5" w:uiPriority="72"/>
-    <w:lsdException w:name="Colorful Grid Accent 5" w:uiPriority="73"/>
-    <w:lsdException w:name="Light Shading Accent 6" w:uiPriority="60"/>
-    <w:lsdException w:name="Light List Accent 6" w:uiPriority="61"/>
-    <w:lsdException w:name="Light Grid Accent 6" w:uiPriority="62"/>
-    <w:lsdException w:name="Medium Shading 1 Accent 6" w:uiPriority="63"/>
-    <w:lsdException w:name="Medium Shading 2 Accent 6" w:uiPriority="64"/>
-    <w:lsdException w:name="Medium List 1 Accent 6" w:uiPriority="65"/>
-    <w:lsdException w:name="Medium List 2 Accent 6" w:uiPriority="66"/>
-    <w:lsdException w:name="Medium Grid 1 Accent 6" w:uiPriority="67"/>
-    <w:lsdException w:name="Medium Grid 2 Accent 6" w:uiPriority="68"/>
-    <w:lsdException w:name="Medium Grid 3 Accent 6" w:uiPriority="69"/>
-    <w:lsdException w:name="Dark List Accent 6" w:uiPriority="70"/>
-    <w:lsdException w:name="Colorful Shading Accent 6" w:uiPriority="71"/>
-    <w:lsdException w:name="Colorful List Accent 6" w:uiPriority="72"/>
-    <w:lsdException w:name="Colorful Grid Accent 6" w:uiPriority="73"/>
-    <w:lsdException w:name="Subtle Emphasis" w:uiPriority="19" w:qFormat="1"/>
-    <w:lsdException w:name="Intense Emphasis" w:uiPriority="21" w:qFormat="1"/>
-    <w:lsdException w:name="Subtle Reference" w:uiPriority="31" w:qFormat="1"/>
-    <w:lsdException w:name="Intense Reference" w:uiPriority="32" w:qFormat="1"/>
-    <w:lsdException w:name="Book Title" w:uiPriority="33" w:qFormat="1"/>
-    <w:lsdException w:name="Bibliography" w:semiHidden="1" w:uiPriority="37" w:unhideWhenUsed="1"/>
-    <w:lsdException w:name="TOC Heading" w:semiHidden="1" w:uiPriority="39" w:unhideWhenUsed="1" w:qFormat="1"/>
-    <w:lsdException w:name="Plain Table 1" w:uiPriority="41"/>
-    <w:lsdException w:name="Plain Table 2" w:uiPriority="42"/>
-    <w:lsdException w:name="Plain Table 3" w:uiPriority="43"/>
-    <w:lsdException w:name="Plain Table 4" w:uiPriority="44"/>
-    <w:lsdException w:name="Plain Table 5" w:uiPriority="45"/>
-    <w:lsdException w:name="Grid Table Light" w:uiPriority="40"/>
-    <w:lsdException w:name="Grid Table 1 Light" w:uiPriority="46"/>
-    <w:lsdException w:name="Grid Table 2" w:uiPriority="47"/>
-    <w:lsdException w:name="Grid Table 3" w:uiPriority="48"/>
-    <w:lsdException w:name="Grid Table 4" w:uiPriority="49"/>
-    <w:lsdException w:name="Grid Table 5 Dark" w:uiPriority="50"/>
-    <w:lsdException w:name="Grid Table 6 Colorful" w:uiPriority="51"/>
-    <w:lsdException w:name="Grid Table 7 Colorful" w:uiPriority="52"/>
-    <w:lsdException w:name="Grid Table 1 Light Accent 1" w:uiPriority="46"/>
-    <w:lsdException w:name="Grid Table 2 Accent 1" w:uiPriority="47"/>
-    <w:lsdException w:name="Grid Table 3 Accent 1" w:uiPriority="48"/>
-    <w:lsdException w:name="Grid Table 4 Accent 1" w:uiPriority="49"/>
-    <w:lsdException w:name="Grid Table 5 Dark Accent 1" w:uiPriority="50"/>
-    <w:lsdException w:name="Grid Table 6 Colorful Accent 1" w:uiPriority="51"/>
-    <w:lsdException w:name="Grid Table 7 Colorful Accent 1" w:uiPriority="52"/>
-    <w:lsdException w:name="Grid Table 1 Light Accent 2" w:uiPriority="46"/>
-    <w:lsdException w:name="Grid Table 2 Accent 2" w:uiPriority="47"/>
-    <w:lsdException w:name="Grid Table 3 Accent 2" w:uiPriority="48"/>
-    <w:lsdException w:name="Grid Table 4 Accent 2" w:uiPriority="49"/>
-    <w:lsdException w:name="Grid Table 5 Dark Accent 2" w:uiPriority="50"/>
-    <w:lsdException w:name="Grid Table 6 Colorful Accent 2" w:uiPriority="51"/>
-    <w:lsdException w:name="Grid Table 7 Colorful Accent 2" w:uiPriority="52"/>
-    <w:lsdException w:name="Grid Table 1 Light Accent 3" w:uiPriority="46"/>
-    <w:lsdException w:name="Grid Table 2 Accent 3" w:uiPriority="47"/>
-    <w:lsdException w:name="Grid Table 3 Accent 3" w:uiPriority="48"/>
-    <w:lsdException w:name="Grid Table 4 Accent 3" w:uiPriority="49"/>
-    <w:lsdException w:name="Grid Table 5 Dark Accent 3" w:uiPriority="50"/>
-    <w:lsdException w:name="Grid Table 6 Colorful Accent 3" w:uiPriority="51"/>
-    <w:lsdException w:name="Grid Table 7 Colorful Accent 3" w:uiPriority="52"/>
-    <w:lsdException w:name="Grid Table 1 Light Accent 4" w:uiPriority="46"/>
-    <w:lsdException w:name="Grid Table 2 Accent 4" w:uiPriority="47"/>
-    <w:lsdException w:name="Grid Table 3 Accent 4" w:uiPriority="48"/>
-    <w:lsdException w:name="Grid Table 4 Accent 4" w:uiPriority="49"/>
-    <w:lsdException w:name="Grid Table 5 Dark Accent 4" w:uiPriority="50"/>
-    <w:lsdException w:name="Grid Table 6 Colorful Accent 4" w:uiPriority="51"/>
-    <w:lsdException w:name="Grid Table 7 Colorful Accent 4" w:uiPriority="52"/>
-    <w:lsdException w:name="Grid Table 1 Light Accent 5" w:uiPriority="46"/>
-    <w:lsdException w:name="Grid Table 2 Accent 5" w:uiPriority="47"/>
-    <w:lsdException w:name="Grid Table 3 Accent 5" w:uiPriority="48"/>
-    <w:lsdException w:name="Grid Table 4 Accent 5" w:uiPriority="49"/>
-    <w:lsdException w:name="Grid Table 5 Dark Accent 5" w:uiPriority="50"/>
-    <w:lsdException w:name="Grid Table 6 Colorful Accent 5" w:uiPriority="51"/>
-    <w:lsdException w:name="Grid Table 7 Colorful Accent 5" w:uiPriority="52"/>
-    <w:lsdException w:name="Grid Table 1 Light Accent 6" w:uiPriority="46"/>
-    <w:lsdException w:name="Grid Table 2 Accent 6" w:uiPriority="47"/>
-    <w:lsdException w:name="Grid Table 3 Accent 6" w:uiPriority="48"/>
-    <w:lsdException w:name="Grid Table 4 Accent 6" w:uiPriority="49"/>
-    <w:lsdException w:name="Grid Table 5 Dark Accent 6" w:uiPriority="50"/>
-    <w:lsdException w:name="Grid Table 6 Colorful Accent 6" w:uiPriority="51"/>
-    <w:lsdException w:name="Grid Table 7 Colorful Accent 6" w:uiPriority="52"/>
-    <w:lsdException w:name="List Table 1 Light" w:uiPriority="46"/>
-    <w:lsdException w:name="List Table 2" w:uiPriority="47"/>
-    <w:lsdException w:name="List Table 3" w:uiPriority="48"/>
-    <w:lsdException w:name="List Table 4" w:uiPriority="49"/>
-    <w:lsdException w:name="List Table 5 Dark" w:uiPriority="50"/>
-    <w:lsdException w:name="List Table 6 Colorful" w:uiPriority="51"/>
-    <w:lsdException w:name="List Table 7 Colorful" w:uiPriority="52"/>
-    <w:lsdException w:name="List Table 1 Light Accent 1" w:uiPriority="46"/>
-    <w:lsdException w:name="List Table 2 Accent 1" w:uiPriority="47"/>
-    <w:lsdException w:name="List Table 3 Accent 1" w:uiPriority="48"/>
-    <w:lsdException w:name="List Table 4 Accent 1" w:uiPriority="49"/>
-    <w:lsdException w:name="List Table 5 Dark Accent 1" w:uiPriority="50"/>
-    <w:lsdException w:name="List Table 6 Colorful Accent 1" w:uiPriority="51"/>
-    <w:lsdException w:name="List Table 7 Colorful Accent 1" w:uiPriority="52"/>
-    <w:lsdException w:name="List Table 1 Light Accent 2" w:uiPriority="46"/>
-    <w:lsdException w:name="List Table 2 Accent 2" w:uiPriority="47"/>
-    <w:lsdException w:name="List Table 3 Accent 2" w:uiPriority="48"/>
-    <w:lsdException w:name="List Table 4 Accent 2" w:uiPriority="49"/>
-    <w:lsdException w:name="List Table 5 Dark Accent 2" w:uiPriority="50"/>
-    <w:lsdException w:name="List Table 6 Colorful Accent 2" w:uiPriority="51"/>
-    <w:lsdException w:name="List Table 7 Colorful Accent 2" w:uiPriority="52"/>
-    <w:lsdException w:name="List Table 1 Light Accent 3" w:uiPriority="46"/>
-    <w:lsdException w:name="List Table 2 Accent 3" w:uiPriority="47"/>
-    <w:lsdException w:name="List Table 3 Accent 3" w:uiPriority="48"/>
-    <w:lsdException w:name="List Table 4 Accent 3" w:uiPriority="49"/>
-    <w:lsdException w:name="List Table 5 Dark Accent 3" w:uiPriority="50"/>
-    <w:lsdException w:name="List Table 6 Colorful Accent 3" w:uiPriority="51"/>
-    <w:lsdException w:name="List Table 7 Colorful Accent 3" w:uiPriority="52"/>
-    <w:lsdException w:name="List Table 1 Light Accent 4" w:uiPriority="46"/>
-    <w:lsdException w:name="List Table 2 Accent 4" w:uiPriority="47"/>
-    <w:lsdException w:name="List Table 3 Accent 4" w:uiPriority="48"/>
-    <w:lsdException w:name="List Table 4 Accent 4" w:uiPriority="49"/>
-    <w:lsdException w:name="List Table 5 Dark Accent 4" w:uiPriority="50"/>
-    <w:lsdException w:name="List Table 6 Colorful Accent 4" w:uiPriority="51"/>
-    <w:lsdException w:name="List Table 7 Colorful Accent 4" w:uiPriority="52"/>
-    <w:lsdException w:name="List Table 1 Light Accent 5" w:uiPriority="46"/>
-    <w:lsdException w:name="List Table 2 Accent 5" w:uiPriority="47"/>
-    <w:lsdException w:name="List Table 3 Accent 5" w:uiPriority="48"/>
-    <w:lsdException w:name="List Table 4 Accent 5" w:uiPriority="49"/>
-    <w:lsdException w:name="List Table 5 Dark Accent 5" w:uiPriority="50"/>
-    <w:lsdException w:name="List Table 6 Colorful Accent 5" w:uiPriority="51"/>
-    <w:lsdException w:name="List Table 7 Colorful Accent 5" w:uiPriority="52"/>
-    <w:lsdException w:name="List Table 1 Light Accent 6" w:uiPriority="46"/>
-    <w:lsdException w:name="List Table 2 Accent 6" w:uiPriority="47"/>
-    <w:lsdException w:name="List Table 3 Accent 6" w:uiPriority="48"/>
-    <w:lsdException w:name="List Table 4 Accent 6" w:uiPriority="49"/>
-    <w:lsdException w:name="List Table 5 Dark Accent 6" w:uiPriority="50"/>
-    <w:lsdException w:name="List Table 6 Colorful Accent 6" w:uiPriority="51"/>
-    <w:lsdException w:name="List Table 7 Colorful Accent 6" w:uiPriority="52"/>
+  <w:latentStyles w:defLockedState="0" w:defUIPriority="99" w:defSemiHidden="1" w:defUnhideWhenUsed="1" w:defQFormat="0" w:count="276">
+    <w:lsdException w:name="Normal" w:semiHidden="0" w:uiPriority="0" w:unhideWhenUsed="0" w:qFormat="1"/>
+    <w:lsdException w:name="heading 1" w:semiHidden="0" w:uiPriority="9" w:unhideWhenUsed="0" w:qFormat="1"/>
+    <w:lsdException w:name="heading 2" w:uiPriority="9" w:qFormat="1"/>
+    <w:lsdException w:name="heading 3" w:uiPriority="9" w:qFormat="1"/>
+    <w:lsdException w:name="heading 4" w:uiPriority="9" w:qFormat="1"/>
+    <w:lsdException w:name="heading 5" w:uiPriority="9" w:qFormat="1"/>
+    <w:lsdException w:name="heading 6" w:uiPriority="9" w:qFormat="1"/>
+    <w:lsdException w:name="heading 7" w:uiPriority="9" w:qFormat="1"/>
+    <w:lsdException w:name="heading 8" w:uiPriority="9" w:qFormat="1"/>
+    <w:lsdException w:name="heading 9" w:uiPriority="9" w:qFormat="1"/>
+    <w:lsdException w:name="toc 1" w:uiPriority="39"/>
+    <w:lsdException w:name="toc 2" w:uiPriority="39"/>
+    <w:lsdException w:name="toc 3" w:uiPriority="39"/>
+    <w:lsdException w:name="toc 4" w:uiPriority="39"/>
+    <w:lsdException w:name="toc 5" w:uiPriority="39"/>
+    <w:lsdException w:name="toc 6" w:uiPriority="39"/>
+    <w:lsdException w:name="toc 7" w:uiPriority="39"/>
+    <w:lsdException w:name="toc 8" w:uiPriority="39"/>
+    <w:lsdException w:name="toc 9" w:uiPriority="39"/>
+    <w:lsdException w:name="caption" w:uiPriority="35" w:qFormat="1"/>
+    <w:lsdException w:name="Title" w:semiHidden="0" w:uiPriority="10" w:unhideWhenUsed="0" w:qFormat="1"/>
+    <w:lsdException w:name="Default Paragraph Font" w:uiPriority="1"/>
+    <w:lsdException w:name="Subtitle" w:semiHidden="0" w:uiPriority="11" w:unhideWhenUsed="0" w:qFormat="1"/>
+    <w:lsdException w:name="Strong" w:semiHidden="0" w:uiPriority="22" w:unhideWhenUsed="0" w:qFormat="1"/>
+    <w:lsdException w:name="Emphasis" w:semiHidden="0" w:uiPriority="20" w:unhideWhenUsed="0" w:qFormat="1"/>
+    <w:lsdException w:name="Table Grid" w:semiHidden="0" w:uiPriority="39" w:unhideWhenUsed="0"/>
+    <w:lsdException w:name="Note Level 1" w:semiHidden="0" w:unhideWhenUsed="0"/>
+    <w:lsdException w:name="Note Level 2" w:semiHidden="0" w:unhideWhenUsed="0"/>
+    <w:lsdException w:name="Note Level 3" w:semiHidden="0" w:unhideWhenUsed="0"/>
+    <w:lsdException w:name="Note Level 4" w:semiHidden="0" w:unhideWhenUsed="0"/>
+    <w:lsdException w:name="Note Level 5" w:semiHidden="0" w:unhideWhenUsed="0"/>
+    <w:lsdException w:name="Note Level 6" w:semiHidden="0" w:unhideWhenUsed="0"/>
+    <w:lsdException w:name="Note Level 7" w:semiHidden="0" w:unhideWhenUsed="0"/>
+    <w:lsdException w:name="Note Level 8" w:semiHidden="0" w:unhideWhenUsed="0"/>
+    <w:lsdException w:name="Note Level 9" w:semiHidden="0" w:unhideWhenUsed="0"/>
+    <w:lsdException w:name="Placeholder Text" w:unhideWhenUsed="0"/>
+    <w:lsdException w:name="No Spacing" w:semiHidden="0" w:uiPriority="1" w:unhideWhenUsed="0" w:qFormat="1"/>
+    <w:lsdException w:name="Light Shading" w:semiHidden="0" w:uiPriority="60" w:unhideWhenUsed="0"/>
+    <w:lsdException w:name="Light List" w:semiHidden="0" w:uiPriority="61" w:unhideWhenUsed="0"/>
+    <w:lsdException w:name="Light Grid" w:semiHidden="0" w:uiPriority="62" w:unhideWhenUsed="0"/>
+    <w:lsdException w:name="Medium Shading 1" w:semiHidden="0" w:uiPriority="63" w:unhideWhenUsed="0"/>
+    <w:lsdException w:name="Medium Shading 2" w:semiHidden="0" w:uiPriority="64" w:unhideWhenUsed="0"/>
+    <w:lsdException w:name="Medium List 1" w:semiHidden="0" w:uiPriority="65" w:unhideWhenUsed="0"/>
+    <w:lsdException w:name="Medium List 2" w:semiHidden="0" w:uiPriority="66" w:unhideWhenUsed="0"/>
+    <w:lsdException w:name="Medium Grid 1" w:semiHidden="0" w:uiPriority="67" w:unhideWhenUsed="0"/>
+    <w:lsdException w:name="Medium Grid 2" w:semiHidden="0" w:uiPriority="68" w:unhideWhenUsed="0"/>
+    <w:lsdException w:name="Medium Grid 3" w:semiHidden="0" w:uiPriority="69" w:unhideWhenUsed="0"/>
+    <w:lsdException w:name="Dark List" w:semiHidden="0" w:uiPriority="70" w:unhideWhenUsed="0"/>
+    <w:lsdException w:name="Colorful Shading" w:semiHidden="0" w:uiPriority="71" w:unhideWhenUsed="0"/>
+    <w:lsdException w:name="Colorful List" w:semiHidden="0" w:uiPriority="72" w:unhideWhenUsed="0"/>
+    <w:lsdException w:name="Colorful Grid" w:semiHidden="0" w:uiPriority="73" w:unhideWhenUsed="0"/>
+    <w:lsdException w:name="Light Shading Accent 1" w:semiHidden="0" w:uiPriority="60" w:unhideWhenUsed="0"/>
+    <w:lsdException w:name="Light List Accent 1" w:semiHidden="0" w:uiPriority="61" w:unhideWhenUsed="0"/>
+    <w:lsdException w:name="Light Grid Accent 1" w:semiHidden="0" w:uiPriority="62" w:unhideWhenUsed="0"/>
+    <w:lsdException w:name="Medium Shading 1 Accent 1" w:semiHidden="0" w:uiPriority="63" w:unhideWhenUsed="0"/>
+    <w:lsdException w:name="Medium Shading 2 Accent 1" w:semiHidden="0" w:uiPriority="64" w:unhideWhenUsed="0"/>
+    <w:lsdException w:name="Medium List 1 Accent 1" w:semiHidden="0" w:uiPriority="65" w:unhideWhenUsed="0"/>
+    <w:lsdException w:name="Revision" w:unhideWhenUsed="0"/>
+    <w:lsdException w:name="List Paragraph" w:semiHidden="0" w:uiPriority="34" w:unhideWhenUsed="0" w:qFormat="1"/>
+    <w:lsdException w:name="Quote" w:semiHidden="0" w:uiPriority="29" w:unhideWhenUsed="0" w:qFormat="1"/>
+    <w:lsdException w:name="Intense Quote" w:semiHidden="0" w:uiPriority="30" w:unhideWhenUsed="0" w:qFormat="1"/>
+    <w:lsdException w:name="Medium List 2 Accent 1" w:semiHidden="0" w:uiPriority="66" w:unhideWhenUsed="0"/>
+    <w:lsdException w:name="Medium Grid 1 Accent 1" w:semiHidden="0" w:uiPriority="67" w:unhideWhenUsed="0"/>
+    <w:lsdException w:name="Medium Grid 2 Accent 1" w:semiHidden="0" w:uiPriority="68" w:unhideWhenUsed="0"/>
+    <w:lsdException w:name="Medium Grid 3 Accent 1" w:semiHidden="0" w:uiPriority="69" w:unhideWhenUsed="0"/>
+    <w:lsdException w:name="Dark List Accent 1" w:semiHidden="0" w:uiPriority="70" w:unhideWhenUsed="0"/>
+    <w:lsdException w:name="Colorful Shading Accent 1" w:semiHidden="0" w:uiPriority="71" w:unhideWhenUsed="0"/>
+    <w:lsdException w:name="Colorful List Accent 1" w:semiHidden="0" w:uiPriority="72" w:unhideWhenUsed="0"/>
+    <w:lsdException w:name="Colorful Grid Accent 1" w:semiHidden="0" w:uiPriority="73" w:unhideWhenUsed="0"/>
+    <w:lsdException w:name="Light Shading Accent 2" w:semiHidden="0" w:uiPriority="60" w:unhideWhenUsed="0"/>
+    <w:lsdException w:name="Light List Accent 2" w:semiHidden="0" w:uiPriority="61" w:unhideWhenUsed="0"/>
+    <w:lsdException w:name="Light Grid Accent 2" w:semiHidden="0" w:uiPriority="62" w:unhideWhenUsed="0"/>
+    <w:lsdException w:name="Medium Shading 1 Accent 2" w:semiHidden="0" w:uiPriority="63" w:unhideWhenUsed="0"/>
+    <w:lsdException w:name="Medium Shading 2 Accent 2" w:semiHidden="0" w:uiPriority="64" w:unhideWhenUsed="0"/>
+    <w:lsdException w:name="Medium List 1 Accent 2" w:semiHidden="0" w:uiPriority="65" w:unhideWhenUsed="0"/>
+    <w:lsdException w:name="Medium List 2 Accent 2" w:semiHidden="0" w:uiPriority="66" w:unhideWhenUsed="0"/>
+    <w:lsdException w:name="Medium Grid 1 Accent 2" w:semiHidden="0" w:uiPriority="67" w:unhideWhenUsed="0"/>
+    <w:lsdException w:name="Medium Grid 2 Accent 2" w:semiHidden="0" w:uiPriority="68" w:unhideWhenUsed="0"/>
+    <w:lsdException w:name="Medium Grid 3 Accent 2" w:semiHidden="0" w:uiPriority="69" w:unhideWhenUsed="0"/>
+    <w:lsdException w:name="Dark List Accent 2" w:semiHidden="0" w:uiPriority="70" w:unhideWhenUsed="0"/>
+    <w:lsdException w:name="Colorful Shading Accent 2" w:semiHidden="0" w:uiPriority="71" w:unhideWhenUsed="0"/>
+    <w:lsdException w:name="Colorful List Accent 2" w:semiHidden="0" w:uiPriority="72" w:unhideWhenUsed="0"/>
+    <w:lsdException w:name="Colorful Grid Accent 2" w:semiHidden="0" w:uiPriority="73" w:unhideWhenUsed="0"/>
+    <w:lsdException w:name="Light Shading Accent 3" w:semiHidden="0" w:uiPriority="60" w:unhideWhenUsed="0"/>
+    <w:lsdException w:name="Light List Accent 3" w:semiHidden="0" w:uiPriority="61" w:unhideWhenUsed="0"/>
+    <w:lsdException w:name="Light Grid Accent 3" w:semiHidden="0" w:uiPriority="62" w:unhideWhenUsed="0"/>
+    <w:lsdException w:name="Medium Shading 1 Accent 3" w:semiHidden="0" w:uiPriority="63" w:unhideWhenUsed="0"/>
+    <w:lsdException w:name="Medium Shading 2 Accent 3" w:semiHidden="0" w:uiPriority="64" w:unhideWhenUsed="0"/>
+    <w:lsdException w:name="Medium List 1 Accent 3" w:semiHidden="0" w:uiPriority="65" w:unhideWhenUsed="0"/>
+    <w:lsdException w:name="Medium List 2 Accent 3" w:semiHidden="0" w:uiPriority="66" w:unhideWhenUsed="0"/>
+    <w:lsdException w:name="Medium Grid 1 Accent 3" w:semiHidden="0" w:uiPriority="67" w:unhideWhenUsed="0"/>
+    <w:lsdException w:name="Medium Grid 2 Accent 3" w:semiHidden="0" w:uiPriority="68" w:unhideWhenUsed="0"/>
+    <w:lsdException w:name="Medium Grid 3 Accent 3" w:semiHidden="0" w:uiPriority="69" w:unhideWhenUsed="0"/>
+    <w:lsdException w:name="Dark List Accent 3" w:semiHidden="0" w:uiPriority="70" w:unhideWhenUsed="0"/>
+    <w:lsdException w:name="Colorful Shading Accent 3" w:semiHidden="0" w:uiPriority="71" w:unhideWhenUsed="0"/>
+    <w:lsdException w:name="Colorful List Accent 3" w:semiHidden="0" w:uiPriority="72" w:unhideWhenUsed="0"/>
+    <w:lsdException w:name="Colorful Grid Accent 3" w:semiHidden="0" w:uiPriority="73" w:unhideWhenUsed="0"/>
+    <w:lsdException w:name="Light Shading Accent 4" w:semiHidden="0" w:uiPriority="60" w:unhideWhenUsed="0"/>
+    <w:lsdException w:name="Light List Accent 4" w:semiHidden="0" w:uiPriority="61" w:unhideWhenUsed="0"/>
+    <w:lsdException w:name="Light Grid Accent 4" w:semiHidden="0" w:uiPriority="62" w:unhideWhenUsed="0"/>
+    <w:lsdException w:name="Medium Shading 1 Accent 4" w:semiHidden="0" w:uiPriority="63" w:unhideWhenUsed="0"/>
+    <w:lsdException w:name="Medium Shading 2 Accent 4" w:semiHidden="0" w:uiPriority="64" w:unhideWhenUsed="0"/>
+    <w:lsdException w:name="Medium List 1 Accent 4" w:semiHidden="0" w:uiPriority="65" w:unhideWhenUsed="0"/>
+    <w:lsdException w:name="Medium List 2 Accent 4" w:semiHidden="0" w:uiPriority="66" w:unhideWhenUsed="0"/>
+    <w:lsdException w:name="Medium Grid 1 Accent 4" w:semiHidden="0" w:uiPriority="67" w:unhideWhenUsed="0"/>
+    <w:lsdException w:name="Medium Grid 2 Accent 4" w:semiHidden="0" w:uiPriority="68" w:unhideWhenUsed="0"/>
+    <w:lsdException w:name="Medium Grid 3 Accent 4" w:semiHidden="0" w:uiPriority="69" w:unhideWhenUsed="0"/>
+    <w:lsdException w:name="Dark List Accent 4" w:semiHidden="0" w:uiPriority="70" w:unhideWhenUsed="0"/>
+    <w:lsdException w:name="Colorful Shading Accent 4" w:semiHidden="0" w:uiPriority="71" w:unhideWhenUsed="0"/>
+    <w:lsdException w:name="Colorful List Accent 4" w:semiHidden="0" w:uiPriority="72" w:unhideWhenUsed="0"/>
+    <w:lsdException w:name="Colorful Grid Accent 4" w:semiHidden="0" w:uiPriority="73" w:unhideWhenUsed="0"/>
+    <w:lsdException w:name="Light Shading Accent 5" w:semiHidden="0" w:uiPriority="60" w:unhideWhenUsed="0"/>
+    <w:lsdException w:name="Light List Accent 5" w:semiHidden="0" w:uiPriority="61" w:unhideWhenUsed="0"/>
+    <w:lsdException w:name="Light Grid Accent 5" w:semiHidden="0" w:uiPriority="62" w:unhideWhenUsed="0"/>
+    <w:lsdException w:name="Medium Shading 1 Accent 5" w:semiHidden="0" w:uiPriority="63" w:unhideWhenUsed="0"/>
+    <w:lsdException w:name="Medium Shading 2 Accent 5" w:semiHidden="0" w:uiPriority="64" w:unhideWhenUsed="0"/>
+    <w:lsdException w:name="Medium List 1 Accent 5" w:semiHidden="0" w:uiPriority="65" w:unhideWhenUsed="0"/>
+    <w:lsdException w:name="Medium List 2 Accent 5" w:semiHidden="0" w:uiPriority="66" w:unhideWhenUsed="0"/>
+    <w:lsdException w:name="Medium Grid 1 Accent 5" w:semiHidden="0" w:uiPriority="67" w:unhideWhenUsed="0"/>
+    <w:lsdException w:name="Medium Grid 2 Accent 5" w:semiHidden="0" w:uiPriority="68" w:unhideWhenUsed="0"/>
+    <w:lsdException w:name="Medium Grid 3 Accent 5" w:semiHidden="0" w:uiPriority="69" w:unhideWhenUsed="0"/>
+    <w:lsdException w:name="Dark List Accent 5" w:semiHidden="0" w:uiPriority="70" w:unhideWhenUsed="0"/>
+    <w:lsdException w:name="Colorful Shading Accent 5" w:semiHidden="0" w:uiPriority="71" w:unhideWhenUsed="0"/>
+    <w:lsdException w:name="Colorful List Accent 5" w:semiHidden="0" w:uiPriority="72" w:unhideWhenUsed="0"/>
+    <w:lsdException w:name="Colorful Grid Accent 5" w:semiHidden="0" w:uiPriority="73" w:unhideWhenUsed="0"/>
+    <w:lsdException w:name="Light Shading Accent 6" w:semiHidden="0" w:uiPriority="60" w:unhideWhenUsed="0"/>
+    <w:lsdException w:name="Light List Accent 6" w:semiHidden="0" w:uiPriority="61" w:unhideWhenUsed="0"/>
+    <w:lsdException w:name="Light Grid Accent 6" w:semiHidden="0" w:uiPriority="62" w:unhideWhenUsed="0"/>
+    <w:lsdException w:name="Medium Shading 1 Accent 6" w:semiHidden="0" w:uiPriority="63" w:unhideWhenUsed="0"/>
+    <w:lsdException w:name="Medium Shading 2 Accent 6" w:semiHidden="0" w:uiPriority="64" w:unhideWhenUsed="0"/>
+    <w:lsdException w:name="Medium List 1 Accent 6" w:semiHidden="0" w:uiPriority="65" w:unhideWhenUsed="0"/>
+    <w:lsdException w:name="Medium List 2 Accent 6" w:semiHidden="0" w:uiPriority="66" w:unhideWhenUsed="0"/>
+    <w:lsdException w:name="Medium Grid 1 Accent 6" w:semiHidden="0" w:uiPriority="67" w:unhideWhenUsed="0"/>
+    <w:lsdException w:name="Medium Grid 2 Accent 6" w:semiHidden="0" w:uiPriority="68" w:unhideWhenUsed="0"/>
+    <w:lsdException w:name="Medium Grid 3 Accent 6" w:semiHidden="0" w:uiPriority="69" w:unhideWhenUsed="0"/>
+    <w:lsdException w:name="Dark List Accent 6" w:semiHidden="0" w:uiPriority="70" w:unhideWhenUsed="0"/>
+    <w:lsdException w:name="Colorful Shading Accent 6" w:semiHidden="0" w:uiPriority="71" w:unhideWhenUsed="0"/>
+    <w:lsdException w:name="Colorful List Accent 6" w:semiHidden="0" w:uiPriority="72" w:unhideWhenUsed="0"/>
+    <w:lsdException w:name="Colorful Grid Accent 6" w:semiHidden="0" w:uiPriority="73" w:unhideWhenUsed="0"/>
+    <w:lsdException w:name="Subtle Emphasis" w:semiHidden="0" w:uiPriority="19" w:unhideWhenUsed="0" w:qFormat="1"/>
+    <w:lsdException w:name="Intense Emphasis" w:semiHidden="0" w:uiPriority="21" w:unhideWhenUsed="0" w:qFormat="1"/>
+    <w:lsdException w:name="Subtle Reference" w:semiHidden="0" w:uiPriority="31" w:unhideWhenUsed="0" w:qFormat="1"/>
+    <w:lsdException w:name="Intense Reference" w:semiHidden="0" w:uiPriority="32" w:unhideWhenUsed="0" w:qFormat="1"/>
+    <w:lsdException w:name="Book Title" w:semiHidden="0" w:uiPriority="33" w:unhideWhenUsed="0" w:qFormat="1"/>
+    <w:lsdException w:name="Bibliography" w:uiPriority="37"/>
+    <w:lsdException w:name="TOC Heading" w:uiPriority="39" w:qFormat="1"/>
   </w:latentStyles>
   <w:style w:type="paragraph" w:default="1" w:styleId="Normal">
     <w:name w:val="Normal"/>
@@ -5486,6 +5454,7 @@
       <w:spacing w:after="0" w:line="240" w:lineRule="auto"/>
     </w:pPr>
     <w:tblPr>
+      <w:tblInd w:w="0" w:type="dxa"/>
       <w:tblBorders>
         <w:top w:val="single" w:sz="4" w:space="0" w:color="auto"/>
         <w:left w:val="single" w:sz="4" w:space="0" w:color="auto"/>
@@ -5494,6 +5463,12 @@
         <w:insideH w:val="single" w:sz="4" w:space="0" w:color="auto"/>
         <w:insideV w:val="single" w:sz="4" w:space="0" w:color="auto"/>
       </w:tblBorders>
+      <w:tblCellMar>
+        <w:top w:w="0" w:type="dxa"/>
+        <w:left w:w="108" w:type="dxa"/>
+        <w:bottom w:w="0" w:type="dxa"/>
+        <w:right w:w="108" w:type="dxa"/>
+      </w:tblCellMar>
     </w:tblPr>
   </w:style>
   <w:style w:type="paragraph" w:styleId="ListParagraph">
@@ -5537,7 +5512,7 @@
       <w:szCs w:val="18"/>
     </w:rPr>
   </w:style>
-  <w:style w:type="table" w:styleId="GridTable6Colorful-Accent1">
+  <w:style w:type="table" w:customStyle="1" w:styleId="GridTable6ColorfulAccent1">
     <w:name w:val="Grid Table 6 Colorful Accent 1"/>
     <w:basedOn w:val="TableNormal"/>
     <w:uiPriority w:val="51"/>
@@ -5551,6 +5526,7 @@
     <w:tblPr>
       <w:tblStyleRowBandSize w:val="1"/>
       <w:tblStyleColBandSize w:val="1"/>
+      <w:tblInd w:w="0" w:type="dxa"/>
       <w:tblBorders>
         <w:top w:val="single" w:sz="4" w:space="0" w:color="9CC2E5" w:themeColor="accent1" w:themeTint="99"/>
         <w:left w:val="single" w:sz="4" w:space="0" w:color="9CC2E5" w:themeColor="accent1" w:themeTint="99"/>
@@ -5559,6 +5535,523 @@
         <w:insideH w:val="single" w:sz="4" w:space="0" w:color="9CC2E5" w:themeColor="accent1" w:themeTint="99"/>
         <w:insideV w:val="single" w:sz="4" w:space="0" w:color="9CC2E5" w:themeColor="accent1" w:themeTint="99"/>
       </w:tblBorders>
+      <w:tblCellMar>
+        <w:top w:w="0" w:type="dxa"/>
+        <w:left w:w="108" w:type="dxa"/>
+        <w:bottom w:w="0" w:type="dxa"/>
+        <w:right w:w="108" w:type="dxa"/>
+      </w:tblCellMar>
+    </w:tblPr>
+    <w:tblStylePr w:type="firstRow">
+      <w:rPr>
+        <w:b/>
+        <w:bCs/>
+      </w:rPr>
+      <w:tblPr/>
+      <w:tcPr>
+        <w:tcBorders>
+          <w:bottom w:val="single" w:sz="12" w:space="0" w:color="9CC2E5" w:themeColor="accent1" w:themeTint="99"/>
+        </w:tcBorders>
+      </w:tcPr>
+    </w:tblStylePr>
+    <w:tblStylePr w:type="lastRow">
+      <w:rPr>
+        <w:b/>
+        <w:bCs/>
+      </w:rPr>
+      <w:tblPr/>
+      <w:tcPr>
+        <w:tcBorders>
+          <w:top w:val="double" w:sz="4" w:space="0" w:color="9CC2E5" w:themeColor="accent1" w:themeTint="99"/>
+        </w:tcBorders>
+      </w:tcPr>
+    </w:tblStylePr>
+    <w:tblStylePr w:type="firstCol">
+      <w:rPr>
+        <w:b/>
+        <w:bCs/>
+      </w:rPr>
+    </w:tblStylePr>
+    <w:tblStylePr w:type="lastCol">
+      <w:rPr>
+        <w:b/>
+        <w:bCs/>
+      </w:rPr>
+    </w:tblStylePr>
+    <w:tblStylePr w:type="band1Vert">
+      <w:tblPr/>
+      <w:tcPr>
+        <w:shd w:val="clear" w:color="auto" w:fill="DEEAF6" w:themeFill="accent1" w:themeFillTint="33"/>
+      </w:tcPr>
+    </w:tblStylePr>
+    <w:tblStylePr w:type="band1Horz">
+      <w:tblPr/>
+      <w:tcPr>
+        <w:shd w:val="clear" w:color="auto" w:fill="DEEAF6" w:themeFill="accent1" w:themeFillTint="33"/>
+      </w:tcPr>
+    </w:tblStylePr>
+  </w:style>
+  <w:style w:type="paragraph" w:styleId="Header">
+    <w:name w:val="header"/>
+    <w:basedOn w:val="Normal"/>
+    <w:link w:val="HeaderChar"/>
+    <w:uiPriority w:val="99"/>
+    <w:unhideWhenUsed/>
+    <w:rsid w:val="00342B87"/>
+    <w:pPr>
+      <w:tabs>
+        <w:tab w:val="center" w:pos="4680"/>
+        <w:tab w:val="right" w:pos="9360"/>
+      </w:tabs>
+      <w:spacing w:after="0" w:line="240" w:lineRule="auto"/>
+    </w:pPr>
+  </w:style>
+  <w:style w:type="character" w:customStyle="1" w:styleId="HeaderChar">
+    <w:name w:val="Header Char"/>
+    <w:basedOn w:val="DefaultParagraphFont"/>
+    <w:link w:val="Header"/>
+    <w:uiPriority w:val="99"/>
+    <w:rsid w:val="00342B87"/>
+  </w:style>
+  <w:style w:type="paragraph" w:styleId="Footer">
+    <w:name w:val="footer"/>
+    <w:basedOn w:val="Normal"/>
+    <w:link w:val="FooterChar"/>
+    <w:uiPriority w:val="99"/>
+    <w:unhideWhenUsed/>
+    <w:rsid w:val="00342B87"/>
+    <w:pPr>
+      <w:tabs>
+        <w:tab w:val="center" w:pos="4680"/>
+        <w:tab w:val="right" w:pos="9360"/>
+      </w:tabs>
+      <w:spacing w:after="0" w:line="240" w:lineRule="auto"/>
+    </w:pPr>
+  </w:style>
+  <w:style w:type="character" w:customStyle="1" w:styleId="FooterChar">
+    <w:name w:val="Footer Char"/>
+    <w:basedOn w:val="DefaultParagraphFont"/>
+    <w:link w:val="Footer"/>
+    <w:uiPriority w:val="99"/>
+    <w:rsid w:val="00342B87"/>
+  </w:style>
+  <w:style w:type="paragraph" w:styleId="TOCHeading">
+    <w:name w:val="TOC Heading"/>
+    <w:basedOn w:val="Heading1"/>
+    <w:next w:val="Normal"/>
+    <w:uiPriority w:val="39"/>
+    <w:unhideWhenUsed/>
+    <w:qFormat/>
+    <w:rsid w:val="00AD133E"/>
+    <w:pPr>
+      <w:pageBreakBefore w:val="0"/>
+      <w:spacing w:before="240" w:after="0" w:line="259" w:lineRule="auto"/>
+      <w:jc w:val="left"/>
+      <w:outlineLvl w:val="9"/>
+    </w:pPr>
+  </w:style>
+  <w:style w:type="paragraph" w:styleId="TOC1">
+    <w:name w:val="toc 1"/>
+    <w:basedOn w:val="Normal"/>
+    <w:next w:val="Normal"/>
+    <w:autoRedefine/>
+    <w:uiPriority w:val="39"/>
+    <w:unhideWhenUsed/>
+    <w:rsid w:val="00AD133E"/>
+    <w:pPr>
+      <w:spacing w:after="100"/>
+    </w:pPr>
+  </w:style>
+  <w:style w:type="paragraph" w:styleId="TOC2">
+    <w:name w:val="toc 2"/>
+    <w:basedOn w:val="Normal"/>
+    <w:next w:val="Normal"/>
+    <w:autoRedefine/>
+    <w:uiPriority w:val="39"/>
+    <w:unhideWhenUsed/>
+    <w:rsid w:val="00AD133E"/>
+    <w:pPr>
+      <w:spacing w:after="100"/>
+      <w:ind w:left="220"/>
+    </w:pPr>
+  </w:style>
+  <w:style w:type="character" w:styleId="Hyperlink">
+    <w:name w:val="Hyperlink"/>
+    <w:basedOn w:val="DefaultParagraphFont"/>
+    <w:uiPriority w:val="99"/>
+    <w:unhideWhenUsed/>
+    <w:rsid w:val="00AD133E"/>
+    <w:rPr>
+      <w:color w:val="0563C1" w:themeColor="hyperlink"/>
+      <w:u w:val="single"/>
+    </w:rPr>
+  </w:style>
+</w:styles>
+</file>
+
+<file path=word/stylesWithEffects.xml><?xml version="1.0" encoding="utf-8"?>
+<w:styles xmlns:wpc="http://schemas.microsoft.com/office/word/2010/wordprocessingCanvas" xmlns:mo="http://schemas.microsoft.com/office/mac/office/2008/main" xmlns:mc="http://schemas.openxmlformats.org/markup-compatibility/2006" xmlns:mv="urn:schemas-microsoft-com:mac:vml" xmlns:o="urn:schemas-microsoft-com:office:office" xmlns:r="http://schemas.openxmlformats.org/officeDocument/2006/relationships" xmlns:m="http://schemas.openxmlformats.org/officeDocument/2006/math" xmlns:v="urn:schemas-microsoft-com:vml" xmlns:wp14="http://schemas.microsoft.com/office/word/2010/wordprocessingDrawing" xmlns:wp="http://schemas.openxmlformats.org/drawingml/2006/wordprocessingDrawing" xmlns:w10="urn:schemas-microsoft-com:office:word" xmlns:w="http://schemas.openxmlformats.org/wordprocessingml/2006/main" xmlns:w14="http://schemas.microsoft.com/office/word/2010/wordml" xmlns:wpg="http://schemas.microsoft.com/office/word/2010/wordprocessingGroup" xmlns:wpi="http://schemas.microsoft.com/office/word/2010/wordprocessingInk" xmlns:wne="http://schemas.microsoft.com/office/word/2006/wordml" xmlns:wps="http://schemas.microsoft.com/office/word/2010/wordprocessingShape" mc:Ignorable="w14 wp14">
+  <w:docDefaults>
+    <w:rPrDefault>
+      <w:rPr>
+        <w:rFonts w:asciiTheme="minorHAnsi" w:eastAsiaTheme="minorHAnsi" w:hAnsiTheme="minorHAnsi" w:cstheme="minorBidi"/>
+        <w:sz w:val="22"/>
+        <w:szCs w:val="22"/>
+        <w:lang w:val="en-US" w:eastAsia="en-US" w:bidi="ar-SA"/>
+      </w:rPr>
+    </w:rPrDefault>
+    <w:pPrDefault>
+      <w:pPr>
+        <w:spacing w:after="160" w:line="259" w:lineRule="auto"/>
+      </w:pPr>
+    </w:pPrDefault>
+  </w:docDefaults>
+  <w:latentStyles w:defLockedState="0" w:defUIPriority="99" w:defSemiHidden="1" w:defUnhideWhenUsed="1" w:defQFormat="0" w:count="276">
+    <w:lsdException w:name="Normal" w:semiHidden="0" w:uiPriority="0" w:unhideWhenUsed="0" w:qFormat="1"/>
+    <w:lsdException w:name="heading 1" w:semiHidden="0" w:uiPriority="9" w:unhideWhenUsed="0" w:qFormat="1"/>
+    <w:lsdException w:name="heading 2" w:uiPriority="9" w:qFormat="1"/>
+    <w:lsdException w:name="heading 3" w:uiPriority="9" w:qFormat="1"/>
+    <w:lsdException w:name="heading 4" w:uiPriority="9" w:qFormat="1"/>
+    <w:lsdException w:name="heading 5" w:uiPriority="9" w:qFormat="1"/>
+    <w:lsdException w:name="heading 6" w:uiPriority="9" w:qFormat="1"/>
+    <w:lsdException w:name="heading 7" w:uiPriority="9" w:qFormat="1"/>
+    <w:lsdException w:name="heading 8" w:uiPriority="9" w:qFormat="1"/>
+    <w:lsdException w:name="heading 9" w:uiPriority="9" w:qFormat="1"/>
+    <w:lsdException w:name="toc 1" w:uiPriority="39"/>
+    <w:lsdException w:name="toc 2" w:uiPriority="39"/>
+    <w:lsdException w:name="toc 3" w:uiPriority="39"/>
+    <w:lsdException w:name="toc 4" w:uiPriority="39"/>
+    <w:lsdException w:name="toc 5" w:uiPriority="39"/>
+    <w:lsdException w:name="toc 6" w:uiPriority="39"/>
+    <w:lsdException w:name="toc 7" w:uiPriority="39"/>
+    <w:lsdException w:name="toc 8" w:uiPriority="39"/>
+    <w:lsdException w:name="toc 9" w:uiPriority="39"/>
+    <w:lsdException w:name="caption" w:uiPriority="35" w:qFormat="1"/>
+    <w:lsdException w:name="Title" w:semiHidden="0" w:uiPriority="10" w:unhideWhenUsed="0" w:qFormat="1"/>
+    <w:lsdException w:name="Default Paragraph Font" w:uiPriority="1"/>
+    <w:lsdException w:name="Subtitle" w:semiHidden="0" w:uiPriority="11" w:unhideWhenUsed="0" w:qFormat="1"/>
+    <w:lsdException w:name="Strong" w:semiHidden="0" w:uiPriority="22" w:unhideWhenUsed="0" w:qFormat="1"/>
+    <w:lsdException w:name="Emphasis" w:semiHidden="0" w:uiPriority="20" w:unhideWhenUsed="0" w:qFormat="1"/>
+    <w:lsdException w:name="Table Grid" w:semiHidden="0" w:uiPriority="39" w:unhideWhenUsed="0"/>
+    <w:lsdException w:name="Note Level 1" w:semiHidden="0" w:unhideWhenUsed="0"/>
+    <w:lsdException w:name="Note Level 2" w:semiHidden="0" w:unhideWhenUsed="0"/>
+    <w:lsdException w:name="Note Level 3" w:semiHidden="0" w:unhideWhenUsed="0"/>
+    <w:lsdException w:name="Note Level 4" w:semiHidden="0" w:unhideWhenUsed="0"/>
+    <w:lsdException w:name="Note Level 5" w:semiHidden="0" w:unhideWhenUsed="0"/>
+    <w:lsdException w:name="Note Level 6" w:semiHidden="0" w:unhideWhenUsed="0"/>
+    <w:lsdException w:name="Note Level 7" w:semiHidden="0" w:unhideWhenUsed="0"/>
+    <w:lsdException w:name="Note Level 8" w:semiHidden="0" w:unhideWhenUsed="0"/>
+    <w:lsdException w:name="Note Level 9" w:semiHidden="0" w:unhideWhenUsed="0"/>
+    <w:lsdException w:name="Placeholder Text" w:unhideWhenUsed="0"/>
+    <w:lsdException w:name="No Spacing" w:semiHidden="0" w:uiPriority="1" w:unhideWhenUsed="0" w:qFormat="1"/>
+    <w:lsdException w:name="Light Shading" w:semiHidden="0" w:uiPriority="60" w:unhideWhenUsed="0"/>
+    <w:lsdException w:name="Light List" w:semiHidden="0" w:uiPriority="61" w:unhideWhenUsed="0"/>
+    <w:lsdException w:name="Light Grid" w:semiHidden="0" w:uiPriority="62" w:unhideWhenUsed="0"/>
+    <w:lsdException w:name="Medium Shading 1" w:semiHidden="0" w:uiPriority="63" w:unhideWhenUsed="0"/>
+    <w:lsdException w:name="Medium Shading 2" w:semiHidden="0" w:uiPriority="64" w:unhideWhenUsed="0"/>
+    <w:lsdException w:name="Medium List 1" w:semiHidden="0" w:uiPriority="65" w:unhideWhenUsed="0"/>
+    <w:lsdException w:name="Medium List 2" w:semiHidden="0" w:uiPriority="66" w:unhideWhenUsed="0"/>
+    <w:lsdException w:name="Medium Grid 1" w:semiHidden="0" w:uiPriority="67" w:unhideWhenUsed="0"/>
+    <w:lsdException w:name="Medium Grid 2" w:semiHidden="0" w:uiPriority="68" w:unhideWhenUsed="0"/>
+    <w:lsdException w:name="Medium Grid 3" w:semiHidden="0" w:uiPriority="69" w:unhideWhenUsed="0"/>
+    <w:lsdException w:name="Dark List" w:semiHidden="0" w:uiPriority="70" w:unhideWhenUsed="0"/>
+    <w:lsdException w:name="Colorful Shading" w:semiHidden="0" w:uiPriority="71" w:unhideWhenUsed="0"/>
+    <w:lsdException w:name="Colorful List" w:semiHidden="0" w:uiPriority="72" w:unhideWhenUsed="0"/>
+    <w:lsdException w:name="Colorful Grid" w:semiHidden="0" w:uiPriority="73" w:unhideWhenUsed="0"/>
+    <w:lsdException w:name="Light Shading Accent 1" w:semiHidden="0" w:uiPriority="60" w:unhideWhenUsed="0"/>
+    <w:lsdException w:name="Light List Accent 1" w:semiHidden="0" w:uiPriority="61" w:unhideWhenUsed="0"/>
+    <w:lsdException w:name="Light Grid Accent 1" w:semiHidden="0" w:uiPriority="62" w:unhideWhenUsed="0"/>
+    <w:lsdException w:name="Medium Shading 1 Accent 1" w:semiHidden="0" w:uiPriority="63" w:unhideWhenUsed="0"/>
+    <w:lsdException w:name="Medium Shading 2 Accent 1" w:semiHidden="0" w:uiPriority="64" w:unhideWhenUsed="0"/>
+    <w:lsdException w:name="Medium List 1 Accent 1" w:semiHidden="0" w:uiPriority="65" w:unhideWhenUsed="0"/>
+    <w:lsdException w:name="Revision" w:unhideWhenUsed="0"/>
+    <w:lsdException w:name="List Paragraph" w:semiHidden="0" w:uiPriority="34" w:unhideWhenUsed="0" w:qFormat="1"/>
+    <w:lsdException w:name="Quote" w:semiHidden="0" w:uiPriority="29" w:unhideWhenUsed="0" w:qFormat="1"/>
+    <w:lsdException w:name="Intense Quote" w:semiHidden="0" w:uiPriority="30" w:unhideWhenUsed="0" w:qFormat="1"/>
+    <w:lsdException w:name="Medium List 2 Accent 1" w:semiHidden="0" w:uiPriority="66" w:unhideWhenUsed="0"/>
+    <w:lsdException w:name="Medium Grid 1 Accent 1" w:semiHidden="0" w:uiPriority="67" w:unhideWhenUsed="0"/>
+    <w:lsdException w:name="Medium Grid 2 Accent 1" w:semiHidden="0" w:uiPriority="68" w:unhideWhenUsed="0"/>
+    <w:lsdException w:name="Medium Grid 3 Accent 1" w:semiHidden="0" w:uiPriority="69" w:unhideWhenUsed="0"/>
+    <w:lsdException w:name="Dark List Accent 1" w:semiHidden="0" w:uiPriority="70" w:unhideWhenUsed="0"/>
+    <w:lsdException w:name="Colorful Shading Accent 1" w:semiHidden="0" w:uiPriority="71" w:unhideWhenUsed="0"/>
+    <w:lsdException w:name="Colorful List Accent 1" w:semiHidden="0" w:uiPriority="72" w:unhideWhenUsed="0"/>
+    <w:lsdException w:name="Colorful Grid Accent 1" w:semiHidden="0" w:uiPriority="73" w:unhideWhenUsed="0"/>
+    <w:lsdException w:name="Light Shading Accent 2" w:semiHidden="0" w:uiPriority="60" w:unhideWhenUsed="0"/>
+    <w:lsdException w:name="Light List Accent 2" w:semiHidden="0" w:uiPriority="61" w:unhideWhenUsed="0"/>
+    <w:lsdException w:name="Light Grid Accent 2" w:semiHidden="0" w:uiPriority="62" w:unhideWhenUsed="0"/>
+    <w:lsdException w:name="Medium Shading 1 Accent 2" w:semiHidden="0" w:uiPriority="63" w:unhideWhenUsed="0"/>
+    <w:lsdException w:name="Medium Shading 2 Accent 2" w:semiHidden="0" w:uiPriority="64" w:unhideWhenUsed="0"/>
+    <w:lsdException w:name="Medium List 1 Accent 2" w:semiHidden="0" w:uiPriority="65" w:unhideWhenUsed="0"/>
+    <w:lsdException w:name="Medium List 2 Accent 2" w:semiHidden="0" w:uiPriority="66" w:unhideWhenUsed="0"/>
+    <w:lsdException w:name="Medium Grid 1 Accent 2" w:semiHidden="0" w:uiPriority="67" w:unhideWhenUsed="0"/>
+    <w:lsdException w:name="Medium Grid 2 Accent 2" w:semiHidden="0" w:uiPriority="68" w:unhideWhenUsed="0"/>
+    <w:lsdException w:name="Medium Grid 3 Accent 2" w:semiHidden="0" w:uiPriority="69" w:unhideWhenUsed="0"/>
+    <w:lsdException w:name="Dark List Accent 2" w:semiHidden="0" w:uiPriority="70" w:unhideWhenUsed="0"/>
+    <w:lsdException w:name="Colorful Shading Accent 2" w:semiHidden="0" w:uiPriority="71" w:unhideWhenUsed="0"/>
+    <w:lsdException w:name="Colorful List Accent 2" w:semiHidden="0" w:uiPriority="72" w:unhideWhenUsed="0"/>
+    <w:lsdException w:name="Colorful Grid Accent 2" w:semiHidden="0" w:uiPriority="73" w:unhideWhenUsed="0"/>
+    <w:lsdException w:name="Light Shading Accent 3" w:semiHidden="0" w:uiPriority="60" w:unhideWhenUsed="0"/>
+    <w:lsdException w:name="Light List Accent 3" w:semiHidden="0" w:uiPriority="61" w:unhideWhenUsed="0"/>
+    <w:lsdException w:name="Light Grid Accent 3" w:semiHidden="0" w:uiPriority="62" w:unhideWhenUsed="0"/>
+    <w:lsdException w:name="Medium Shading 1 Accent 3" w:semiHidden="0" w:uiPriority="63" w:unhideWhenUsed="0"/>
+    <w:lsdException w:name="Medium Shading 2 Accent 3" w:semiHidden="0" w:uiPriority="64" w:unhideWhenUsed="0"/>
+    <w:lsdException w:name="Medium List 1 Accent 3" w:semiHidden="0" w:uiPriority="65" w:unhideWhenUsed="0"/>
+    <w:lsdException w:name="Medium List 2 Accent 3" w:semiHidden="0" w:uiPriority="66" w:unhideWhenUsed="0"/>
+    <w:lsdException w:name="Medium Grid 1 Accent 3" w:semiHidden="0" w:uiPriority="67" w:unhideWhenUsed="0"/>
+    <w:lsdException w:name="Medium Grid 2 Accent 3" w:semiHidden="0" w:uiPriority="68" w:unhideWhenUsed="0"/>
+    <w:lsdException w:name="Medium Grid 3 Accent 3" w:semiHidden="0" w:uiPriority="69" w:unhideWhenUsed="0"/>
+    <w:lsdException w:name="Dark List Accent 3" w:semiHidden="0" w:uiPriority="70" w:unhideWhenUsed="0"/>
+    <w:lsdException w:name="Colorful Shading Accent 3" w:semiHidden="0" w:uiPriority="71" w:unhideWhenUsed="0"/>
+    <w:lsdException w:name="Colorful List Accent 3" w:semiHidden="0" w:uiPriority="72" w:unhideWhenUsed="0"/>
+    <w:lsdException w:name="Colorful Grid Accent 3" w:semiHidden="0" w:uiPriority="73" w:unhideWhenUsed="0"/>
+    <w:lsdException w:name="Light Shading Accent 4" w:semiHidden="0" w:uiPriority="60" w:unhideWhenUsed="0"/>
+    <w:lsdException w:name="Light List Accent 4" w:semiHidden="0" w:uiPriority="61" w:unhideWhenUsed="0"/>
+    <w:lsdException w:name="Light Grid Accent 4" w:semiHidden="0" w:uiPriority="62" w:unhideWhenUsed="0"/>
+    <w:lsdException w:name="Medium Shading 1 Accent 4" w:semiHidden="0" w:uiPriority="63" w:unhideWhenUsed="0"/>
+    <w:lsdException w:name="Medium Shading 2 Accent 4" w:semiHidden="0" w:uiPriority="64" w:unhideWhenUsed="0"/>
+    <w:lsdException w:name="Medium List 1 Accent 4" w:semiHidden="0" w:uiPriority="65" w:unhideWhenUsed="0"/>
+    <w:lsdException w:name="Medium List 2 Accent 4" w:semiHidden="0" w:uiPriority="66" w:unhideWhenUsed="0"/>
+    <w:lsdException w:name="Medium Grid 1 Accent 4" w:semiHidden="0" w:uiPriority="67" w:unhideWhenUsed="0"/>
+    <w:lsdException w:name="Medium Grid 2 Accent 4" w:semiHidden="0" w:uiPriority="68" w:unhideWhenUsed="0"/>
+    <w:lsdException w:name="Medium Grid 3 Accent 4" w:semiHidden="0" w:uiPriority="69" w:unhideWhenUsed="0"/>
+    <w:lsdException w:name="Dark List Accent 4" w:semiHidden="0" w:uiPriority="70" w:unhideWhenUsed="0"/>
+    <w:lsdException w:name="Colorful Shading Accent 4" w:semiHidden="0" w:uiPriority="71" w:unhideWhenUsed="0"/>
+    <w:lsdException w:name="Colorful List Accent 4" w:semiHidden="0" w:uiPriority="72" w:unhideWhenUsed="0"/>
+    <w:lsdException w:name="Colorful Grid Accent 4" w:semiHidden="0" w:uiPriority="73" w:unhideWhenUsed="0"/>
+    <w:lsdException w:name="Light Shading Accent 5" w:semiHidden="0" w:uiPriority="60" w:unhideWhenUsed="0"/>
+    <w:lsdException w:name="Light List Accent 5" w:semiHidden="0" w:uiPriority="61" w:unhideWhenUsed="0"/>
+    <w:lsdException w:name="Light Grid Accent 5" w:semiHidden="0" w:uiPriority="62" w:unhideWhenUsed="0"/>
+    <w:lsdException w:name="Medium Shading 1 Accent 5" w:semiHidden="0" w:uiPriority="63" w:unhideWhenUsed="0"/>
+    <w:lsdException w:name="Medium Shading 2 Accent 5" w:semiHidden="0" w:uiPriority="64" w:unhideWhenUsed="0"/>
+    <w:lsdException w:name="Medium List 1 Accent 5" w:semiHidden="0" w:uiPriority="65" w:unhideWhenUsed="0"/>
+    <w:lsdException w:name="Medium List 2 Accent 5" w:semiHidden="0" w:uiPriority="66" w:unhideWhenUsed="0"/>
+    <w:lsdException w:name="Medium Grid 1 Accent 5" w:semiHidden="0" w:uiPriority="67" w:unhideWhenUsed="0"/>
+    <w:lsdException w:name="Medium Grid 2 Accent 5" w:semiHidden="0" w:uiPriority="68" w:unhideWhenUsed="0"/>
+    <w:lsdException w:name="Medium Grid 3 Accent 5" w:semiHidden="0" w:uiPriority="69" w:unhideWhenUsed="0"/>
+    <w:lsdException w:name="Dark List Accent 5" w:semiHidden="0" w:uiPriority="70" w:unhideWhenUsed="0"/>
+    <w:lsdException w:name="Colorful Shading Accent 5" w:semiHidden="0" w:uiPriority="71" w:unhideWhenUsed="0"/>
+    <w:lsdException w:name="Colorful List Accent 5" w:semiHidden="0" w:uiPriority="72" w:unhideWhenUsed="0"/>
+    <w:lsdException w:name="Colorful Grid Accent 5" w:semiHidden="0" w:uiPriority="73" w:unhideWhenUsed="0"/>
+    <w:lsdException w:name="Light Shading Accent 6" w:semiHidden="0" w:uiPriority="60" w:unhideWhenUsed="0"/>
+    <w:lsdException w:name="Light List Accent 6" w:semiHidden="0" w:uiPriority="61" w:unhideWhenUsed="0"/>
+    <w:lsdException w:name="Light Grid Accent 6" w:semiHidden="0" w:uiPriority="62" w:unhideWhenUsed="0"/>
+    <w:lsdException w:name="Medium Shading 1 Accent 6" w:semiHidden="0" w:uiPriority="63" w:unhideWhenUsed="0"/>
+    <w:lsdException w:name="Medium Shading 2 Accent 6" w:semiHidden="0" w:uiPriority="64" w:unhideWhenUsed="0"/>
+    <w:lsdException w:name="Medium List 1 Accent 6" w:semiHidden="0" w:uiPriority="65" w:unhideWhenUsed="0"/>
+    <w:lsdException w:name="Medium List 2 Accent 6" w:semiHidden="0" w:uiPriority="66" w:unhideWhenUsed="0"/>
+    <w:lsdException w:name="Medium Grid 1 Accent 6" w:semiHidden="0" w:uiPriority="67" w:unhideWhenUsed="0"/>
+    <w:lsdException w:name="Medium Grid 2 Accent 6" w:semiHidden="0" w:uiPriority="68" w:unhideWhenUsed="0"/>
+    <w:lsdException w:name="Medium Grid 3 Accent 6" w:semiHidden="0" w:uiPriority="69" w:unhideWhenUsed="0"/>
+    <w:lsdException w:name="Dark List Accent 6" w:semiHidden="0" w:uiPriority="70" w:unhideWhenUsed="0"/>
+    <w:lsdException w:name="Colorful Shading Accent 6" w:semiHidden="0" w:uiPriority="71" w:unhideWhenUsed="0"/>
+    <w:lsdException w:name="Colorful List Accent 6" w:semiHidden="0" w:uiPriority="72" w:unhideWhenUsed="0"/>
+    <w:lsdException w:name="Colorful Grid Accent 6" w:semiHidden="0" w:uiPriority="73" w:unhideWhenUsed="0"/>
+    <w:lsdException w:name="Subtle Emphasis" w:semiHidden="0" w:uiPriority="19" w:unhideWhenUsed="0" w:qFormat="1"/>
+    <w:lsdException w:name="Intense Emphasis" w:semiHidden="0" w:uiPriority="21" w:unhideWhenUsed="0" w:qFormat="1"/>
+    <w:lsdException w:name="Subtle Reference" w:semiHidden="0" w:uiPriority="31" w:unhideWhenUsed="0" w:qFormat="1"/>
+    <w:lsdException w:name="Intense Reference" w:semiHidden="0" w:uiPriority="32" w:unhideWhenUsed="0" w:qFormat="1"/>
+    <w:lsdException w:name="Book Title" w:semiHidden="0" w:uiPriority="33" w:unhideWhenUsed="0" w:qFormat="1"/>
+    <w:lsdException w:name="Bibliography" w:uiPriority="37"/>
+    <w:lsdException w:name="TOC Heading" w:uiPriority="39" w:qFormat="1"/>
+  </w:latentStyles>
+  <w:style w:type="paragraph" w:default="1" w:styleId="Normal">
+    <w:name w:val="Normal"/>
+    <w:qFormat/>
+  </w:style>
+  <w:style w:type="paragraph" w:styleId="Heading1">
+    <w:name w:val="heading 1"/>
+    <w:basedOn w:val="Normal"/>
+    <w:next w:val="Normal"/>
+    <w:link w:val="Heading1Char"/>
+    <w:uiPriority w:val="9"/>
+    <w:qFormat/>
+    <w:rsid w:val="00B61183"/>
+    <w:pPr>
+      <w:keepNext/>
+      <w:keepLines/>
+      <w:pageBreakBefore/>
+      <w:spacing w:before="40" w:after="40" w:line="240" w:lineRule="auto"/>
+      <w:jc w:val="center"/>
+      <w:outlineLvl w:val="0"/>
+    </w:pPr>
+    <w:rPr>
+      <w:rFonts w:asciiTheme="majorHAnsi" w:eastAsiaTheme="majorEastAsia" w:hAnsiTheme="majorHAnsi" w:cstheme="majorBidi"/>
+      <w:color w:val="2E74B5" w:themeColor="accent1" w:themeShade="BF"/>
+      <w:sz w:val="32"/>
+      <w:szCs w:val="32"/>
+    </w:rPr>
+  </w:style>
+  <w:style w:type="paragraph" w:styleId="Heading2">
+    <w:name w:val="heading 2"/>
+    <w:basedOn w:val="Normal"/>
+    <w:next w:val="Normal"/>
+    <w:link w:val="Heading2Char"/>
+    <w:uiPriority w:val="9"/>
+    <w:unhideWhenUsed/>
+    <w:qFormat/>
+    <w:rsid w:val="00B61183"/>
+    <w:pPr>
+      <w:keepNext/>
+      <w:keepLines/>
+      <w:spacing w:before="40" w:after="0"/>
+      <w:outlineLvl w:val="1"/>
+    </w:pPr>
+    <w:rPr>
+      <w:rFonts w:asciiTheme="majorHAnsi" w:eastAsiaTheme="majorEastAsia" w:hAnsiTheme="majorHAnsi" w:cstheme="majorBidi"/>
+      <w:color w:val="2E74B5" w:themeColor="accent1" w:themeShade="BF"/>
+      <w:sz w:val="26"/>
+      <w:szCs w:val="26"/>
+    </w:rPr>
+  </w:style>
+  <w:style w:type="character" w:default="1" w:styleId="DefaultParagraphFont">
+    <w:name w:val="Default Paragraph Font"/>
+    <w:uiPriority w:val="1"/>
+    <w:semiHidden/>
+    <w:unhideWhenUsed/>
+  </w:style>
+  <w:style w:type="table" w:default="1" w:styleId="TableNormal">
+    <w:name w:val="Normal Table"/>
+    <w:uiPriority w:val="99"/>
+    <w:semiHidden/>
+    <w:unhideWhenUsed/>
+    <w:tblPr>
+      <w:tblInd w:w="0" w:type="dxa"/>
+      <w:tblCellMar>
+        <w:top w:w="0" w:type="dxa"/>
+        <w:left w:w="108" w:type="dxa"/>
+        <w:bottom w:w="0" w:type="dxa"/>
+        <w:right w:w="108" w:type="dxa"/>
+      </w:tblCellMar>
+    </w:tblPr>
+  </w:style>
+  <w:style w:type="numbering" w:default="1" w:styleId="NoList">
+    <w:name w:val="No List"/>
+    <w:uiPriority w:val="99"/>
+    <w:semiHidden/>
+    <w:unhideWhenUsed/>
+  </w:style>
+  <w:style w:type="character" w:customStyle="1" w:styleId="Heading1Char">
+    <w:name w:val="Heading 1 Char"/>
+    <w:basedOn w:val="DefaultParagraphFont"/>
+    <w:link w:val="Heading1"/>
+    <w:uiPriority w:val="9"/>
+    <w:rsid w:val="00B61183"/>
+    <w:rPr>
+      <w:rFonts w:asciiTheme="majorHAnsi" w:eastAsiaTheme="majorEastAsia" w:hAnsiTheme="majorHAnsi" w:cstheme="majorBidi"/>
+      <w:color w:val="2E74B5" w:themeColor="accent1" w:themeShade="BF"/>
+      <w:sz w:val="32"/>
+      <w:szCs w:val="32"/>
+    </w:rPr>
+  </w:style>
+  <w:style w:type="character" w:customStyle="1" w:styleId="Heading2Char">
+    <w:name w:val="Heading 2 Char"/>
+    <w:basedOn w:val="DefaultParagraphFont"/>
+    <w:link w:val="Heading2"/>
+    <w:uiPriority w:val="9"/>
+    <w:rsid w:val="00B61183"/>
+    <w:rPr>
+      <w:rFonts w:asciiTheme="majorHAnsi" w:eastAsiaTheme="majorEastAsia" w:hAnsiTheme="majorHAnsi" w:cstheme="majorBidi"/>
+      <w:color w:val="2E74B5" w:themeColor="accent1" w:themeShade="BF"/>
+      <w:sz w:val="26"/>
+      <w:szCs w:val="26"/>
+    </w:rPr>
+  </w:style>
+  <w:style w:type="table" w:styleId="TableGrid">
+    <w:name w:val="Table Grid"/>
+    <w:basedOn w:val="TableNormal"/>
+    <w:uiPriority w:val="39"/>
+    <w:rsid w:val="00B61183"/>
+    <w:pPr>
+      <w:spacing w:after="0" w:line="240" w:lineRule="auto"/>
+    </w:pPr>
+    <w:tblPr>
+      <w:tblInd w:w="0" w:type="dxa"/>
+      <w:tblBorders>
+        <w:top w:val="single" w:sz="4" w:space="0" w:color="auto"/>
+        <w:left w:val="single" w:sz="4" w:space="0" w:color="auto"/>
+        <w:bottom w:val="single" w:sz="4" w:space="0" w:color="auto"/>
+        <w:right w:val="single" w:sz="4" w:space="0" w:color="auto"/>
+        <w:insideH w:val="single" w:sz="4" w:space="0" w:color="auto"/>
+        <w:insideV w:val="single" w:sz="4" w:space="0" w:color="auto"/>
+      </w:tblBorders>
+      <w:tblCellMar>
+        <w:top w:w="0" w:type="dxa"/>
+        <w:left w:w="108" w:type="dxa"/>
+        <w:bottom w:w="0" w:type="dxa"/>
+        <w:right w:w="108" w:type="dxa"/>
+      </w:tblCellMar>
+    </w:tblPr>
+  </w:style>
+  <w:style w:type="paragraph" w:styleId="ListParagraph">
+    <w:name w:val="List Paragraph"/>
+    <w:basedOn w:val="Normal"/>
+    <w:uiPriority w:val="34"/>
+    <w:qFormat/>
+    <w:rsid w:val="00B61183"/>
+    <w:pPr>
+      <w:ind w:left="720"/>
+      <w:contextualSpacing/>
+    </w:pPr>
+  </w:style>
+  <w:style w:type="paragraph" w:styleId="BalloonText">
+    <w:name w:val="Balloon Text"/>
+    <w:basedOn w:val="Normal"/>
+    <w:link w:val="BalloonTextChar"/>
+    <w:uiPriority w:val="99"/>
+    <w:semiHidden/>
+    <w:unhideWhenUsed/>
+    <w:rsid w:val="00465FF9"/>
+    <w:pPr>
+      <w:spacing w:after="0" w:line="240" w:lineRule="auto"/>
+    </w:pPr>
+    <w:rPr>
+      <w:rFonts w:ascii="Segoe UI" w:hAnsi="Segoe UI" w:cs="Segoe UI"/>
+      <w:sz w:val="18"/>
+      <w:szCs w:val="18"/>
+    </w:rPr>
+  </w:style>
+  <w:style w:type="character" w:customStyle="1" w:styleId="BalloonTextChar">
+    <w:name w:val="Balloon Text Char"/>
+    <w:basedOn w:val="DefaultParagraphFont"/>
+    <w:link w:val="BalloonText"/>
+    <w:uiPriority w:val="99"/>
+    <w:semiHidden/>
+    <w:rsid w:val="00465FF9"/>
+    <w:rPr>
+      <w:rFonts w:ascii="Segoe UI" w:hAnsi="Segoe UI" w:cs="Segoe UI"/>
+      <w:sz w:val="18"/>
+      <w:szCs w:val="18"/>
+    </w:rPr>
+  </w:style>
+  <w:style w:type="table" w:customStyle="1" w:styleId="GridTable6ColorfulAccent1">
+    <w:name w:val="Grid Table 6 Colorful Accent 1"/>
+    <w:basedOn w:val="TableNormal"/>
+    <w:uiPriority w:val="51"/>
+    <w:rsid w:val="00DF755E"/>
+    <w:pPr>
+      <w:spacing w:after="0" w:line="240" w:lineRule="auto"/>
+    </w:pPr>
+    <w:rPr>
+      <w:color w:val="2E74B5" w:themeColor="accent1" w:themeShade="BF"/>
+    </w:rPr>
+    <w:tblPr>
+      <w:tblStyleRowBandSize w:val="1"/>
+      <w:tblStyleColBandSize w:val="1"/>
+      <w:tblInd w:w="0" w:type="dxa"/>
+      <w:tblBorders>
+        <w:top w:val="single" w:sz="4" w:space="0" w:color="9CC2E5" w:themeColor="accent1" w:themeTint="99"/>
+        <w:left w:val="single" w:sz="4" w:space="0" w:color="9CC2E5" w:themeColor="accent1" w:themeTint="99"/>
+        <w:bottom w:val="single" w:sz="4" w:space="0" w:color="9CC2E5" w:themeColor="accent1" w:themeTint="99"/>
+        <w:right w:val="single" w:sz="4" w:space="0" w:color="9CC2E5" w:themeColor="accent1" w:themeTint="99"/>
+        <w:insideH w:val="single" w:sz="4" w:space="0" w:color="9CC2E5" w:themeColor="accent1" w:themeTint="99"/>
+        <w:insideV w:val="single" w:sz="4" w:space="0" w:color="9CC2E5" w:themeColor="accent1" w:themeTint="99"/>
+      </w:tblBorders>
+      <w:tblCellMar>
+        <w:top w:w="0" w:type="dxa"/>
+        <w:left w:w="108" w:type="dxa"/>
+        <w:bottom w:w="0" w:type="dxa"/>
+        <w:right w:w="108" w:type="dxa"/>
+      </w:tblCellMar>
     </w:tblPr>
     <w:tblStylePr w:type="firstRow">
       <w:rPr>
@@ -5750,7 +6243,7 @@
     </a:clrScheme>
     <a:fontScheme name="Office">
       <a:majorFont>
-        <a:latin typeface="Calibri Light" panose="020F0302020204030204"/>
+        <a:latin typeface="Calibri Light"/>
         <a:ea typeface=""/>
         <a:cs typeface=""/>
         <a:font script="Jpan" typeface="ＭＳ ゴシック"/>
@@ -5785,7 +6278,7 @@
         <a:font script="Geor" typeface="Sylfaen"/>
       </a:majorFont>
       <a:minorFont>
-        <a:latin typeface="Calibri" panose="020F0502020204030204"/>
+        <a:latin typeface="Calibri"/>
         <a:ea typeface=""/>
         <a:cs typeface=""/>
         <a:font script="Jpan" typeface="ＭＳ 明朝"/>
@@ -5962,7 +6455,7 @@
   <a:extraClrSchemeLst/>
   <a:extLst>
     <a:ext uri="{05A4C25C-085E-4340-85A3-A5531E510DB2}">
-      <thm15:themeFamily xmlns:thm15="http://schemas.microsoft.com/office/thememl/2012/main" name="Office Theme" id="{62F939B6-93AF-4DB8-9C6B-D6C7DFDC589F}" vid="{4A3C46E8-61CC-4603-A589-7422A47A8E4A}"/>
+      <thm15:themeFamily xmlns:thm15="http://schemas.microsoft.com/office/thememl/2012/main" xmlns="" name="Office Theme" id="{62F939B6-93AF-4DB8-9C6B-D6C7DFDC589F}" vid="{4A3C46E8-61CC-4603-A589-7422A47A8E4A}"/>
     </a:ext>
   </a:extLst>
 </a:theme>
@@ -5973,7 +6466,7 @@
 </file>
 
 <file path=customXml/itemProps1.xml><?xml version="1.0" encoding="utf-8"?>
-<ds:datastoreItem xmlns:ds="http://schemas.openxmlformats.org/officeDocument/2006/customXml" ds:itemID="{FCF0A380-0349-41E6-8AE2-C59425823949}">
+<ds:datastoreItem xmlns:ds="http://schemas.openxmlformats.org/officeDocument/2006/customXml" ds:itemID="{2D944063-10E3-0A49-B0F6-AB2476600F9A}">
   <ds:schemaRefs>
     <ds:schemaRef ds:uri="http://schemas.openxmlformats.org/officeDocument/2006/bibliography"/>
   </ds:schemaRefs>

</xml_diff>

<commit_message>
Updates to Use Cases.  Added "Checkin" Use Case
</commit_message>
<xml_diff>
--- a/UseCases/AllUseCases.docx
+++ b/UseCases/AllUseCases.docx
@@ -566,7 +566,7 @@
       <w:pPr>
         <w:pStyle w:val="Heading1"/>
       </w:pPr>
-      <w:bookmarkStart w:id="0" w:name="_Toc410573318"/>
+      <w:bookmarkStart w:id="0" w:name="_Toc410686081"/>
       <w:r>
         <w:lastRenderedPageBreak/>
         <w:t>Change Log</w:t>
@@ -839,7 +839,7 @@
           <w:r>
             <w:fldChar w:fldCharType="separate"/>
           </w:r>
-          <w:hyperlink w:anchor="_Toc410573318" w:history="1">
+          <w:hyperlink w:anchor="_Toc410686081" w:history="1">
             <w:r>
               <w:rPr>
                 <w:rStyle w:val="Hyperlink"/>
@@ -866,7 +866,7 @@
                 <w:noProof/>
                 <w:webHidden/>
               </w:rPr>
-              <w:instrText xml:space="preserve"> PAGEREF _Toc410573318 \h </w:instrText>
+              <w:instrText xml:space="preserve"> PAGEREF _Toc410686081 \h </w:instrText>
             </w:r>
             <w:r>
               <w:rPr>
@@ -908,7 +908,7 @@
               <w:noProof/>
             </w:rPr>
           </w:pPr>
-          <w:hyperlink w:anchor="_Toc410573319" w:history="1">
+          <w:hyperlink w:anchor="_Toc410686082" w:history="1">
             <w:r>
               <w:rPr>
                 <w:rStyle w:val="Hyperlink"/>
@@ -935,7 +935,7 @@
                 <w:noProof/>
                 <w:webHidden/>
               </w:rPr>
-              <w:instrText xml:space="preserve"> PAGEREF _Toc410573319 \h </w:instrText>
+              <w:instrText xml:space="preserve"> PAGEREF _Toc410686082 \h </w:instrText>
             </w:r>
             <w:r>
               <w:rPr>
@@ -977,13 +977,13 @@
               <w:noProof/>
             </w:rPr>
           </w:pPr>
-          <w:hyperlink w:anchor="_Toc410573320" w:history="1">
+          <w:hyperlink w:anchor="_Toc410686083" w:history="1">
             <w:r>
               <w:rPr>
                 <w:rStyle w:val="Hyperlink"/>
                 <w:noProof/>
               </w:rPr>
-              <w:t>Use Case: First Run Experience</w:t>
+              <w:t>Use Case: Maintain Administrative Information</w:t>
             </w:r>
             <w:r>
               <w:rPr>
@@ -1004,7 +1004,7 @@
                 <w:noProof/>
                 <w:webHidden/>
               </w:rPr>
-              <w:instrText xml:space="preserve"> PAGEREF _Toc410573320 \h </w:instrText>
+              <w:instrText xml:space="preserve"> PAGEREF _Toc410686083 \h </w:instrText>
             </w:r>
             <w:r>
               <w:rPr>
@@ -1046,13 +1046,13 @@
               <w:noProof/>
             </w:rPr>
           </w:pPr>
-          <w:hyperlink w:anchor="_Toc410573321" w:history="1">
+          <w:hyperlink w:anchor="_Toc410686084" w:history="1">
             <w:r>
               <w:rPr>
                 <w:rStyle w:val="Hyperlink"/>
                 <w:noProof/>
               </w:rPr>
-              <w:t>Use Case: Maintain Administrative Information</w:t>
+              <w:t>Use Case: First Run Experience</w:t>
             </w:r>
             <w:r>
               <w:rPr>
@@ -1073,7 +1073,7 @@
                 <w:noProof/>
                 <w:webHidden/>
               </w:rPr>
-              <w:instrText xml:space="preserve"> PAGEREF _Toc410573321 \h </w:instrText>
+              <w:instrText xml:space="preserve"> PAGEREF _Toc410686084 \h </w:instrText>
             </w:r>
             <w:r>
               <w:rPr>
@@ -1115,13 +1115,13 @@
               <w:noProof/>
             </w:rPr>
           </w:pPr>
-          <w:hyperlink w:anchor="_Toc410573322" w:history="1">
+          <w:hyperlink w:anchor="_Toc410686085" w:history="1">
             <w:r>
               <w:rPr>
                 <w:rStyle w:val="Hyperlink"/>
                 <w:noProof/>
               </w:rPr>
-              <w:t>Use Case: Authenticate User</w:t>
+              <w:t>Use Case: Download Appointment</w:t>
             </w:r>
             <w:r>
               <w:rPr>
@@ -1142,7 +1142,7 @@
                 <w:noProof/>
                 <w:webHidden/>
               </w:rPr>
-              <w:instrText xml:space="preserve"> PAGEREF _Toc410573322 \h </w:instrText>
+              <w:instrText xml:space="preserve"> PAGEREF _Toc410686085 \h </w:instrText>
             </w:r>
             <w:r>
               <w:rPr>
@@ -1184,13 +1184,13 @@
               <w:noProof/>
             </w:rPr>
           </w:pPr>
-          <w:hyperlink w:anchor="_Toc410573323" w:history="1">
+          <w:hyperlink w:anchor="_Toc410686086" w:history="1">
             <w:r>
               <w:rPr>
                 <w:rStyle w:val="Hyperlink"/>
                 <w:noProof/>
               </w:rPr>
-              <w:t>Use Case: Download Appointment</w:t>
+              <w:t>Use Case: Get Directions to Facility</w:t>
             </w:r>
             <w:r>
               <w:rPr>
@@ -1211,7 +1211,7 @@
                 <w:noProof/>
                 <w:webHidden/>
               </w:rPr>
-              <w:instrText xml:space="preserve"> PAGEREF _Toc410573323 \h </w:instrText>
+              <w:instrText xml:space="preserve"> PAGEREF _Toc410686086 \h </w:instrText>
             </w:r>
             <w:r>
               <w:rPr>
@@ -1253,13 +1253,13 @@
               <w:noProof/>
             </w:rPr>
           </w:pPr>
-          <w:hyperlink w:anchor="_Toc410573324" w:history="1">
+          <w:hyperlink w:anchor="_Toc410686087" w:history="1">
             <w:r>
               <w:rPr>
                 <w:rStyle w:val="Hyperlink"/>
                 <w:noProof/>
               </w:rPr>
-              <w:t>Use Case: Get Directions to Facility</w:t>
+              <w:t>Use Case: Check-in at VA Facility</w:t>
             </w:r>
             <w:r>
               <w:rPr>
@@ -1280,7 +1280,7 @@
                 <w:noProof/>
                 <w:webHidden/>
               </w:rPr>
-              <w:instrText xml:space="preserve"> PAGEREF _Toc410573324 \h </w:instrText>
+              <w:instrText xml:space="preserve"> PAGEREF _Toc410686087 \h </w:instrText>
             </w:r>
             <w:r>
               <w:rPr>
@@ -1322,12 +1322,81 @@
               <w:noProof/>
             </w:rPr>
           </w:pPr>
-          <w:hyperlink w:anchor="_Toc410573325" w:history="1">
+          <w:hyperlink w:anchor="_Toc410686088" w:history="1">
             <w:r>
               <w:rPr>
                 <w:rStyle w:val="Hyperlink"/>
                 <w:noProof/>
               </w:rPr>
+              <w:t>Use Case: Authenticate User</w:t>
+            </w:r>
+            <w:r>
+              <w:rPr>
+                <w:noProof/>
+                <w:webHidden/>
+              </w:rPr>
+              <w:tab/>
+            </w:r>
+            <w:r>
+              <w:rPr>
+                <w:noProof/>
+                <w:webHidden/>
+              </w:rPr>
+              <w:fldChar w:fldCharType="begin"/>
+            </w:r>
+            <w:r>
+              <w:rPr>
+                <w:noProof/>
+                <w:webHidden/>
+              </w:rPr>
+              <w:instrText xml:space="preserve"> PAGEREF _Toc410686088 \h </w:instrText>
+            </w:r>
+            <w:r>
+              <w:rPr>
+                <w:noProof/>
+                <w:webHidden/>
+              </w:rPr>
+            </w:r>
+            <w:r>
+              <w:rPr>
+                <w:noProof/>
+                <w:webHidden/>
+              </w:rPr>
+              <w:fldChar w:fldCharType="separate"/>
+            </w:r>
+            <w:r>
+              <w:rPr>
+                <w:noProof/>
+                <w:webHidden/>
+              </w:rPr>
+              <w:t>10</w:t>
+            </w:r>
+            <w:r>
+              <w:rPr>
+                <w:noProof/>
+                <w:webHidden/>
+              </w:rPr>
+              <w:fldChar w:fldCharType="end"/>
+            </w:r>
+          </w:hyperlink>
+        </w:p>
+        <w:p>
+          <w:pPr>
+            <w:pStyle w:val="TOC1"/>
+            <w:tabs>
+              <w:tab w:val="right" w:leader="dot" w:pos="9566"/>
+            </w:tabs>
+            <w:rPr>
+              <w:rFonts w:eastAsiaTheme="minorEastAsia"/>
+              <w:noProof/>
+            </w:rPr>
+          </w:pPr>
+          <w:hyperlink w:anchor="_Toc410686089" w:history="1">
+            <w:r>
+              <w:rPr>
+                <w:rStyle w:val="Hyperlink"/>
+                <w:noProof/>
+              </w:rPr>
               <w:t>Use Case: Verify Appointment Status</w:t>
             </w:r>
             <w:r>
@@ -1349,7 +1418,7 @@
                 <w:noProof/>
                 <w:webHidden/>
               </w:rPr>
-              <w:instrText xml:space="preserve"> PAGEREF _Toc410573325 \h </w:instrText>
+              <w:instrText xml:space="preserve"> PAGEREF _Toc410686089 \h </w:instrText>
             </w:r>
             <w:r>
               <w:rPr>
@@ -1369,7 +1438,7 @@
                 <w:noProof/>
                 <w:webHidden/>
               </w:rPr>
-              <w:t>10</w:t>
+              <w:t>11</w:t>
             </w:r>
             <w:r>
               <w:rPr>
@@ -1406,7 +1475,7 @@
           <w:sz w:val="48"/>
         </w:rPr>
       </w:pPr>
-      <w:bookmarkStart w:id="2" w:name="_Toc410573319"/>
+      <w:bookmarkStart w:id="2" w:name="_Toc410686082"/>
       <w:r>
         <w:rPr>
           <w:color w:val="5B9BD5" w:themeColor="accent1"/>
@@ -1418,6 +1487,287 @@
       <w:bookmarkEnd w:id="2"/>
     </w:p>
     <w:p>
+      <w:r>
+        <w:fldChar w:fldCharType="begin"/>
+      </w:r>
+      <w:r>
+        <w:instrText xml:space="preserve"> INCLUDETEXT  "Administrative Maintenance.uc.docx" </w:instrText>
+      </w:r>
+      <w:r>
+        <w:fldChar w:fldCharType="separate"/>
+      </w:r>
+    </w:p>
+    <w:tbl>
+      <w:tblPr>
+        <w:tblStyle w:val="TableGrid"/>
+        <w:tblW w:w="0" w:type="auto"/>
+        <w:tblLook w:val="04A0" w:firstRow="1" w:lastRow="0" w:firstColumn="1" w:lastColumn="0" w:noHBand="0" w:noVBand="1"/>
+      </w:tblPr>
+      <w:tblGrid>
+        <w:gridCol w:w="9350"/>
+      </w:tblGrid>
+      <w:tr>
+        <w:tc>
+          <w:tcPr>
+            <w:tcW w:w="9350" w:type="dxa"/>
+          </w:tcPr>
+          <w:p>
+            <w:pPr>
+              <w:pStyle w:val="Heading1"/>
+              <w:outlineLvl w:val="0"/>
+            </w:pPr>
+            <w:bookmarkStart w:id="3" w:name="_Toc410686083"/>
+            <w:r>
+              <w:lastRenderedPageBreak/>
+              <w:t>Use Case: Maintain Administrative Information</w:t>
+            </w:r>
+            <w:bookmarkEnd w:id="3"/>
+          </w:p>
+        </w:tc>
+      </w:tr>
+      <w:tr>
+        <w:tc>
+          <w:tcPr>
+            <w:tcW w:w="9350" w:type="dxa"/>
+          </w:tcPr>
+          <w:p>
+            <w:pPr>
+              <w:pStyle w:val="Heading2"/>
+              <w:outlineLvl w:val="1"/>
+            </w:pPr>
+            <w:r>
+              <w:t xml:space="preserve">ID: </w:t>
+            </w:r>
+            <w:bookmarkStart w:id="4" w:name="AdminMaintNum"/>
+            <w:r>
+              <w:rPr>
+                <w:color w:val="auto"/>
+              </w:rPr>
+              <w:fldChar w:fldCharType="begin"/>
+            </w:r>
+            <w:r>
+              <w:rPr>
+                <w:color w:val="auto"/>
+              </w:rPr>
+              <w:instrText xml:space="preserve"> SEQ  UseCaseNum \* MERGEFORMAT </w:instrText>
+            </w:r>
+            <w:r>
+              <w:rPr>
+                <w:color w:val="auto"/>
+              </w:rPr>
+              <w:fldChar w:fldCharType="separate"/>
+            </w:r>
+            <w:r>
+              <w:rPr>
+                <w:noProof/>
+                <w:color w:val="auto"/>
+              </w:rPr>
+              <w:t>1</w:t>
+            </w:r>
+            <w:r>
+              <w:rPr>
+                <w:color w:val="auto"/>
+              </w:rPr>
+              <w:fldChar w:fldCharType="end"/>
+            </w:r>
+            <w:bookmarkEnd w:id="4"/>
+          </w:p>
+        </w:tc>
+      </w:tr>
+      <w:tr>
+        <w:tc>
+          <w:tcPr>
+            <w:tcW w:w="9350" w:type="dxa"/>
+          </w:tcPr>
+          <w:p>
+            <w:pPr>
+              <w:pStyle w:val="Heading2"/>
+              <w:outlineLvl w:val="1"/>
+            </w:pPr>
+            <w:r>
+              <w:t>Brief Description:</w:t>
+            </w:r>
+          </w:p>
+          <w:p>
+            <w:r>
+              <w:t>This use case describes the administrative tasks in the Veni System</w:t>
+            </w:r>
+          </w:p>
+        </w:tc>
+      </w:tr>
+      <w:tr>
+        <w:tc>
+          <w:tcPr>
+            <w:tcW w:w="9350" w:type="dxa"/>
+          </w:tcPr>
+          <w:p>
+            <w:pPr>
+              <w:pStyle w:val="Heading2"/>
+              <w:outlineLvl w:val="1"/>
+            </w:pPr>
+            <w:r>
+              <w:t>Primary Actors:</w:t>
+            </w:r>
+          </w:p>
+          <w:p>
+            <w:r>
+              <w:t>Administrative users</w:t>
+            </w:r>
+          </w:p>
+        </w:tc>
+      </w:tr>
+      <w:tr>
+        <w:tc>
+          <w:tcPr>
+            <w:tcW w:w="9350" w:type="dxa"/>
+          </w:tcPr>
+          <w:p>
+            <w:pPr>
+              <w:pStyle w:val="Heading2"/>
+              <w:outlineLvl w:val="1"/>
+            </w:pPr>
+            <w:r>
+              <w:t>Secondary Actors:</w:t>
+            </w:r>
+          </w:p>
+          <w:p>
+            <w:r>
+              <w:t>None</w:t>
+            </w:r>
+          </w:p>
+        </w:tc>
+      </w:tr>
+      <w:tr>
+        <w:tc>
+          <w:tcPr>
+            <w:tcW w:w="9350" w:type="dxa"/>
+          </w:tcPr>
+          <w:p>
+            <w:pPr>
+              <w:pStyle w:val="Heading2"/>
+              <w:outlineLvl w:val="1"/>
+            </w:pPr>
+            <w:r>
+              <w:t>Preconditions:</w:t>
+            </w:r>
+          </w:p>
+          <w:p>
+            <w:r>
+              <w:t>The system is setup and connected to a VistA system or a system that emulates VistA</w:t>
+            </w:r>
+          </w:p>
+        </w:tc>
+      </w:tr>
+      <w:tr>
+        <w:tc>
+          <w:tcPr>
+            <w:tcW w:w="9350" w:type="dxa"/>
+          </w:tcPr>
+          <w:p>
+            <w:pPr>
+              <w:pStyle w:val="Heading2"/>
+              <w:outlineLvl w:val="1"/>
+            </w:pPr>
+            <w:r>
+              <w:t>Main Flow:</w:t>
+            </w:r>
+          </w:p>
+          <w:p>
+            <w:r>
+              <w:t>Administrators are responsible for setting up and maintaining:</w:t>
+            </w:r>
+          </w:p>
+          <w:p>
+            <w:pPr>
+              <w:pStyle w:val="ListParagraph"/>
+              <w:numPr>
+                <w:ilvl w:val="0"/>
+                <w:numId w:val="20"/>
+              </w:numPr>
+            </w:pPr>
+            <w:r>
+              <w:t>The list of VistA systems available and the mechanisms for communicating with them</w:t>
+            </w:r>
+          </w:p>
+          <w:p>
+            <w:pPr>
+              <w:pStyle w:val="ListParagraph"/>
+              <w:numPr>
+                <w:ilvl w:val="0"/>
+                <w:numId w:val="20"/>
+              </w:numPr>
+            </w:pPr>
+            <w:r>
+              <w:t>The list of VHA facilities available to Veni system users</w:t>
+            </w:r>
+          </w:p>
+          <w:p>
+            <w:pPr>
+              <w:pStyle w:val="ListParagraph"/>
+              <w:numPr>
+                <w:ilvl w:val="0"/>
+                <w:numId w:val="20"/>
+              </w:numPr>
+            </w:pPr>
+            <w:r>
+              <w:t>The mapping of VHA facilities to VistA systems</w:t>
+            </w:r>
+          </w:p>
+        </w:tc>
+      </w:tr>
+      <w:tr>
+        <w:tc>
+          <w:tcPr>
+            <w:tcW w:w="9350" w:type="dxa"/>
+          </w:tcPr>
+          <w:p>
+            <w:pPr>
+              <w:pStyle w:val="Heading2"/>
+              <w:outlineLvl w:val="1"/>
+            </w:pPr>
+            <w:r>
+              <w:t>Post Conditions:</w:t>
+            </w:r>
+          </w:p>
+          <w:p>
+            <w:pPr>
+              <w:pStyle w:val="ListParagraph"/>
+              <w:numPr>
+                <w:ilvl w:val="0"/>
+                <w:numId w:val="21"/>
+              </w:numPr>
+            </w:pPr>
+            <w:r>
+              <w:t>With the lists of the VistA systems and VHA facilities all set up, and the mapping between them, the Veni System is capable of servicing veterans</w:t>
+            </w:r>
+          </w:p>
+        </w:tc>
+      </w:tr>
+      <w:tr>
+        <w:tc>
+          <w:tcPr>
+            <w:tcW w:w="9350" w:type="dxa"/>
+          </w:tcPr>
+          <w:p>
+            <w:pPr>
+              <w:pStyle w:val="Heading2"/>
+              <w:outlineLvl w:val="1"/>
+            </w:pPr>
+            <w:r>
+              <w:t>Alternative Flows:</w:t>
+            </w:r>
+          </w:p>
+        </w:tc>
+      </w:tr>
+    </w:tbl>
+    <w:p/>
+    <w:p>
+      <w:r>
+        <w:fldChar w:fldCharType="end"/>
+      </w:r>
+      <w:r>
+        <w:t xml:space="preserve"> </w:t>
+      </w:r>
       <w:r>
         <w:fldChar w:fldCharType="begin"/>
       </w:r>
@@ -1447,10 +1797,12 @@
               <w:pStyle w:val="Heading1"/>
               <w:outlineLvl w:val="0"/>
             </w:pPr>
+            <w:bookmarkStart w:id="5" w:name="_Toc410686084"/>
             <w:r>
               <w:lastRenderedPageBreak/>
               <w:t>Use Case: First Run Experience</w:t>
             </w:r>
+            <w:bookmarkEnd w:id="5"/>
           </w:p>
         </w:tc>
       </w:tr>
@@ -1467,7 +1819,7 @@
             <w:r>
               <w:t xml:space="preserve">ID: </w:t>
             </w:r>
-            <w:bookmarkStart w:id="3" w:name="FirstRunNum"/>
+            <w:bookmarkStart w:id="6" w:name="FirstRunNum"/>
             <w:r>
               <w:rPr>
                 <w:color w:val="auto"/>
@@ -1491,7 +1843,7 @@
                 <w:noProof/>
                 <w:color w:val="auto"/>
               </w:rPr>
-              <w:t>1</w:t>
+              <w:t>2</w:t>
             </w:r>
             <w:r>
               <w:rPr>
@@ -1499,7 +1851,7 @@
               </w:rPr>
               <w:fldChar w:fldCharType="end"/>
             </w:r>
-            <w:bookmarkEnd w:id="3"/>
+            <w:bookmarkEnd w:id="6"/>
           </w:p>
         </w:tc>
       </w:tr>
@@ -1720,7 +2072,7 @@
         <w:fldChar w:fldCharType="begin"/>
       </w:r>
       <w:r>
-        <w:instrText xml:space="preserve"> INCLUDETEXT  "Administrative Maintenance.uc.docx" </w:instrText>
+        <w:instrText xml:space="preserve"> INCLUDETEXT  "Download Appointment.uc.docx" </w:instrText>
       </w:r>
       <w:r>
         <w:fldChar w:fldCharType="separate"/>
@@ -1745,10 +2097,12 @@
               <w:pStyle w:val="Heading1"/>
               <w:outlineLvl w:val="0"/>
             </w:pPr>
+            <w:bookmarkStart w:id="7" w:name="_Toc410686085"/>
             <w:r>
               <w:lastRenderedPageBreak/>
-              <w:t>Use Case: Maintain Administrative Information</w:t>
-            </w:r>
+              <w:t>Use Case: Download Appointment</w:t>
+            </w:r>
+            <w:bookmarkEnd w:id="7"/>
           </w:p>
         </w:tc>
       </w:tr>
@@ -1765,7 +2119,7 @@
             <w:r>
               <w:t xml:space="preserve">ID: </w:t>
             </w:r>
-            <w:bookmarkStart w:id="4" w:name="AdminMaintNum"/>
+            <w:bookmarkStart w:id="8" w:name="DownloadApptNum"/>
             <w:r>
               <w:rPr>
                 <w:color w:val="auto"/>
@@ -1789,7 +2143,7 @@
                 <w:noProof/>
                 <w:color w:val="auto"/>
               </w:rPr>
-              <w:t>2</w:t>
+              <w:t>3</w:t>
             </w:r>
             <w:r>
               <w:rPr>
@@ -1797,7 +2151,7 @@
               </w:rPr>
               <w:fldChar w:fldCharType="end"/>
             </w:r>
-            <w:bookmarkEnd w:id="4"/>
+            <w:bookmarkEnd w:id="8"/>
           </w:p>
         </w:tc>
       </w:tr>
@@ -1817,7 +2171,7 @@
           </w:p>
           <w:p>
             <w:r>
-              <w:t>This use case describes the administrative tasks in the Veni System</w:t>
+              <w:t>After a veteran has made an appointment, he/she will be able to download the appointment into his/her Veni appointment list.  This is a precondition to being able to check-in for the appointment at the VA facility</w:t>
             </w:r>
           </w:p>
         </w:tc>
@@ -1833,12 +2187,31 @@
               <w:outlineLvl w:val="1"/>
             </w:pPr>
             <w:r>
-              <w:t>Primary Actors:</w:t>
-            </w:r>
-          </w:p>
-          <w:p>
-            <w:r>
-              <w:t>Administrative users</w:t>
+              <w:t>Notes:</w:t>
+            </w:r>
+          </w:p>
+          <w:p>
+            <w:pPr>
+              <w:pStyle w:val="ListParagraph"/>
+              <w:numPr>
+                <w:ilvl w:val="0"/>
+                <w:numId w:val="29"/>
+              </w:numPr>
+            </w:pPr>
+            <w:r>
+              <w:t>The creation of an appointment by the veteran with a VA facility is out of scope for this project.  It may be included at some time in the future.</w:t>
+            </w:r>
+          </w:p>
+          <w:p>
+            <w:pPr>
+              <w:pStyle w:val="ListParagraph"/>
+              <w:numPr>
+                <w:ilvl w:val="0"/>
+                <w:numId w:val="29"/>
+              </w:numPr>
+            </w:pPr>
+            <w:r>
+              <w:t>In addition, when the Veni app creates a calendar appointment, it is a “send and forget” operation.  The calendar appointment cannot be edited or deleted from within the Veni app.</w:t>
             </w:r>
           </w:p>
         </w:tc>
@@ -1854,12 +2227,12 @@
               <w:outlineLvl w:val="1"/>
             </w:pPr>
             <w:r>
-              <w:t>Secondary Actors:</w:t>
-            </w:r>
-          </w:p>
-          <w:p>
-            <w:r>
-              <w:t>None</w:t>
+              <w:t>Primary Actors:</w:t>
+            </w:r>
+          </w:p>
+          <w:p>
+            <w:r>
+              <w:t>Veteran</w:t>
             </w:r>
           </w:p>
         </w:tc>
@@ -1875,12 +2248,12 @@
               <w:outlineLvl w:val="1"/>
             </w:pPr>
             <w:r>
-              <w:t>Preconditions:</w:t>
-            </w:r>
-          </w:p>
-          <w:p>
-            <w:r>
-              <w:t>The system is setup and connected to a VistA system or a system that emulates VistA</w:t>
+              <w:t>Secondary Actors:</w:t>
+            </w:r>
+          </w:p>
+          <w:p>
+            <w:r>
+              <w:t>Calendar Services on the Veteran’s Phone</w:t>
             </w:r>
           </w:p>
         </w:tc>
@@ -1896,12 +2269,7 @@
               <w:outlineLvl w:val="1"/>
             </w:pPr>
             <w:r>
-              <w:t>Main Flow:</w:t>
-            </w:r>
-          </w:p>
-          <w:p>
-            <w:r>
-              <w:t>Administrators are responsible for setting up and maintaining:</w:t>
+              <w:t>Preconditions:</w:t>
             </w:r>
           </w:p>
           <w:p>
@@ -1909,11 +2277,32 @@
               <w:pStyle w:val="ListParagraph"/>
               <w:numPr>
                 <w:ilvl w:val="0"/>
-                <w:numId w:val="20"/>
+                <w:numId w:val="25"/>
               </w:numPr>
             </w:pPr>
             <w:r>
-              <w:t>The list of VistA systems available and the mechanisms for communicating with them</w:t>
+              <w:t>The veteran has downloaded the Veni app to his phone and run the “First Run” experience (see “First Run Experience” (</w:t>
+            </w:r>
+            <w:r>
+              <w:fldChar w:fldCharType="begin"/>
+            </w:r>
+            <w:r>
+              <w:instrText xml:space="preserve"> REF FirstRunNum \h </w:instrText>
+            </w:r>
+            <w:r>
+              <w:fldChar w:fldCharType="separate"/>
+            </w:r>
+            <w:r>
+              <w:rPr>
+                <w:noProof/>
+              </w:rPr>
+              <w:t>2</w:t>
+            </w:r>
+            <w:r>
+              <w:fldChar w:fldCharType="end"/>
+            </w:r>
+            <w:r>
+              <w:t>))</w:t>
             </w:r>
           </w:p>
           <w:p>
@@ -1921,23 +2310,11 @@
               <w:pStyle w:val="ListParagraph"/>
               <w:numPr>
                 <w:ilvl w:val="0"/>
-                <w:numId w:val="20"/>
+                <w:numId w:val="25"/>
               </w:numPr>
             </w:pPr>
             <w:r>
-              <w:t>The list of VHA facilities available to Veni system users</w:t>
-            </w:r>
-          </w:p>
-          <w:p>
-            <w:pPr>
-              <w:pStyle w:val="ListParagraph"/>
-              <w:numPr>
-                <w:ilvl w:val="0"/>
-                <w:numId w:val="20"/>
-              </w:numPr>
-            </w:pPr>
-            <w:r>
-              <w:t>The mapping of VHA facilities to VistA systems</w:t>
+              <w:t>The veteran has made an appointment with one of his/her chosen VA facilities (out of scope)</w:t>
             </w:r>
           </w:p>
         </w:tc>
@@ -1953,7 +2330,7 @@
               <w:outlineLvl w:val="1"/>
             </w:pPr>
             <w:r>
-              <w:t>Post Conditions:</w:t>
+              <w:t>Main Flow:</w:t>
             </w:r>
           </w:p>
           <w:p>
@@ -1961,11 +2338,161 @@
               <w:pStyle w:val="ListParagraph"/>
               <w:numPr>
                 <w:ilvl w:val="0"/>
-                <w:numId w:val="21"/>
+                <w:numId w:val="23"/>
               </w:numPr>
             </w:pPr>
             <w:r>
-              <w:t>With the lists of the VistA systems and VHA facilities all set up, and the mapping between them, the Veni System is capable of servicing veterans</w:t>
+              <w:t xml:space="preserve">The veteran authenticates to the application </w:t>
+            </w:r>
+          </w:p>
+          <w:p>
+            <w:pPr>
+              <w:pStyle w:val="ListParagraph"/>
+              <w:numPr>
+                <w:ilvl w:val="1"/>
+                <w:numId w:val="23"/>
+              </w:numPr>
+            </w:pPr>
+            <w:r>
+              <w:t>INCLUDE [Authenticate User] (</w:t>
+            </w:r>
+            <w:r>
+              <w:fldChar w:fldCharType="begin"/>
+            </w:r>
+            <w:r>
+              <w:instrText xml:space="preserve"> REF AuthUserNum \h </w:instrText>
+            </w:r>
+            <w:r>
+              <w:fldChar w:fldCharType="separate"/>
+            </w:r>
+            <w:r>
+              <w:rPr>
+                <w:noProof/>
+              </w:rPr>
+              <w:t>6</w:t>
+            </w:r>
+            <w:r>
+              <w:fldChar w:fldCharType="end"/>
+            </w:r>
+            <w:r>
+              <w:t>)</w:t>
+            </w:r>
+          </w:p>
+          <w:p>
+            <w:pPr>
+              <w:pStyle w:val="ListParagraph"/>
+              <w:numPr>
+                <w:ilvl w:val="0"/>
+                <w:numId w:val="23"/>
+              </w:numPr>
+            </w:pPr>
+            <w:r>
+              <w:t>The veteran chooses the “Download Appointment” in the Veni phone app</w:t>
+            </w:r>
+          </w:p>
+          <w:p>
+            <w:pPr>
+              <w:pStyle w:val="ListParagraph"/>
+              <w:numPr>
+                <w:ilvl w:val="0"/>
+                <w:numId w:val="23"/>
+              </w:numPr>
+            </w:pPr>
+            <w:r>
+              <w:t>The phone app communicates with the Veni server system.</w:t>
+            </w:r>
+          </w:p>
+          <w:p>
+            <w:pPr>
+              <w:pStyle w:val="ListParagraph"/>
+              <w:numPr>
+                <w:ilvl w:val="0"/>
+                <w:numId w:val="23"/>
+              </w:numPr>
+            </w:pPr>
+            <w:r>
+              <w:t>The Veni server system looks up which VistA system owns the appointment and downloads the appointment information from the appropriate VistA system</w:t>
+            </w:r>
+          </w:p>
+          <w:p>
+            <w:pPr>
+              <w:pStyle w:val="ListParagraph"/>
+              <w:numPr>
+                <w:ilvl w:val="0"/>
+                <w:numId w:val="23"/>
+              </w:numPr>
+            </w:pPr>
+            <w:r>
+              <w:t>The Veni server system transfers the appointment information to the Veni phone application</w:t>
+            </w:r>
+          </w:p>
+          <w:p>
+            <w:pPr>
+              <w:pStyle w:val="ListParagraph"/>
+              <w:numPr>
+                <w:ilvl w:val="0"/>
+                <w:numId w:val="23"/>
+              </w:numPr>
+            </w:pPr>
+            <w:r>
+              <w:t>The appointment information is shown to the veteran</w:t>
+            </w:r>
+          </w:p>
+          <w:p>
+            <w:pPr>
+              <w:pStyle w:val="ListParagraph"/>
+              <w:numPr>
+                <w:ilvl w:val="0"/>
+                <w:numId w:val="23"/>
+              </w:numPr>
+            </w:pPr>
+            <w:r>
+              <w:t>The veteran if offered a chance to transfer the appointment to his/her phone’s calendar.  If the veteran agrees, the appointment is handed off to the phone’s calendar.</w:t>
+            </w:r>
+          </w:p>
+          <w:p>
+            <w:pPr>
+              <w:pStyle w:val="ListParagraph"/>
+              <w:numPr>
+                <w:ilvl w:val="0"/>
+                <w:numId w:val="23"/>
+              </w:numPr>
+            </w:pPr>
+            <w:r>
+              <w:t>The veteran is offered an option to get directions to the appointment</w:t>
+            </w:r>
+          </w:p>
+          <w:p>
+            <w:pPr>
+              <w:pStyle w:val="ListParagraph"/>
+              <w:numPr>
+                <w:ilvl w:val="1"/>
+                <w:numId w:val="23"/>
+              </w:numPr>
+            </w:pPr>
+            <w:r>
+              <w:t>INCLUDE [Get Directions to Facility] (</w:t>
+            </w:r>
+            <w:r>
+              <w:fldChar w:fldCharType="begin"/>
+            </w:r>
+            <w:r>
+              <w:instrText xml:space="preserve"> REF GetDirectionsNum \h </w:instrText>
+            </w:r>
+            <w:r>
+              <w:fldChar w:fldCharType="separate"/>
+            </w:r>
+            <w:r>
+              <w:rPr>
+                <w:noProof/>
+              </w:rPr>
+              <w:t>4</w:t>
+            </w:r>
+            <w:r>
+              <w:fldChar w:fldCharType="end"/>
+            </w:r>
+            <w:r>
+              <w:t>)</w:t>
             </w:r>
           </w:p>
         </w:tc>
@@ -1981,7 +2508,1059 @@
               <w:outlineLvl w:val="1"/>
             </w:pPr>
             <w:r>
+              <w:t>Post Conditions:</w:t>
+            </w:r>
+          </w:p>
+          <w:p>
+            <w:pPr>
+              <w:pStyle w:val="ListParagraph"/>
+              <w:numPr>
+                <w:ilvl w:val="0"/>
+                <w:numId w:val="26"/>
+              </w:numPr>
+            </w:pPr>
+            <w:r>
+              <w:t>The Veni system server and the Veni phone app both know about the upcoming appointment</w:t>
+            </w:r>
+          </w:p>
+          <w:p>
+            <w:pPr>
+              <w:pStyle w:val="ListParagraph"/>
+              <w:numPr>
+                <w:ilvl w:val="0"/>
+                <w:numId w:val="26"/>
+              </w:numPr>
+            </w:pPr>
+            <w:r>
+              <w:t>The appointment appears in the Veni app’s “appointment list”</w:t>
+            </w:r>
+          </w:p>
+        </w:tc>
+      </w:tr>
+      <w:tr>
+        <w:tc>
+          <w:tcPr>
+            <w:tcW w:w="9350" w:type="dxa"/>
+          </w:tcPr>
+          <w:p>
+            <w:pPr>
+              <w:pStyle w:val="Heading2"/>
+              <w:outlineLvl w:val="1"/>
+            </w:pPr>
+            <w:r>
               <w:t>Alternative Flows:</w:t>
+            </w:r>
+          </w:p>
+          <w:p>
+            <w:r>
+              <w:t>None</w:t>
+            </w:r>
+          </w:p>
+        </w:tc>
+      </w:tr>
+    </w:tbl>
+    <w:p/>
+    <w:p>
+      <w:r>
+        <w:fldChar w:fldCharType="end"/>
+      </w:r>
+      <w:r>
+        <w:t xml:space="preserve"> </w:t>
+      </w:r>
+      <w:r>
+        <w:fldChar w:fldCharType="begin"/>
+      </w:r>
+      <w:r>
+        <w:instrText xml:space="preserve"> INCLUDETEXT  "Get Directions to VHA Facility.uc.docx" </w:instrText>
+      </w:r>
+      <w:r>
+        <w:fldChar w:fldCharType="separate"/>
+      </w:r>
+    </w:p>
+    <w:tbl>
+      <w:tblPr>
+        <w:tblStyle w:val="TableGrid"/>
+        <w:tblW w:w="0" w:type="auto"/>
+        <w:tblLook w:val="04A0" w:firstRow="1" w:lastRow="0" w:firstColumn="1" w:lastColumn="0" w:noHBand="0" w:noVBand="1"/>
+      </w:tblPr>
+      <w:tblGrid>
+        <w:gridCol w:w="9350"/>
+      </w:tblGrid>
+      <w:tr>
+        <w:tc>
+          <w:tcPr>
+            <w:tcW w:w="9350" w:type="dxa"/>
+          </w:tcPr>
+          <w:p>
+            <w:pPr>
+              <w:pStyle w:val="Heading1"/>
+              <w:outlineLvl w:val="0"/>
+            </w:pPr>
+            <w:bookmarkStart w:id="9" w:name="_Toc410686086"/>
+            <w:r>
+              <w:lastRenderedPageBreak/>
+              <w:t>Use Case: Get Directions to Facility</w:t>
+            </w:r>
+            <w:bookmarkEnd w:id="9"/>
+          </w:p>
+        </w:tc>
+      </w:tr>
+      <w:tr>
+        <w:tc>
+          <w:tcPr>
+            <w:tcW w:w="9350" w:type="dxa"/>
+          </w:tcPr>
+          <w:p>
+            <w:pPr>
+              <w:pStyle w:val="Heading2"/>
+              <w:outlineLvl w:val="1"/>
+            </w:pPr>
+            <w:r>
+              <w:t xml:space="preserve">ID: </w:t>
+            </w:r>
+            <w:bookmarkStart w:id="10" w:name="GetDirectionsNum"/>
+            <w:r>
+              <w:rPr>
+                <w:color w:val="auto"/>
+              </w:rPr>
+              <w:fldChar w:fldCharType="begin"/>
+            </w:r>
+            <w:r>
+              <w:rPr>
+                <w:color w:val="auto"/>
+              </w:rPr>
+              <w:instrText xml:space="preserve"> SEQ  UseCaseNum \* MERGEFORMAT </w:instrText>
+            </w:r>
+            <w:r>
+              <w:rPr>
+                <w:color w:val="auto"/>
+              </w:rPr>
+              <w:fldChar w:fldCharType="separate"/>
+            </w:r>
+            <w:r>
+              <w:rPr>
+                <w:noProof/>
+                <w:color w:val="auto"/>
+              </w:rPr>
+              <w:t>4</w:t>
+            </w:r>
+            <w:r>
+              <w:rPr>
+                <w:color w:val="auto"/>
+              </w:rPr>
+              <w:fldChar w:fldCharType="end"/>
+            </w:r>
+            <w:bookmarkEnd w:id="10"/>
+          </w:p>
+        </w:tc>
+      </w:tr>
+      <w:tr>
+        <w:tc>
+          <w:tcPr>
+            <w:tcW w:w="9350" w:type="dxa"/>
+          </w:tcPr>
+          <w:p>
+            <w:pPr>
+              <w:pStyle w:val="Heading2"/>
+              <w:outlineLvl w:val="1"/>
+            </w:pPr>
+            <w:r>
+              <w:t>Brief Description:</w:t>
+            </w:r>
+          </w:p>
+          <w:p>
+            <w:r>
+              <w:t>The system will provide the ability for a veteran to obtain directions from his current position to the VA facility associated with any of his/her upcoming appointments or any facility he has set up.  Once the veteran has set up an appointment, or any time in the future, the veteran can choose to “Get Directions”.  The Veni phone app will pass the location to the phone’s mapping app so that directions to the appointment can be generated</w:t>
+            </w:r>
+          </w:p>
+        </w:tc>
+      </w:tr>
+      <w:tr>
+        <w:tc>
+          <w:tcPr>
+            <w:tcW w:w="9350" w:type="dxa"/>
+          </w:tcPr>
+          <w:p>
+            <w:pPr>
+              <w:pStyle w:val="Heading2"/>
+              <w:outlineLvl w:val="1"/>
+            </w:pPr>
+            <w:r>
+              <w:t>Note:</w:t>
+            </w:r>
+          </w:p>
+          <w:p>
+            <w:r>
+              <w:t>This Use Case is both a “stand-alone” case and a “included” case</w:t>
+            </w:r>
+          </w:p>
+        </w:tc>
+      </w:tr>
+      <w:tr>
+        <w:tc>
+          <w:tcPr>
+            <w:tcW w:w="9350" w:type="dxa"/>
+          </w:tcPr>
+          <w:p>
+            <w:pPr>
+              <w:pStyle w:val="Heading2"/>
+              <w:outlineLvl w:val="1"/>
+            </w:pPr>
+            <w:r>
+              <w:t>Primary Actors:</w:t>
+            </w:r>
+          </w:p>
+          <w:p>
+            <w:r>
+              <w:t>Veterans</w:t>
+            </w:r>
+          </w:p>
+        </w:tc>
+      </w:tr>
+      <w:tr>
+        <w:tc>
+          <w:tcPr>
+            <w:tcW w:w="9350" w:type="dxa"/>
+          </w:tcPr>
+          <w:p>
+            <w:pPr>
+              <w:pStyle w:val="Heading2"/>
+              <w:outlineLvl w:val="1"/>
+            </w:pPr>
+            <w:r>
+              <w:t>Secondary Actors:</w:t>
+            </w:r>
+          </w:p>
+          <w:p>
+            <w:r>
+              <w:t>The location/mapping services on the veteran’s phone</w:t>
+            </w:r>
+          </w:p>
+        </w:tc>
+      </w:tr>
+      <w:tr>
+        <w:tc>
+          <w:tcPr>
+            <w:tcW w:w="9350" w:type="dxa"/>
+          </w:tcPr>
+          <w:p>
+            <w:pPr>
+              <w:pStyle w:val="Heading2"/>
+              <w:outlineLvl w:val="1"/>
+            </w:pPr>
+            <w:r>
+              <w:t>Preconditions:</w:t>
+            </w:r>
+          </w:p>
+          <w:p>
+            <w:pPr>
+              <w:pStyle w:val="ListParagraph"/>
+              <w:numPr>
+                <w:ilvl w:val="0"/>
+                <w:numId w:val="22"/>
+              </w:numPr>
+            </w:pPr>
+            <w:r>
+              <w:t>The system has been setup (see “Maintain Administrative Information” (</w:t>
+            </w:r>
+            <w:r>
+              <w:fldChar w:fldCharType="begin"/>
+            </w:r>
+            <w:r>
+              <w:instrText xml:space="preserve"> REF AdminMaintNum \h </w:instrText>
+            </w:r>
+            <w:r>
+              <w:fldChar w:fldCharType="separate"/>
+            </w:r>
+            <w:r>
+              <w:rPr>
+                <w:noProof/>
+              </w:rPr>
+              <w:t>1</w:t>
+            </w:r>
+            <w:r>
+              <w:fldChar w:fldCharType="end"/>
+            </w:r>
+            <w:r>
+              <w:t>))</w:t>
+            </w:r>
+          </w:p>
+          <w:p>
+            <w:pPr>
+              <w:pStyle w:val="ListParagraph"/>
+              <w:numPr>
+                <w:ilvl w:val="0"/>
+                <w:numId w:val="22"/>
+              </w:numPr>
+            </w:pPr>
+            <w:r>
+              <w:t>The veteran has downloaded the Veni App and run the initial setup (see “First Run Experience” (</w:t>
+            </w:r>
+            <w:r>
+              <w:fldChar w:fldCharType="begin"/>
+            </w:r>
+            <w:r>
+              <w:instrText xml:space="preserve"> REF FirstRunNum \h </w:instrText>
+            </w:r>
+            <w:r>
+              <w:fldChar w:fldCharType="separate"/>
+            </w:r>
+            <w:r>
+              <w:rPr>
+                <w:noProof/>
+              </w:rPr>
+              <w:t>2</w:t>
+            </w:r>
+            <w:r>
+              <w:fldChar w:fldCharType="end"/>
+            </w:r>
+            <w:r>
+              <w:t>))</w:t>
+            </w:r>
+            <w:r>
+              <w:t xml:space="preserve"> </w:t>
+            </w:r>
+          </w:p>
+          <w:p>
+            <w:pPr>
+              <w:pStyle w:val="ListParagraph"/>
+              <w:numPr>
+                <w:ilvl w:val="0"/>
+                <w:numId w:val="22"/>
+              </w:numPr>
+            </w:pPr>
+            <w:r>
+              <w:t>The veteran has configured a mapping/directions application on his phone (out of scope)</w:t>
+            </w:r>
+          </w:p>
+        </w:tc>
+      </w:tr>
+      <w:tr>
+        <w:tc>
+          <w:tcPr>
+            <w:tcW w:w="9350" w:type="dxa"/>
+          </w:tcPr>
+          <w:p>
+            <w:pPr>
+              <w:pStyle w:val="Heading2"/>
+              <w:outlineLvl w:val="1"/>
+            </w:pPr>
+            <w:r>
+              <w:t>Main Flow:</w:t>
+            </w:r>
+          </w:p>
+          <w:p>
+            <w:pPr>
+              <w:pStyle w:val="ListParagraph"/>
+              <w:numPr>
+                <w:ilvl w:val="0"/>
+                <w:numId w:val="23"/>
+              </w:numPr>
+            </w:pPr>
+            <w:r>
+              <w:t>If the veteran has not already authenticated (for example, if this is a stand-alone use case and not included in another case):</w:t>
+            </w:r>
+          </w:p>
+          <w:p>
+            <w:pPr>
+              <w:pStyle w:val="ListParagraph"/>
+              <w:numPr>
+                <w:ilvl w:val="1"/>
+                <w:numId w:val="23"/>
+              </w:numPr>
+            </w:pPr>
+            <w:r>
+              <w:t>INCLUDE [Authenticate User] (</w:t>
+            </w:r>
+            <w:r>
+              <w:fldChar w:fldCharType="begin"/>
+            </w:r>
+            <w:r>
+              <w:instrText xml:space="preserve"> REF FirstRunNum \h </w:instrText>
+            </w:r>
+            <w:r>
+              <w:fldChar w:fldCharType="separate"/>
+            </w:r>
+            <w:r>
+              <w:rPr>
+                <w:noProof/>
+              </w:rPr>
+              <w:t>2</w:t>
+            </w:r>
+            <w:r>
+              <w:fldChar w:fldCharType="end"/>
+            </w:r>
+            <w:r>
+              <w:t>)</w:t>
+            </w:r>
+          </w:p>
+          <w:p>
+            <w:pPr>
+              <w:pStyle w:val="ListParagraph"/>
+              <w:numPr>
+                <w:ilvl w:val="0"/>
+                <w:numId w:val="23"/>
+              </w:numPr>
+            </w:pPr>
+            <w:r>
+              <w:t>The veteran chooses the “Get Directions to Appointment” option in the Veni phone app</w:t>
+            </w:r>
+          </w:p>
+          <w:p>
+            <w:pPr>
+              <w:pStyle w:val="ListParagraph"/>
+              <w:numPr>
+                <w:ilvl w:val="0"/>
+                <w:numId w:val="23"/>
+              </w:numPr>
+            </w:pPr>
+            <w:r>
+              <w:t>If the user is getting directions for a previously created appointment, the system will verify the status of this appointment (and all other appointments in the Veni “appointment list”)</w:t>
+            </w:r>
+          </w:p>
+          <w:p>
+            <w:pPr>
+              <w:pStyle w:val="ListParagraph"/>
+              <w:numPr>
+                <w:ilvl w:val="1"/>
+                <w:numId w:val="23"/>
+              </w:numPr>
+            </w:pPr>
+            <w:r>
+              <w:t>INCLUDE [Verify Appointment Status] (</w:t>
+            </w:r>
+            <w:r>
+              <w:fldChar w:fldCharType="begin"/>
+            </w:r>
+            <w:r>
+              <w:instrText xml:space="preserve"> REF VerifyStatusNum \h </w:instrText>
+            </w:r>
+            <w:r>
+              <w:fldChar w:fldCharType="separate"/>
+            </w:r>
+            <w:r>
+              <w:rPr>
+                <w:noProof/>
+              </w:rPr>
+              <w:t>7</w:t>
+            </w:r>
+            <w:r>
+              <w:fldChar w:fldCharType="end"/>
+            </w:r>
+            <w:r>
+              <w:t xml:space="preserve">) </w:t>
+            </w:r>
+          </w:p>
+          <w:p>
+            <w:pPr>
+              <w:pStyle w:val="ListParagraph"/>
+              <w:numPr>
+                <w:ilvl w:val="0"/>
+                <w:numId w:val="23"/>
+              </w:numPr>
+            </w:pPr>
+            <w:r>
+              <w:t>The veteran chooses one of his/her upcoming appointments, or one of his/her configured VA facilities from the list shown (or, if this is an included use case, this information will already be known by the app)</w:t>
+            </w:r>
+          </w:p>
+          <w:p>
+            <w:pPr>
+              <w:pStyle w:val="ListParagraph"/>
+              <w:numPr>
+                <w:ilvl w:val="0"/>
+                <w:numId w:val="23"/>
+              </w:numPr>
+            </w:pPr>
+            <w:r>
+              <w:t xml:space="preserve">The veteran invokes the “Get Directions” command </w:t>
+            </w:r>
+          </w:p>
+          <w:p>
+            <w:pPr>
+              <w:pStyle w:val="ListParagraph"/>
+              <w:numPr>
+                <w:ilvl w:val="0"/>
+                <w:numId w:val="23"/>
+              </w:numPr>
+            </w:pPr>
+            <w:r>
+              <w:t>The app fetches the location information from the Veni System Server</w:t>
+            </w:r>
+          </w:p>
+          <w:p>
+            <w:pPr>
+              <w:pStyle w:val="ListParagraph"/>
+              <w:numPr>
+                <w:ilvl w:val="0"/>
+                <w:numId w:val="23"/>
+              </w:numPr>
+            </w:pPr>
+            <w:r>
+              <w:t>The app passes the information to the phone’s location services with a request to provide locations from the veteran’s location to the chosen VHA facility</w:t>
+            </w:r>
+          </w:p>
+          <w:p>
+            <w:pPr>
+              <w:pStyle w:val="ListParagraph"/>
+              <w:numPr>
+                <w:ilvl w:val="0"/>
+                <w:numId w:val="23"/>
+              </w:numPr>
+            </w:pPr>
+            <w:r>
+              <w:t>The phone’s configured location and directions application provides the user with directions (out of scope for this project)</w:t>
+            </w:r>
+          </w:p>
+        </w:tc>
+      </w:tr>
+      <w:tr>
+        <w:tc>
+          <w:tcPr>
+            <w:tcW w:w="9350" w:type="dxa"/>
+          </w:tcPr>
+          <w:p>
+            <w:pPr>
+              <w:pStyle w:val="Heading2"/>
+              <w:outlineLvl w:val="1"/>
+            </w:pPr>
+            <w:r>
+              <w:t>Post Conditions:</w:t>
+            </w:r>
+          </w:p>
+          <w:p>
+            <w:pPr>
+              <w:pStyle w:val="ListParagraph"/>
+              <w:numPr>
+                <w:ilvl w:val="0"/>
+                <w:numId w:val="24"/>
+              </w:numPr>
+            </w:pPr>
+            <w:r>
+              <w:t>The phone’s mapping app has started and control has shifted from the Veni app to the mapping app.</w:t>
+            </w:r>
+          </w:p>
+        </w:tc>
+      </w:tr>
+      <w:tr>
+        <w:tc>
+          <w:tcPr>
+            <w:tcW w:w="9350" w:type="dxa"/>
+          </w:tcPr>
+          <w:p>
+            <w:pPr>
+              <w:pStyle w:val="Heading2"/>
+              <w:outlineLvl w:val="1"/>
+            </w:pPr>
+            <w:r>
+              <w:t>Alternative Flows:</w:t>
+            </w:r>
+          </w:p>
+        </w:tc>
+      </w:tr>
+    </w:tbl>
+    <w:p/>
+    <w:p>
+      <w:r>
+        <w:fldChar w:fldCharType="end"/>
+      </w:r>
+      <w:r>
+        <w:t xml:space="preserve"> </w:t>
+      </w:r>
+      <w:r>
+        <w:fldChar w:fldCharType="begin"/>
+      </w:r>
+      <w:r>
+        <w:instrText xml:space="preserve"> INCLUDETEXT  "</w:instrText>
+      </w:r>
+      <w:r>
+        <w:instrText>Checkin</w:instrText>
+      </w:r>
+      <w:r>
+        <w:instrText xml:space="preserve">.uc.docx" </w:instrText>
+      </w:r>
+      <w:r>
+        <w:fldChar w:fldCharType="separate"/>
+      </w:r>
+    </w:p>
+    <w:tbl>
+      <w:tblPr>
+        <w:tblStyle w:val="TableGrid"/>
+        <w:tblW w:w="0" w:type="auto"/>
+        <w:tblLook w:val="04A0" w:firstRow="1" w:lastRow="0" w:firstColumn="1" w:lastColumn="0" w:noHBand="0" w:noVBand="1"/>
+      </w:tblPr>
+      <w:tblGrid>
+        <w:gridCol w:w="9350"/>
+      </w:tblGrid>
+      <w:tr>
+        <w:tc>
+          <w:tcPr>
+            <w:tcW w:w="9350" w:type="dxa"/>
+          </w:tcPr>
+          <w:p>
+            <w:pPr>
+              <w:pStyle w:val="Heading1"/>
+              <w:outlineLvl w:val="0"/>
+            </w:pPr>
+            <w:bookmarkStart w:id="11" w:name="_Toc410686087"/>
+            <w:r>
+              <w:lastRenderedPageBreak/>
+              <w:t>Use Case: Check-in at VA Facility</w:t>
+            </w:r>
+            <w:bookmarkEnd w:id="11"/>
+          </w:p>
+        </w:tc>
+      </w:tr>
+      <w:tr>
+        <w:tc>
+          <w:tcPr>
+            <w:tcW w:w="9350" w:type="dxa"/>
+          </w:tcPr>
+          <w:p>
+            <w:pPr>
+              <w:pStyle w:val="Heading2"/>
+              <w:outlineLvl w:val="1"/>
+            </w:pPr>
+            <w:r>
+              <w:t xml:space="preserve">ID: </w:t>
+            </w:r>
+            <w:bookmarkStart w:id="12" w:name="CheckinNum"/>
+            <w:r>
+              <w:rPr>
+                <w:color w:val="auto"/>
+              </w:rPr>
+              <w:fldChar w:fldCharType="begin"/>
+            </w:r>
+            <w:r>
+              <w:rPr>
+                <w:color w:val="auto"/>
+              </w:rPr>
+              <w:instrText xml:space="preserve"> SEQ  UseCaseNum \* MERGEFORMAT </w:instrText>
+            </w:r>
+            <w:r>
+              <w:rPr>
+                <w:color w:val="auto"/>
+              </w:rPr>
+              <w:fldChar w:fldCharType="separate"/>
+            </w:r>
+            <w:r>
+              <w:rPr>
+                <w:noProof/>
+                <w:color w:val="auto"/>
+              </w:rPr>
+              <w:t>5</w:t>
+            </w:r>
+            <w:r>
+              <w:rPr>
+                <w:color w:val="auto"/>
+              </w:rPr>
+              <w:fldChar w:fldCharType="end"/>
+            </w:r>
+            <w:bookmarkEnd w:id="12"/>
+          </w:p>
+        </w:tc>
+      </w:tr>
+      <w:tr>
+        <w:tc>
+          <w:tcPr>
+            <w:tcW w:w="9350" w:type="dxa"/>
+          </w:tcPr>
+          <w:p>
+            <w:pPr>
+              <w:pStyle w:val="Heading2"/>
+              <w:outlineLvl w:val="1"/>
+            </w:pPr>
+            <w:r>
+              <w:t>Brief Description:</w:t>
+            </w:r>
+          </w:p>
+          <w:p>
+            <w:r>
+              <w:t>When veteran arrives at a VA facility for an appointment setup within the Veni system, he/she will be able to check in for his appointment at the facility.  The Veni app will use the phone’s location services to check that the veteran is at (or very near) the facility.</w:t>
+            </w:r>
+          </w:p>
+        </w:tc>
+      </w:tr>
+      <w:tr>
+        <w:tc>
+          <w:tcPr>
+            <w:tcW w:w="9350" w:type="dxa"/>
+          </w:tcPr>
+          <w:p>
+            <w:pPr>
+              <w:pStyle w:val="Heading2"/>
+              <w:outlineLvl w:val="1"/>
+            </w:pPr>
+            <w:r>
+              <w:t>Note:</w:t>
+            </w:r>
+          </w:p>
+          <w:p>
+            <w:r>
+              <w:t>This is the primary use case for this system</w:t>
+            </w:r>
+          </w:p>
+        </w:tc>
+      </w:tr>
+      <w:tr>
+        <w:tc>
+          <w:tcPr>
+            <w:tcW w:w="9350" w:type="dxa"/>
+          </w:tcPr>
+          <w:p>
+            <w:pPr>
+              <w:pStyle w:val="Heading2"/>
+              <w:outlineLvl w:val="1"/>
+            </w:pPr>
+            <w:r>
+              <w:t>Primary Actors:</w:t>
+            </w:r>
+          </w:p>
+          <w:p>
+            <w:r>
+              <w:t>Veteran</w:t>
+            </w:r>
+          </w:p>
+        </w:tc>
+      </w:tr>
+      <w:tr>
+        <w:tc>
+          <w:tcPr>
+            <w:tcW w:w="9350" w:type="dxa"/>
+          </w:tcPr>
+          <w:p>
+            <w:pPr>
+              <w:pStyle w:val="Heading2"/>
+              <w:outlineLvl w:val="1"/>
+            </w:pPr>
+            <w:r>
+              <w:t>Secondary Actors:</w:t>
+            </w:r>
+          </w:p>
+          <w:p>
+            <w:r>
+              <w:t>Location Services on Veteran’s phone</w:t>
+            </w:r>
+          </w:p>
+        </w:tc>
+      </w:tr>
+      <w:tr>
+        <w:tc>
+          <w:tcPr>
+            <w:tcW w:w="9350" w:type="dxa"/>
+          </w:tcPr>
+          <w:p>
+            <w:pPr>
+              <w:pStyle w:val="Heading2"/>
+              <w:outlineLvl w:val="1"/>
+            </w:pPr>
+            <w:r>
+              <w:t>Preconditions:</w:t>
+            </w:r>
+          </w:p>
+          <w:p>
+            <w:pPr>
+              <w:pStyle w:val="ListParagraph"/>
+              <w:numPr>
+                <w:ilvl w:val="0"/>
+                <w:numId w:val="25"/>
+              </w:numPr>
+            </w:pPr>
+            <w:r>
+              <w:t>The veteran has downloaded the Veni app to his phone and run the “First Run” experience (see “First Run Experience” (</w:t>
+            </w:r>
+            <w:r>
+              <w:fldChar w:fldCharType="begin"/>
+            </w:r>
+            <w:r>
+              <w:instrText xml:space="preserve"> REF FirstRunNum \h </w:instrText>
+            </w:r>
+            <w:r>
+              <w:fldChar w:fldCharType="separate"/>
+            </w:r>
+            <w:r>
+              <w:rPr>
+                <w:noProof/>
+              </w:rPr>
+              <w:t>2</w:t>
+            </w:r>
+            <w:r>
+              <w:fldChar w:fldCharType="end"/>
+            </w:r>
+            <w:r>
+              <w:t>))</w:t>
+            </w:r>
+          </w:p>
+          <w:p>
+            <w:pPr>
+              <w:pStyle w:val="ListParagraph"/>
+              <w:numPr>
+                <w:ilvl w:val="0"/>
+                <w:numId w:val="25"/>
+              </w:numPr>
+            </w:pPr>
+            <w:r>
+              <w:t>The veteran’s appointment exists</w:t>
+            </w:r>
+          </w:p>
+          <w:p>
+            <w:pPr>
+              <w:pStyle w:val="ListParagraph"/>
+              <w:numPr>
+                <w:ilvl w:val="0"/>
+                <w:numId w:val="25"/>
+              </w:numPr>
+            </w:pPr>
+            <w:r>
+              <w:t>The veteran has downloaded the appointment to the Veni system</w:t>
+            </w:r>
+          </w:p>
+        </w:tc>
+      </w:tr>
+      <w:tr>
+        <w:tc>
+          <w:tcPr>
+            <w:tcW w:w="9350" w:type="dxa"/>
+          </w:tcPr>
+          <w:p>
+            <w:pPr>
+              <w:pStyle w:val="Heading2"/>
+              <w:outlineLvl w:val="1"/>
+            </w:pPr>
+            <w:r>
+              <w:t>Main Flow:</w:t>
+            </w:r>
+          </w:p>
+          <w:p>
+            <w:pPr>
+              <w:pStyle w:val="ListParagraph"/>
+              <w:numPr>
+                <w:ilvl w:val="0"/>
+                <w:numId w:val="30"/>
+              </w:numPr>
+            </w:pPr>
+            <w:r>
+              <w:t>The veteran starts the Veni phone app and authenticates to the application</w:t>
+            </w:r>
+          </w:p>
+          <w:p>
+            <w:pPr>
+              <w:pStyle w:val="ListParagraph"/>
+              <w:numPr>
+                <w:ilvl w:val="1"/>
+                <w:numId w:val="30"/>
+              </w:numPr>
+            </w:pPr>
+            <w:r>
+              <w:t>INCLUDE [Download Appointment] (</w:t>
+            </w:r>
+            <w:r>
+              <w:fldChar w:fldCharType="begin"/>
+            </w:r>
+            <w:r>
+              <w:instrText xml:space="preserve"> REF DownloadApptNum \h </w:instrText>
+            </w:r>
+            <w:r>
+              <w:fldChar w:fldCharType="separate"/>
+            </w:r>
+            <w:r>
+              <w:rPr>
+                <w:noProof/>
+              </w:rPr>
+              <w:t>3</w:t>
+            </w:r>
+            <w:r>
+              <w:fldChar w:fldCharType="end"/>
+            </w:r>
+            <w:r>
+              <w:t>)</w:t>
+            </w:r>
+          </w:p>
+          <w:p>
+            <w:pPr>
+              <w:pStyle w:val="ListParagraph"/>
+              <w:numPr>
+                <w:ilvl w:val="0"/>
+                <w:numId w:val="30"/>
+              </w:numPr>
+            </w:pPr>
+            <w:r>
+              <w:t>The veteran chooses the Check-in option within the Veni app.  He/she is presented with a list of upcoming appointments previously downloaded to the Veni system</w:t>
+            </w:r>
+          </w:p>
+          <w:p>
+            <w:pPr>
+              <w:pStyle w:val="ListParagraph"/>
+              <w:numPr>
+                <w:ilvl w:val="0"/>
+                <w:numId w:val="30"/>
+              </w:numPr>
+            </w:pPr>
+            <w:r>
+              <w:t>The veteran chooses the appointment he/she wishes to check in to</w:t>
+            </w:r>
+          </w:p>
+          <w:p>
+            <w:pPr>
+              <w:pStyle w:val="ListParagraph"/>
+              <w:numPr>
+                <w:ilvl w:val="0"/>
+                <w:numId w:val="30"/>
+              </w:numPr>
+            </w:pPr>
+            <w:r>
+              <w:t>The Veni app contacts the phone’s location services to obtain the veteran’s location</w:t>
+            </w:r>
+          </w:p>
+          <w:p>
+            <w:pPr>
+              <w:pStyle w:val="ListParagraph"/>
+              <w:numPr>
+                <w:ilvl w:val="0"/>
+                <w:numId w:val="30"/>
+              </w:numPr>
+            </w:pPr>
+            <w:r>
+              <w:t>The Veni app compares the veteran’s location with the location of the appointment</w:t>
+            </w:r>
+          </w:p>
+          <w:p>
+            <w:pPr>
+              <w:pStyle w:val="ListParagraph"/>
+              <w:numPr>
+                <w:ilvl w:val="0"/>
+                <w:numId w:val="30"/>
+              </w:numPr>
+            </w:pPr>
+            <w:r>
+              <w:t>If the veteran is at or very near the location of his appointment,</w:t>
+            </w:r>
+          </w:p>
+          <w:p>
+            <w:pPr>
+              <w:pStyle w:val="ListParagraph"/>
+              <w:numPr>
+                <w:ilvl w:val="1"/>
+                <w:numId w:val="33"/>
+              </w:numPr>
+            </w:pPr>
+            <w:r>
+              <w:t xml:space="preserve">The Veni phone app notifies the Veni System Server </w:t>
+            </w:r>
+          </w:p>
+          <w:p>
+            <w:pPr>
+              <w:pStyle w:val="ListParagraph"/>
+              <w:numPr>
+                <w:ilvl w:val="1"/>
+                <w:numId w:val="33"/>
+              </w:numPr>
+            </w:pPr>
+            <w:r>
+              <w:t>The Veni System Server contacts the VistA system to check the Veteran in to his/her appointment</w:t>
+            </w:r>
+          </w:p>
+          <w:p>
+            <w:pPr>
+              <w:pStyle w:val="ListParagraph"/>
+              <w:numPr>
+                <w:ilvl w:val="1"/>
+                <w:numId w:val="33"/>
+              </w:numPr>
+            </w:pPr>
+            <w:r>
+              <w:t>The veteran is notified that he/she is checked in</w:t>
+            </w:r>
+          </w:p>
+          <w:p>
+            <w:pPr>
+              <w:pStyle w:val="ListParagraph"/>
+              <w:numPr>
+                <w:ilvl w:val="0"/>
+                <w:numId w:val="30"/>
+              </w:numPr>
+            </w:pPr>
+            <w:r>
+              <w:t>If the Veni System is configured to include “within the facility” location information, a textual description of the directions the veteran should follow to get to the exact location of the appointment is displayed in the Veni app</w:t>
+            </w:r>
+          </w:p>
+        </w:tc>
+      </w:tr>
+      <w:tr>
+        <w:tc>
+          <w:tcPr>
+            <w:tcW w:w="9350" w:type="dxa"/>
+          </w:tcPr>
+          <w:p>
+            <w:pPr>
+              <w:pStyle w:val="Heading2"/>
+              <w:outlineLvl w:val="1"/>
+            </w:pPr>
+            <w:r>
+              <w:t>Post Conditions:</w:t>
+            </w:r>
+          </w:p>
+          <w:p>
+            <w:pPr>
+              <w:pStyle w:val="ListParagraph"/>
+              <w:numPr>
+                <w:ilvl w:val="0"/>
+                <w:numId w:val="32"/>
+              </w:numPr>
+            </w:pPr>
+            <w:r>
+              <w:t>The veteran’s status within the VistA system is “checked in”</w:t>
+            </w:r>
+          </w:p>
+          <w:p>
+            <w:pPr>
+              <w:pStyle w:val="ListParagraph"/>
+              <w:numPr>
+                <w:ilvl w:val="0"/>
+                <w:numId w:val="32"/>
+              </w:numPr>
+            </w:pPr>
+            <w:r>
+              <w:t>The veteran has a textual description of how to get to his/her appointment (within the facility)</w:t>
+            </w:r>
+          </w:p>
+        </w:tc>
+      </w:tr>
+      <w:tr>
+        <w:tc>
+          <w:tcPr>
+            <w:tcW w:w="9350" w:type="dxa"/>
+          </w:tcPr>
+          <w:p>
+            <w:pPr>
+              <w:pStyle w:val="Heading2"/>
+              <w:outlineLvl w:val="1"/>
+            </w:pPr>
+            <w:r>
+              <w:t>Alternative Flows:</w:t>
+            </w:r>
+          </w:p>
+          <w:p>
+            <w:pPr>
+              <w:pStyle w:val="ListParagraph"/>
+              <w:numPr>
+                <w:ilvl w:val="0"/>
+                <w:numId w:val="31"/>
+              </w:numPr>
+            </w:pPr>
+            <w:r>
+              <w:t>If the veteran is not at or very near the location of his/her appointment, the application notifies the veteran that he/she must be present at the appointment’s location before check-in can happen</w:t>
+            </w:r>
+          </w:p>
+          <w:p>
+            <w:pPr>
+              <w:pStyle w:val="ListParagraph"/>
+              <w:numPr>
+                <w:ilvl w:val="0"/>
+                <w:numId w:val="31"/>
+              </w:numPr>
+            </w:pPr>
+            <w:r>
+              <w:t>If the check-in operation fails, the veteran is notified and told to check-in manually</w:t>
             </w:r>
           </w:p>
         </w:tc>
@@ -2024,10 +3603,12 @@
               <w:pStyle w:val="Heading1"/>
               <w:outlineLvl w:val="0"/>
             </w:pPr>
+            <w:bookmarkStart w:id="13" w:name="_Toc410686088"/>
             <w:r>
               <w:lastRenderedPageBreak/>
               <w:t>Use Case: Authenticate User</w:t>
             </w:r>
+            <w:bookmarkEnd w:id="13"/>
           </w:p>
         </w:tc>
       </w:tr>
@@ -2044,7 +3625,7 @@
             <w:r>
               <w:t xml:space="preserve">ID: </w:t>
             </w:r>
-            <w:bookmarkStart w:id="5" w:name="AuthUserNum"/>
+            <w:bookmarkStart w:id="14" w:name="AuthUserNum"/>
             <w:r>
               <w:rPr>
                 <w:color w:val="auto"/>
@@ -2068,7 +3649,7 @@
                 <w:noProof/>
                 <w:color w:val="auto"/>
               </w:rPr>
-              <w:t>3</w:t>
+              <w:t>6</w:t>
             </w:r>
             <w:r>
               <w:rPr>
@@ -2076,7 +3657,7 @@
               </w:rPr>
               <w:fldChar w:fldCharType="end"/>
             </w:r>
-            <w:bookmarkEnd w:id="5"/>
+            <w:bookmarkEnd w:id="14"/>
           </w:p>
         </w:tc>
       </w:tr>
@@ -2179,13 +3760,53 @@
             </w:r>
           </w:p>
           <w:p>
-            <w:r>
-              <w:t>A veteran has downloaded the Veni app and run through the “first run experience” (see Use Case: “First Run Experience” (</w:t>
+            <w:pPr>
+              <w:pStyle w:val="ListParagraph"/>
+              <w:numPr>
+                <w:ilvl w:val="0"/>
+                <w:numId w:val="22"/>
+              </w:numPr>
+            </w:pPr>
+            <w:r>
+              <w:t>The system has been setup (see “Maintain Administrative Information” (</w:t>
             </w:r>
             <w:r>
               <w:fldChar w:fldCharType="begin"/>
             </w:r>
             <w:r>
+              <w:instrText xml:space="preserve"> REF AdminMaintNum \h </w:instrText>
+            </w:r>
+            <w:r>
+              <w:fldChar w:fldCharType="separate"/>
+            </w:r>
+            <w:r>
+              <w:rPr>
+                <w:noProof/>
+              </w:rPr>
+              <w:t>1</w:t>
+            </w:r>
+            <w:r>
+              <w:fldChar w:fldCharType="end"/>
+            </w:r>
+            <w:r>
+              <w:t>))</w:t>
+            </w:r>
+          </w:p>
+          <w:p>
+            <w:pPr>
+              <w:pStyle w:val="ListParagraph"/>
+              <w:numPr>
+                <w:ilvl w:val="0"/>
+                <w:numId w:val="22"/>
+              </w:numPr>
+            </w:pPr>
+            <w:r>
+              <w:t>The veteran has downloaded the Veni App and run the initial setup (see “First Run Experience” (</w:t>
+            </w:r>
+            <w:r>
+              <w:fldChar w:fldCharType="begin"/>
+            </w:r>
+            <w:r>
               <w:instrText xml:space="preserve"> REF FirstRunNum \h </w:instrText>
             </w:r>
             <w:r>
@@ -2195,13 +3816,16 @@
               <w:rPr>
                 <w:noProof/>
               </w:rPr>
-              <w:t>1</w:t>
+              <w:t>2</w:t>
             </w:r>
             <w:r>
               <w:fldChar w:fldCharType="end"/>
             </w:r>
             <w:r>
               <w:t>))</w:t>
+            </w:r>
+            <w:r>
+              <w:t xml:space="preserve"> </w:t>
             </w:r>
           </w:p>
         </w:tc>
@@ -2356,13 +3980,7 @@
         <w:fldChar w:fldCharType="begin"/>
       </w:r>
       <w:r>
-        <w:instrText xml:space="preserve"> INCLUDETEXT  "</w:instrText>
-      </w:r>
-      <w:r>
-        <w:instrText>Download Appointment</w:instrText>
-      </w:r>
-      <w:r>
-        <w:instrText xml:space="preserve">.uc.docx" </w:instrText>
+        <w:instrText xml:space="preserve"> INCLUDETEXT  "Verify Appointment Status.uc.docx" </w:instrText>
       </w:r>
       <w:r>
         <w:fldChar w:fldCharType="separate"/>
@@ -2387,10 +4005,12 @@
               <w:pStyle w:val="Heading1"/>
               <w:outlineLvl w:val="0"/>
             </w:pPr>
+            <w:bookmarkStart w:id="15" w:name="_Toc410686089"/>
             <w:r>
               <w:lastRenderedPageBreak/>
-              <w:t>Use Case: Download Appointment</w:t>
-            </w:r>
+              <w:t>Use Case: Verify Appointment Status</w:t>
+            </w:r>
+            <w:bookmarkEnd w:id="15"/>
           </w:p>
         </w:tc>
       </w:tr>
@@ -2407,7 +4027,7 @@
             <w:r>
               <w:t xml:space="preserve">ID: </w:t>
             </w:r>
-            <w:bookmarkStart w:id="6" w:name="DownloadApptNum"/>
+            <w:bookmarkStart w:id="16" w:name="VerifyStatusNum"/>
             <w:r>
               <w:rPr>
                 <w:color w:val="auto"/>
@@ -2431,7 +4051,7 @@
                 <w:noProof/>
                 <w:color w:val="auto"/>
               </w:rPr>
-              <w:t>4</w:t>
+              <w:t>7</w:t>
             </w:r>
             <w:r>
               <w:rPr>
@@ -2439,7 +4059,7 @@
               </w:rPr>
               <w:fldChar w:fldCharType="end"/>
             </w:r>
-            <w:bookmarkEnd w:id="6"/>
+            <w:bookmarkEnd w:id="16"/>
           </w:p>
         </w:tc>
       </w:tr>
@@ -2459,7 +4079,7 @@
           </w:p>
           <w:p>
             <w:r>
-              <w:t>After a veteran has made an appointment, he/she will be able to download the appointment into his/her Veni appointment list.  This is a precondition to being able to check-in for the appointment at the VA facility</w:t>
+              <w:t>The Veni system relies on information in VistA systems.  It will not be notified should the information upon which it relies changes in the VistA system from which the information originated.  As a result, each time the Veni system looks at appointment information, it needs to check with the appropriate VistA system to make sure the information has not changed.  If changes occur, the veteran will be notified.</w:t>
             </w:r>
           </w:p>
         </w:tc>
@@ -2480,7 +4100,7 @@
           </w:p>
           <w:p>
             <w:r>
-              <w:t>The creation of an appointment by the veteran with a VA facility is out of scope for this project.  It may be included at some time in the future.</w:t>
+              <w:t>This use case is “include only”.</w:t>
             </w:r>
           </w:p>
         </w:tc>
@@ -2500,8 +4120,27 @@
             </w:r>
           </w:p>
           <w:p>
+            <w:pPr>
+              <w:pStyle w:val="ListParagraph"/>
+              <w:numPr>
+                <w:ilvl w:val="0"/>
+                <w:numId w:val="27"/>
+              </w:numPr>
+            </w:pPr>
             <w:r>
               <w:t>Veteran</w:t>
+            </w:r>
+          </w:p>
+          <w:p>
+            <w:pPr>
+              <w:pStyle w:val="ListParagraph"/>
+              <w:numPr>
+                <w:ilvl w:val="0"/>
+                <w:numId w:val="27"/>
+              </w:numPr>
+            </w:pPr>
+            <w:r>
+              <w:t>VistA system</w:t>
             </w:r>
           </w:p>
         </w:tc>
@@ -2565,7 +4204,7 @@
               <w:rPr>
                 <w:noProof/>
               </w:rPr>
-              <w:t>1</w:t>
+              <w:t>2</w:t>
             </w:r>
             <w:r>
               <w:fldChar w:fldCharType="end"/>
@@ -2583,7 +4222,7 @@
               </w:numPr>
             </w:pPr>
             <w:r>
-              <w:t>The veteran has made an appointment with one of his/her chosen VA facilities (out of scope)</w:t>
+              <w:t>The veteran has made at least one appointment with one of his/her chosen VA facilities (out of scope)</w:t>
             </w:r>
           </w:p>
         </w:tc>
@@ -2607,1026 +4246,11 @@
               <w:pStyle w:val="ListParagraph"/>
               <w:numPr>
                 <w:ilvl w:val="0"/>
-                <w:numId w:val="23"/>
+                <w:numId w:val="28"/>
               </w:numPr>
             </w:pPr>
             <w:r>
-              <w:t xml:space="preserve">The veteran authenticates to the application </w:t>
-            </w:r>
-          </w:p>
-          <w:p>
-            <w:pPr>
-              <w:pStyle w:val="ListParagraph"/>
-              <w:numPr>
-                <w:ilvl w:val="1"/>
-                <w:numId w:val="23"/>
-              </w:numPr>
-            </w:pPr>
-            <w:r>
-              <w:t>INCLUDE [Authenticate User] (</w:t>
-            </w:r>
-            <w:r>
-              <w:fldChar w:fldCharType="begin"/>
-            </w:r>
-            <w:r>
-              <w:instrText xml:space="preserve"> REF AuthUserNum \h </w:instrText>
-            </w:r>
-            <w:r>
-              <w:fldChar w:fldCharType="separate"/>
-            </w:r>
-            <w:r>
-              <w:rPr>
-                <w:noProof/>
-              </w:rPr>
-              <w:t>3</w:t>
-            </w:r>
-            <w:r>
-              <w:fldChar w:fldCharType="end"/>
-            </w:r>
-            <w:r>
-              <w:t>)</w:t>
-            </w:r>
-          </w:p>
-          <w:p>
-            <w:pPr>
-              <w:pStyle w:val="ListParagraph"/>
-              <w:numPr>
-                <w:ilvl w:val="0"/>
-                <w:numId w:val="23"/>
-              </w:numPr>
-            </w:pPr>
-            <w:r>
-              <w:t>The veteran chooses the “Download Appointment” in the Veni phone app</w:t>
-            </w:r>
-          </w:p>
-          <w:p>
-            <w:pPr>
-              <w:pStyle w:val="ListParagraph"/>
-              <w:numPr>
-                <w:ilvl w:val="0"/>
-                <w:numId w:val="23"/>
-              </w:numPr>
-            </w:pPr>
-            <w:r>
-              <w:t>The phone app communicates with the Veni server system.</w:t>
-            </w:r>
-          </w:p>
-          <w:p>
-            <w:pPr>
-              <w:pStyle w:val="ListParagraph"/>
-              <w:numPr>
-                <w:ilvl w:val="0"/>
-                <w:numId w:val="23"/>
-              </w:numPr>
-            </w:pPr>
-            <w:r>
-              <w:t>The Veni server system looks up which VistA system owns the appointment and downloads the appointment information from the appropriate VistA system</w:t>
-            </w:r>
-          </w:p>
-          <w:p>
-            <w:pPr>
-              <w:pStyle w:val="ListParagraph"/>
-              <w:numPr>
-                <w:ilvl w:val="0"/>
-                <w:numId w:val="23"/>
-              </w:numPr>
-            </w:pPr>
-            <w:r>
-              <w:t>The Veni server system transfers the appointment information to the Veni phone application</w:t>
-            </w:r>
-          </w:p>
-          <w:p>
-            <w:pPr>
-              <w:pStyle w:val="ListParagraph"/>
-              <w:numPr>
-                <w:ilvl w:val="0"/>
-                <w:numId w:val="23"/>
-              </w:numPr>
-            </w:pPr>
-            <w:r>
-              <w:t>The appointment information is shown to the veteran</w:t>
-            </w:r>
-          </w:p>
-          <w:p>
-            <w:pPr>
-              <w:pStyle w:val="ListParagraph"/>
-              <w:numPr>
-                <w:ilvl w:val="0"/>
-                <w:numId w:val="23"/>
-              </w:numPr>
-            </w:pPr>
-            <w:r>
-              <w:t>The veteran is offered an option to get directions to the appointment</w:t>
-            </w:r>
-          </w:p>
-          <w:p>
-            <w:pPr>
-              <w:pStyle w:val="ListParagraph"/>
-              <w:numPr>
-                <w:ilvl w:val="1"/>
-                <w:numId w:val="23"/>
-              </w:numPr>
-            </w:pPr>
-            <w:r>
-              <w:t>INCLUDE [</w:t>
-            </w:r>
-            <w:r>
-              <w:t>Get Directions to Facility</w:t>
-            </w:r>
-            <w:r>
-              <w:t>] (</w:t>
-            </w:r>
-            <w:r>
-              <w:fldChar w:fldCharType="begin"/>
-            </w:r>
-            <w:r>
-              <w:instrText xml:space="preserve"> REF GetDirections</w:instrText>
-            </w:r>
-            <w:r>
-              <w:instrText xml:space="preserve">Num \h </w:instrText>
-            </w:r>
-            <w:r>
-              <w:fldChar w:fldCharType="separate"/>
-            </w:r>
-            <w:r>
-              <w:rPr>
-                <w:noProof/>
-              </w:rPr>
-              <w:t>5</w:t>
-            </w:r>
-            <w:r>
-              <w:fldChar w:fldCharType="end"/>
-            </w:r>
-            <w:r>
-              <w:t>)</w:t>
-            </w:r>
-          </w:p>
-        </w:tc>
-      </w:tr>
-      <w:tr>
-        <w:tc>
-          <w:tcPr>
-            <w:tcW w:w="9350" w:type="dxa"/>
-          </w:tcPr>
-          <w:p>
-            <w:pPr>
-              <w:pStyle w:val="Heading2"/>
-              <w:outlineLvl w:val="1"/>
-            </w:pPr>
-            <w:r>
-              <w:t>Post Conditions:</w:t>
-            </w:r>
-          </w:p>
-          <w:p>
-            <w:pPr>
-              <w:pStyle w:val="ListParagraph"/>
-              <w:numPr>
-                <w:ilvl w:val="0"/>
-                <w:numId w:val="26"/>
-              </w:numPr>
-            </w:pPr>
-            <w:r>
-              <w:t>The Veni system server and the Veni phone app both know about the upcoming appointment</w:t>
-            </w:r>
-          </w:p>
-          <w:p>
-            <w:pPr>
-              <w:pStyle w:val="ListParagraph"/>
-              <w:numPr>
-                <w:ilvl w:val="0"/>
-                <w:numId w:val="26"/>
-              </w:numPr>
-            </w:pPr>
-            <w:r>
-              <w:t>The appointment appears in the Veni app’s “appointment list”</w:t>
-            </w:r>
-          </w:p>
-        </w:tc>
-      </w:tr>
-      <w:tr>
-        <w:tc>
-          <w:tcPr>
-            <w:tcW w:w="9350" w:type="dxa"/>
-          </w:tcPr>
-          <w:p>
-            <w:pPr>
-              <w:pStyle w:val="Heading2"/>
-              <w:outlineLvl w:val="1"/>
-            </w:pPr>
-            <w:r>
-              <w:t>Alternative Flows:</w:t>
-            </w:r>
-          </w:p>
-          <w:p>
-            <w:r>
-              <w:t>None</w:t>
-            </w:r>
-          </w:p>
-        </w:tc>
-      </w:tr>
-    </w:tbl>
-    <w:p/>
-    <w:p>
-      <w:r>
-        <w:fldChar w:fldCharType="end"/>
-      </w:r>
-      <w:r>
-        <w:t xml:space="preserve"> </w:t>
-      </w:r>
-      <w:r>
-        <w:fldChar w:fldCharType="begin"/>
-      </w:r>
-      <w:r>
-        <w:instrText xml:space="preserve"> INCLUDETEXT  "Get Directions to VHA Facility.uc.docx" </w:instrText>
-      </w:r>
-      <w:r>
-        <w:fldChar w:fldCharType="separate"/>
-      </w:r>
-    </w:p>
-    <w:tbl>
-      <w:tblPr>
-        <w:tblStyle w:val="TableGrid"/>
-        <w:tblW w:w="0" w:type="auto"/>
-        <w:tblLook w:val="04A0" w:firstRow="1" w:lastRow="0" w:firstColumn="1" w:lastColumn="0" w:noHBand="0" w:noVBand="1"/>
-      </w:tblPr>
-      <w:tblGrid>
-        <w:gridCol w:w="9350"/>
-      </w:tblGrid>
-      <w:tr>
-        <w:tc>
-          <w:tcPr>
-            <w:tcW w:w="9350" w:type="dxa"/>
-          </w:tcPr>
-          <w:p>
-            <w:pPr>
-              <w:pStyle w:val="Heading1"/>
-              <w:outlineLvl w:val="0"/>
-            </w:pPr>
-            <w:r>
-              <w:lastRenderedPageBreak/>
-              <w:t>Use Case: Get Directions to Facility</w:t>
-            </w:r>
-          </w:p>
-        </w:tc>
-      </w:tr>
-      <w:tr>
-        <w:tc>
-          <w:tcPr>
-            <w:tcW w:w="9350" w:type="dxa"/>
-          </w:tcPr>
-          <w:p>
-            <w:pPr>
-              <w:pStyle w:val="Heading2"/>
-              <w:outlineLvl w:val="1"/>
-            </w:pPr>
-            <w:r>
-              <w:t xml:space="preserve">ID: </w:t>
-            </w:r>
-            <w:bookmarkStart w:id="7" w:name="GetDirectionsNum"/>
-            <w:r>
-              <w:rPr>
-                <w:color w:val="auto"/>
-              </w:rPr>
-              <w:fldChar w:fldCharType="begin"/>
-            </w:r>
-            <w:r>
-              <w:rPr>
-                <w:color w:val="auto"/>
-              </w:rPr>
-              <w:instrText xml:space="preserve"> SEQ  UseCaseNum \* MERGEFORMAT </w:instrText>
-            </w:r>
-            <w:r>
-              <w:rPr>
-                <w:color w:val="auto"/>
-              </w:rPr>
-              <w:fldChar w:fldCharType="separate"/>
-            </w:r>
-            <w:r>
-              <w:rPr>
-                <w:noProof/>
-                <w:color w:val="auto"/>
-              </w:rPr>
-              <w:t>5</w:t>
-            </w:r>
-            <w:r>
-              <w:rPr>
-                <w:color w:val="auto"/>
-              </w:rPr>
-              <w:fldChar w:fldCharType="end"/>
-            </w:r>
-            <w:bookmarkEnd w:id="7"/>
-          </w:p>
-        </w:tc>
-      </w:tr>
-      <w:tr>
-        <w:tc>
-          <w:tcPr>
-            <w:tcW w:w="9350" w:type="dxa"/>
-          </w:tcPr>
-          <w:p>
-            <w:pPr>
-              <w:pStyle w:val="Heading2"/>
-              <w:outlineLvl w:val="1"/>
-            </w:pPr>
-            <w:r>
-              <w:t>Brief Description:</w:t>
-            </w:r>
-          </w:p>
-          <w:p>
-            <w:r>
-              <w:t>The system will provide the ability for a veteran to obtain directions from his current position to the VA facility associated with any of his/her upcoming appointments or any facility he has set up.  Once the veteran has set up an appointment</w:t>
-            </w:r>
-            <w:r>
-              <w:t>, or any time in the future, the veteran can choose to “Get Directions”.  The Veni phone app will pass the location to the phone’s mapping app so that directions to the appointment can be generated</w:t>
-            </w:r>
-          </w:p>
-        </w:tc>
-      </w:tr>
-      <w:tr>
-        <w:tc>
-          <w:tcPr>
-            <w:tcW w:w="9350" w:type="dxa"/>
-          </w:tcPr>
-          <w:p>
-            <w:pPr>
-              <w:pStyle w:val="Heading2"/>
-              <w:outlineLvl w:val="1"/>
-            </w:pPr>
-            <w:r>
-              <w:t>Note:</w:t>
-            </w:r>
-          </w:p>
-          <w:p>
-            <w:r>
-              <w:t>This Use Case is both a “stand-alone” case and a “included” case</w:t>
-            </w:r>
-          </w:p>
-        </w:tc>
-      </w:tr>
-      <w:tr>
-        <w:tc>
-          <w:tcPr>
-            <w:tcW w:w="9350" w:type="dxa"/>
-          </w:tcPr>
-          <w:p>
-            <w:pPr>
-              <w:pStyle w:val="Heading2"/>
-              <w:outlineLvl w:val="1"/>
-            </w:pPr>
-            <w:r>
-              <w:t>Primary Actors:</w:t>
-            </w:r>
-          </w:p>
-          <w:p>
-            <w:r>
-              <w:t>Veterans</w:t>
-            </w:r>
-          </w:p>
-        </w:tc>
-      </w:tr>
-      <w:tr>
-        <w:tc>
-          <w:tcPr>
-            <w:tcW w:w="9350" w:type="dxa"/>
-          </w:tcPr>
-          <w:p>
-            <w:pPr>
-              <w:pStyle w:val="Heading2"/>
-              <w:outlineLvl w:val="1"/>
-            </w:pPr>
-            <w:r>
-              <w:t>Secondary Actors:</w:t>
-            </w:r>
-          </w:p>
-          <w:p>
-            <w:r>
-              <w:t>None</w:t>
-            </w:r>
-          </w:p>
-        </w:tc>
-      </w:tr>
-      <w:tr>
-        <w:tc>
-          <w:tcPr>
-            <w:tcW w:w="9350" w:type="dxa"/>
-          </w:tcPr>
-          <w:p>
-            <w:pPr>
-              <w:pStyle w:val="Heading2"/>
-              <w:outlineLvl w:val="1"/>
-            </w:pPr>
-            <w:r>
-              <w:t>Preconditions:</w:t>
-            </w:r>
-          </w:p>
-          <w:p>
-            <w:pPr>
-              <w:pStyle w:val="ListParagraph"/>
-              <w:numPr>
-                <w:ilvl w:val="0"/>
-                <w:numId w:val="22"/>
-              </w:numPr>
-            </w:pPr>
-            <w:r>
-              <w:t>The system has been setup (see “Maintain Administrative Information” (</w:t>
-            </w:r>
-            <w:r>
-              <w:fldChar w:fldCharType="begin"/>
-            </w:r>
-            <w:r>
-              <w:instrText xml:space="preserve"> REF AdminMaintNum \h </w:instrText>
-            </w:r>
-            <w:r>
-              <w:fldChar w:fldCharType="separate"/>
-            </w:r>
-            <w:r>
-              <w:rPr>
-                <w:noProof/>
-              </w:rPr>
-              <w:t>2</w:t>
-            </w:r>
-            <w:r>
-              <w:fldChar w:fldCharType="end"/>
-            </w:r>
-            <w:r>
-              <w:t>))</w:t>
-            </w:r>
-          </w:p>
-          <w:p>
-            <w:pPr>
-              <w:pStyle w:val="ListParagraph"/>
-              <w:numPr>
-                <w:ilvl w:val="0"/>
-                <w:numId w:val="22"/>
-              </w:numPr>
-            </w:pPr>
-            <w:r>
-              <w:t>The veteran has downloaded the Veni App and run the initial setup (see “First Run Experience” (</w:t>
-            </w:r>
-            <w:r>
-              <w:fldChar w:fldCharType="begin"/>
-            </w:r>
-            <w:r>
-              <w:instrText xml:space="preserve"> REF FirstRunNum \h </w:instrText>
-            </w:r>
-            <w:r>
-              <w:fldChar w:fldCharType="separate"/>
-            </w:r>
-            <w:r>
-              <w:rPr>
-                <w:noProof/>
-              </w:rPr>
-              <w:t>1</w:t>
-            </w:r>
-            <w:r>
-              <w:fldChar w:fldCharType="end"/>
-            </w:r>
-            <w:r>
-              <w:t>))</w:t>
-            </w:r>
-            <w:r>
-              <w:t xml:space="preserve"> </w:t>
-            </w:r>
-          </w:p>
-          <w:p>
-            <w:pPr>
-              <w:pStyle w:val="ListParagraph"/>
-              <w:numPr>
-                <w:ilvl w:val="0"/>
-                <w:numId w:val="22"/>
-              </w:numPr>
-            </w:pPr>
-            <w:r>
-              <w:t>The veteran has configured a mapping/directions application on his phone (out of scope)</w:t>
-            </w:r>
-          </w:p>
-        </w:tc>
-      </w:tr>
-      <w:tr>
-        <w:tc>
-          <w:tcPr>
-            <w:tcW w:w="9350" w:type="dxa"/>
-          </w:tcPr>
-          <w:p>
-            <w:pPr>
-              <w:pStyle w:val="Heading2"/>
-              <w:outlineLvl w:val="1"/>
-            </w:pPr>
-            <w:r>
-              <w:t>Main Flow:</w:t>
-            </w:r>
-          </w:p>
-          <w:p>
-            <w:pPr>
-              <w:pStyle w:val="ListParagraph"/>
-              <w:numPr>
-                <w:ilvl w:val="0"/>
-                <w:numId w:val="23"/>
-              </w:numPr>
-            </w:pPr>
-            <w:r>
-              <w:t>If the veteran has not already authenticated (for example, if this is a stand-alone use case and not included in another case):</w:t>
-            </w:r>
-          </w:p>
-          <w:p>
-            <w:pPr>
-              <w:pStyle w:val="ListParagraph"/>
-              <w:numPr>
-                <w:ilvl w:val="1"/>
-                <w:numId w:val="23"/>
-              </w:numPr>
-            </w:pPr>
-            <w:r>
-              <w:t xml:space="preserve">INCLUDE [Authenticate User] </w:t>
-            </w:r>
-            <w:r>
-              <w:t>(</w:t>
-            </w:r>
-            <w:r>
-              <w:fldChar w:fldCharType="begin"/>
-            </w:r>
-            <w:r>
-              <w:instrText xml:space="preserve"> REF FirstRunNum \h </w:instrText>
-            </w:r>
-            <w:r>
-              <w:fldChar w:fldCharType="separate"/>
-            </w:r>
-            <w:r>
-              <w:rPr>
-                <w:noProof/>
-              </w:rPr>
-              <w:t>1</w:t>
-            </w:r>
-            <w:r>
-              <w:fldChar w:fldCharType="end"/>
-            </w:r>
-            <w:r>
-              <w:t>)</w:t>
-            </w:r>
-          </w:p>
-          <w:p>
-            <w:pPr>
-              <w:pStyle w:val="ListParagraph"/>
-              <w:numPr>
-                <w:ilvl w:val="0"/>
-                <w:numId w:val="23"/>
-              </w:numPr>
-            </w:pPr>
-            <w:r>
-              <w:t>The veteran chooses the “Get Directions to Appointment” option in the Veni phone app</w:t>
-            </w:r>
-          </w:p>
-          <w:p>
-            <w:pPr>
-              <w:pStyle w:val="ListParagraph"/>
-              <w:numPr>
-                <w:ilvl w:val="0"/>
-                <w:numId w:val="23"/>
-              </w:numPr>
-            </w:pPr>
-            <w:r>
-              <w:t>If the user is getting directions for a previously created appointment, the system will verify the status of this appointment (and all other appointments in the Veni “appointment list”)</w:t>
-            </w:r>
-          </w:p>
-          <w:p>
-            <w:pPr>
-              <w:pStyle w:val="ListParagraph"/>
-              <w:numPr>
-                <w:ilvl w:val="1"/>
-                <w:numId w:val="23"/>
-              </w:numPr>
-            </w:pPr>
-            <w:r>
-              <w:t xml:space="preserve">INCLUDE [Verify Appointment Status] </w:t>
-            </w:r>
-            <w:r>
-              <w:t>(</w:t>
-            </w:r>
-            <w:r>
-              <w:fldChar w:fldCharType="begin"/>
-            </w:r>
-            <w:r>
-              <w:instrText xml:space="preserve"> REF VerifyStatus</w:instrText>
-            </w:r>
-            <w:r>
-              <w:instrText xml:space="preserve">Num \h </w:instrText>
-            </w:r>
-            <w:r>
-              <w:fldChar w:fldCharType="separate"/>
-            </w:r>
-            <w:r>
-              <w:rPr>
-                <w:noProof/>
-              </w:rPr>
-              <w:t>6</w:t>
-            </w:r>
-            <w:r>
-              <w:fldChar w:fldCharType="end"/>
-            </w:r>
-            <w:r>
-              <w:t>)</w:t>
-            </w:r>
-            <w:r>
-              <w:t xml:space="preserve"> </w:t>
-            </w:r>
-          </w:p>
-          <w:p>
-            <w:pPr>
-              <w:pStyle w:val="ListParagraph"/>
-              <w:numPr>
-                <w:ilvl w:val="0"/>
-                <w:numId w:val="23"/>
-              </w:numPr>
-            </w:pPr>
-            <w:r>
-              <w:t>The veteran chooses one of his/her upcoming appointments, or one of his/her configured VA facilities from the list shown</w:t>
-            </w:r>
-            <w:r>
-              <w:t xml:space="preserve"> </w:t>
-            </w:r>
-            <w:r>
-              <w:t>(or, if this is an included use case, this information will already be known by the app)</w:t>
-            </w:r>
-          </w:p>
-          <w:p>
-            <w:pPr>
-              <w:pStyle w:val="ListParagraph"/>
-              <w:numPr>
-                <w:ilvl w:val="0"/>
-                <w:numId w:val="23"/>
-              </w:numPr>
-            </w:pPr>
-            <w:r>
-              <w:t>The veteran invokes the “Get Directions” command</w:t>
-            </w:r>
-            <w:r>
-              <w:t xml:space="preserve"> </w:t>
-            </w:r>
-          </w:p>
-          <w:p>
-            <w:pPr>
-              <w:pStyle w:val="ListParagraph"/>
-              <w:numPr>
-                <w:ilvl w:val="0"/>
-                <w:numId w:val="23"/>
-              </w:numPr>
-            </w:pPr>
-            <w:r>
-              <w:t>The app fetches the location information from the Veni System Server</w:t>
-            </w:r>
-          </w:p>
-          <w:p>
-            <w:pPr>
-              <w:pStyle w:val="ListParagraph"/>
-              <w:numPr>
-                <w:ilvl w:val="0"/>
-                <w:numId w:val="23"/>
-              </w:numPr>
-            </w:pPr>
-            <w:r>
-              <w:t>The app passes the information to the phone’s location services with a request to provide locations from the veteran’s location to the chosen VHA facility</w:t>
-            </w:r>
-          </w:p>
-          <w:p>
-            <w:pPr>
-              <w:pStyle w:val="ListParagraph"/>
-              <w:numPr>
-                <w:ilvl w:val="0"/>
-                <w:numId w:val="23"/>
-              </w:numPr>
-            </w:pPr>
-            <w:r>
-              <w:t>The phone’s configured location and directions application provides the user with directions (out of scope for this project)</w:t>
-            </w:r>
-          </w:p>
-        </w:tc>
-      </w:tr>
-      <w:tr>
-        <w:tc>
-          <w:tcPr>
-            <w:tcW w:w="9350" w:type="dxa"/>
-          </w:tcPr>
-          <w:p>
-            <w:pPr>
-              <w:pStyle w:val="Heading2"/>
-              <w:outlineLvl w:val="1"/>
-            </w:pPr>
-            <w:r>
-              <w:t>Post Conditions:</w:t>
-            </w:r>
-          </w:p>
-          <w:p>
-            <w:pPr>
-              <w:pStyle w:val="ListParagraph"/>
-              <w:numPr>
-                <w:ilvl w:val="0"/>
-                <w:numId w:val="24"/>
-              </w:numPr>
-            </w:pPr>
-            <w:r>
-              <w:t>The phone’s mapping app has started and control has shifted from the Veni app to the mapping app.</w:t>
-            </w:r>
-          </w:p>
-        </w:tc>
-      </w:tr>
-      <w:tr>
-        <w:tc>
-          <w:tcPr>
-            <w:tcW w:w="9350" w:type="dxa"/>
-          </w:tcPr>
-          <w:p>
-            <w:pPr>
-              <w:pStyle w:val="Heading2"/>
-              <w:outlineLvl w:val="1"/>
-            </w:pPr>
-            <w:r>
-              <w:t>Alternative Flows:</w:t>
-            </w:r>
-          </w:p>
-        </w:tc>
-      </w:tr>
-    </w:tbl>
-    <w:p/>
-    <w:p>
-      <w:r>
-        <w:fldChar w:fldCharType="end"/>
-      </w:r>
-      <w:r>
-        <w:t xml:space="preserve"> </w:t>
-      </w:r>
-      <w:r>
-        <w:fldChar w:fldCharType="begin"/>
-      </w:r>
-      <w:r>
-        <w:instrText xml:space="preserve"> INCLUDETEXT  "</w:instrText>
-      </w:r>
-      <w:r>
-        <w:instrText>Verify Appointment Status</w:instrText>
-      </w:r>
-      <w:r>
-        <w:instrText xml:space="preserve">.uc.docx" </w:instrText>
-      </w:r>
-      <w:r>
-        <w:fldChar w:fldCharType="separate"/>
-      </w:r>
-    </w:p>
-    <w:tbl>
-      <w:tblPr>
-        <w:tblStyle w:val="TableGrid"/>
-        <w:tblW w:w="0" w:type="auto"/>
-        <w:tblLook w:val="04A0" w:firstRow="1" w:lastRow="0" w:firstColumn="1" w:lastColumn="0" w:noHBand="0" w:noVBand="1"/>
-      </w:tblPr>
-      <w:tblGrid>
-        <w:gridCol w:w="9350"/>
-      </w:tblGrid>
-      <w:tr>
-        <w:tc>
-          <w:tcPr>
-            <w:tcW w:w="9350" w:type="dxa"/>
-          </w:tcPr>
-          <w:p>
-            <w:pPr>
-              <w:pStyle w:val="Heading1"/>
-              <w:outlineLvl w:val="0"/>
-            </w:pPr>
-            <w:r>
-              <w:lastRenderedPageBreak/>
-              <w:t>Use Case: Verify Appointment Status</w:t>
-            </w:r>
-          </w:p>
-        </w:tc>
-      </w:tr>
-      <w:tr>
-        <w:tc>
-          <w:tcPr>
-            <w:tcW w:w="9350" w:type="dxa"/>
-          </w:tcPr>
-          <w:p>
-            <w:pPr>
-              <w:pStyle w:val="Heading2"/>
-              <w:outlineLvl w:val="1"/>
-            </w:pPr>
-            <w:r>
-              <w:t xml:space="preserve">ID: </w:t>
-            </w:r>
-            <w:bookmarkStart w:id="8" w:name="VerifyStatusNum"/>
-            <w:r>
-              <w:rPr>
-                <w:color w:val="auto"/>
-              </w:rPr>
-              <w:fldChar w:fldCharType="begin"/>
-            </w:r>
-            <w:r>
-              <w:rPr>
-                <w:color w:val="auto"/>
-              </w:rPr>
-              <w:instrText xml:space="preserve"> SEQ  UseCaseNum \* MERGEFORMAT </w:instrText>
-            </w:r>
-            <w:r>
-              <w:rPr>
-                <w:color w:val="auto"/>
-              </w:rPr>
-              <w:fldChar w:fldCharType="separate"/>
-            </w:r>
-            <w:r>
-              <w:rPr>
-                <w:noProof/>
-                <w:color w:val="auto"/>
-              </w:rPr>
-              <w:t>6</w:t>
-            </w:r>
-            <w:r>
-              <w:rPr>
-                <w:color w:val="auto"/>
-              </w:rPr>
-              <w:fldChar w:fldCharType="end"/>
-            </w:r>
-            <w:bookmarkEnd w:id="8"/>
-          </w:p>
-        </w:tc>
-      </w:tr>
-      <w:tr>
-        <w:tc>
-          <w:tcPr>
-            <w:tcW w:w="9350" w:type="dxa"/>
-          </w:tcPr>
-          <w:p>
-            <w:pPr>
-              <w:pStyle w:val="Heading2"/>
-              <w:outlineLvl w:val="1"/>
-            </w:pPr>
-            <w:r>
-              <w:t>Brief Description:</w:t>
-            </w:r>
-          </w:p>
-          <w:p>
-            <w:r>
-              <w:t>The Veni system relies on information in VistA systems.  It will not be notified should the information upon which it relies changes in the VistA system from which the information originated.  As a result, each time the Veni system looks at appointment information, it needs to check with the appropriate VistA system to make sure the information has not changed.  If changes occur, the veteran will be notified.</w:t>
-            </w:r>
-          </w:p>
-        </w:tc>
-      </w:tr>
-      <w:tr>
-        <w:tc>
-          <w:tcPr>
-            <w:tcW w:w="9350" w:type="dxa"/>
-          </w:tcPr>
-          <w:p>
-            <w:pPr>
-              <w:pStyle w:val="Heading2"/>
-              <w:outlineLvl w:val="1"/>
-            </w:pPr>
-            <w:r>
-              <w:t>Note:</w:t>
-            </w:r>
-          </w:p>
-          <w:p>
-            <w:r>
-              <w:t>This use case is “include only”.</w:t>
-            </w:r>
-          </w:p>
-        </w:tc>
-      </w:tr>
-      <w:tr>
-        <w:tc>
-          <w:tcPr>
-            <w:tcW w:w="9350" w:type="dxa"/>
-          </w:tcPr>
-          <w:p>
-            <w:pPr>
-              <w:pStyle w:val="Heading2"/>
-              <w:outlineLvl w:val="1"/>
-            </w:pPr>
-            <w:r>
-              <w:t>Primary Actors:</w:t>
-            </w:r>
-          </w:p>
-          <w:p>
-            <w:pPr>
-              <w:pStyle w:val="ListParagraph"/>
-              <w:numPr>
-                <w:ilvl w:val="0"/>
-                <w:numId w:val="27"/>
-              </w:numPr>
-            </w:pPr>
-            <w:r>
-              <w:t>Veteran</w:t>
-            </w:r>
-          </w:p>
-          <w:p>
-            <w:pPr>
-              <w:pStyle w:val="ListParagraph"/>
-              <w:numPr>
-                <w:ilvl w:val="0"/>
-                <w:numId w:val="27"/>
-              </w:numPr>
-            </w:pPr>
-            <w:r>
-              <w:t>VistA system</w:t>
-            </w:r>
-          </w:p>
-        </w:tc>
-      </w:tr>
-      <w:tr>
-        <w:tc>
-          <w:tcPr>
-            <w:tcW w:w="9350" w:type="dxa"/>
-          </w:tcPr>
-          <w:p>
-            <w:pPr>
-              <w:pStyle w:val="Heading2"/>
-              <w:outlineLvl w:val="1"/>
-            </w:pPr>
-            <w:r>
-              <w:t>Secondary Actors:</w:t>
-            </w:r>
-          </w:p>
-          <w:p>
-            <w:r>
-              <w:t>None</w:t>
-            </w:r>
-          </w:p>
-        </w:tc>
-      </w:tr>
-      <w:tr>
-        <w:tc>
-          <w:tcPr>
-            <w:tcW w:w="9350" w:type="dxa"/>
-          </w:tcPr>
-          <w:p>
-            <w:pPr>
-              <w:pStyle w:val="Heading2"/>
-              <w:outlineLvl w:val="1"/>
-            </w:pPr>
-            <w:r>
-              <w:t>Preconditions:</w:t>
-            </w:r>
-          </w:p>
-          <w:p>
-            <w:pPr>
-              <w:pStyle w:val="ListParagraph"/>
-              <w:numPr>
-                <w:ilvl w:val="0"/>
-                <w:numId w:val="25"/>
-              </w:numPr>
-            </w:pPr>
-            <w:r>
-              <w:t>The veteran has downloaded the Veni app to his phone and run the “First Run” experience (see “First Run Experience” (</w:t>
-            </w:r>
-            <w:r>
-              <w:fldChar w:fldCharType="begin"/>
-            </w:r>
-            <w:r>
-              <w:instrText xml:space="preserve"> REF FirstRunNum \h </w:instrText>
-            </w:r>
-            <w:r>
-              <w:fldChar w:fldCharType="separate"/>
-            </w:r>
-            <w:r>
-              <w:rPr>
-                <w:noProof/>
-              </w:rPr>
-              <w:t>1</w:t>
-            </w:r>
-            <w:r>
-              <w:fldChar w:fldCharType="end"/>
-            </w:r>
-            <w:r>
-              <w:t>))</w:t>
-            </w:r>
-          </w:p>
-          <w:p>
-            <w:pPr>
-              <w:pStyle w:val="ListParagraph"/>
-              <w:numPr>
-                <w:ilvl w:val="0"/>
-                <w:numId w:val="25"/>
-              </w:numPr>
-            </w:pPr>
-            <w:r>
-              <w:t xml:space="preserve">The veteran has made </w:t>
-            </w:r>
-            <w:r>
-              <w:t xml:space="preserve">at least one </w:t>
-            </w:r>
-            <w:r>
-              <w:t>appointment with one of his/her chosen VA facilities (out of scope)</w:t>
-            </w:r>
-          </w:p>
-        </w:tc>
-      </w:tr>
-      <w:tr>
-        <w:tc>
-          <w:tcPr>
-            <w:tcW w:w="9350" w:type="dxa"/>
-          </w:tcPr>
-          <w:p>
-            <w:pPr>
-              <w:pStyle w:val="Heading2"/>
-              <w:outlineLvl w:val="1"/>
-            </w:pPr>
-            <w:r>
-              <w:t>Main Flow:</w:t>
+              <w:t>When this is invoked, the Veni system will query the VistA system (or systems) for all appointments associated with the user</w:t>
             </w:r>
           </w:p>
           <w:p>
@@ -3638,18 +4262,6 @@
               </w:numPr>
             </w:pPr>
             <w:r>
-              <w:t>When this is invoked, the Veni system will query the VistA system (or systems) for all appointments associated with the user</w:t>
-            </w:r>
-          </w:p>
-          <w:p>
-            <w:pPr>
-              <w:pStyle w:val="ListParagraph"/>
-              <w:numPr>
-                <w:ilvl w:val="0"/>
-                <w:numId w:val="28"/>
-              </w:numPr>
-            </w:pPr>
-            <w:r>
               <w:t>If new appointments exist, the user will be presented with the option to download the appointment</w:t>
             </w:r>
           </w:p>
@@ -3662,19 +4274,13 @@
               </w:numPr>
             </w:pPr>
             <w:r>
-              <w:t xml:space="preserve">INCLUDE [Download Appointment] </w:t>
-            </w:r>
-            <w:r>
-              <w:t>(</w:t>
+              <w:t>INCLUDE [Download Appointment] (</w:t>
             </w:r>
             <w:r>
               <w:fldChar w:fldCharType="begin"/>
             </w:r>
             <w:r>
-              <w:instrText xml:space="preserve"> REF DownloadApptNum</w:instrText>
-            </w:r>
-            <w:r>
-              <w:instrText xml:space="preserve"> \h </w:instrText>
+              <w:instrText xml:space="preserve"> REF DownloadApptNum \h </w:instrText>
             </w:r>
             <w:r>
               <w:fldChar w:fldCharType="separate"/>
@@ -3683,7 +4289,7 @@
               <w:rPr>
                 <w:noProof/>
               </w:rPr>
-              <w:t>4</w:t>
+              <w:t>3</w:t>
             </w:r>
             <w:r>
               <w:fldChar w:fldCharType="end"/>
@@ -3847,7 +4453,7 @@
       <w:rPr>
         <w:noProof/>
       </w:rPr>
-      <w:t>10</w:t>
+      <w:t>3</w:t>
     </w:r>
     <w:r>
       <w:rPr>
@@ -4062,6 +4668,119 @@
     </w:lvl>
   </w:abstractNum>
   <w:abstractNum w:abstractNumId="2">
+    <w:nsid w:val="0E8A64B4"/>
+    <w:multiLevelType w:val="hybridMultilevel"/>
+    <w:tmpl w:val="2ACE7DF4"/>
+    <w:lvl w:ilvl="0" w:tplc="04090001">
+      <w:start w:val="1"/>
+      <w:numFmt w:val="bullet"/>
+      <w:lvlText w:val=""/>
+      <w:lvlJc w:val="left"/>
+      <w:pPr>
+        <w:ind w:left="720" w:hanging="360"/>
+      </w:pPr>
+      <w:rPr>
+        <w:rFonts w:ascii="Symbol" w:hAnsi="Symbol" w:hint="default"/>
+      </w:rPr>
+    </w:lvl>
+    <w:lvl w:ilvl="1" w:tplc="04090003" w:tentative="1">
+      <w:start w:val="1"/>
+      <w:numFmt w:val="bullet"/>
+      <w:lvlText w:val="o"/>
+      <w:lvlJc w:val="left"/>
+      <w:pPr>
+        <w:ind w:left="1440" w:hanging="360"/>
+      </w:pPr>
+      <w:rPr>
+        <w:rFonts w:ascii="Courier New" w:hAnsi="Courier New" w:cs="Courier New" w:hint="default"/>
+      </w:rPr>
+    </w:lvl>
+    <w:lvl w:ilvl="2" w:tplc="04090005" w:tentative="1">
+      <w:start w:val="1"/>
+      <w:numFmt w:val="bullet"/>
+      <w:lvlText w:val=""/>
+      <w:lvlJc w:val="left"/>
+      <w:pPr>
+        <w:ind w:left="2160" w:hanging="360"/>
+      </w:pPr>
+      <w:rPr>
+        <w:rFonts w:ascii="Wingdings" w:hAnsi="Wingdings" w:hint="default"/>
+      </w:rPr>
+    </w:lvl>
+    <w:lvl w:ilvl="3" w:tplc="04090001" w:tentative="1">
+      <w:start w:val="1"/>
+      <w:numFmt w:val="bullet"/>
+      <w:lvlText w:val=""/>
+      <w:lvlJc w:val="left"/>
+      <w:pPr>
+        <w:ind w:left="2880" w:hanging="360"/>
+      </w:pPr>
+      <w:rPr>
+        <w:rFonts w:ascii="Symbol" w:hAnsi="Symbol" w:hint="default"/>
+      </w:rPr>
+    </w:lvl>
+    <w:lvl w:ilvl="4" w:tplc="04090003" w:tentative="1">
+      <w:start w:val="1"/>
+      <w:numFmt w:val="bullet"/>
+      <w:lvlText w:val="o"/>
+      <w:lvlJc w:val="left"/>
+      <w:pPr>
+        <w:ind w:left="3600" w:hanging="360"/>
+      </w:pPr>
+      <w:rPr>
+        <w:rFonts w:ascii="Courier New" w:hAnsi="Courier New" w:cs="Courier New" w:hint="default"/>
+      </w:rPr>
+    </w:lvl>
+    <w:lvl w:ilvl="5" w:tplc="04090005" w:tentative="1">
+      <w:start w:val="1"/>
+      <w:numFmt w:val="bullet"/>
+      <w:lvlText w:val=""/>
+      <w:lvlJc w:val="left"/>
+      <w:pPr>
+        <w:ind w:left="4320" w:hanging="360"/>
+      </w:pPr>
+      <w:rPr>
+        <w:rFonts w:ascii="Wingdings" w:hAnsi="Wingdings" w:hint="default"/>
+      </w:rPr>
+    </w:lvl>
+    <w:lvl w:ilvl="6" w:tplc="04090001" w:tentative="1">
+      <w:start w:val="1"/>
+      <w:numFmt w:val="bullet"/>
+      <w:lvlText w:val=""/>
+      <w:lvlJc w:val="left"/>
+      <w:pPr>
+        <w:ind w:left="5040" w:hanging="360"/>
+      </w:pPr>
+      <w:rPr>
+        <w:rFonts w:ascii="Symbol" w:hAnsi="Symbol" w:hint="default"/>
+      </w:rPr>
+    </w:lvl>
+    <w:lvl w:ilvl="7" w:tplc="04090003" w:tentative="1">
+      <w:start w:val="1"/>
+      <w:numFmt w:val="bullet"/>
+      <w:lvlText w:val="o"/>
+      <w:lvlJc w:val="left"/>
+      <w:pPr>
+        <w:ind w:left="5760" w:hanging="360"/>
+      </w:pPr>
+      <w:rPr>
+        <w:rFonts w:ascii="Courier New" w:hAnsi="Courier New" w:cs="Courier New" w:hint="default"/>
+      </w:rPr>
+    </w:lvl>
+    <w:lvl w:ilvl="8" w:tplc="04090005" w:tentative="1">
+      <w:start w:val="1"/>
+      <w:numFmt w:val="bullet"/>
+      <w:lvlText w:val=""/>
+      <w:lvlJc w:val="left"/>
+      <w:pPr>
+        <w:ind w:left="6480" w:hanging="360"/>
+      </w:pPr>
+      <w:rPr>
+        <w:rFonts w:ascii="Wingdings" w:hAnsi="Wingdings" w:hint="default"/>
+      </w:rPr>
+    </w:lvl>
+  </w:abstractNum>
+  <w:abstractNum w:abstractNumId="3">
     <w:nsid w:val="0FA44608"/>
     <w:multiLevelType w:val="hybridMultilevel"/>
     <w:tmpl w:val="131C6722"/>
@@ -4150,7 +4869,7 @@
       </w:pPr>
     </w:lvl>
   </w:abstractNum>
-  <w:abstractNum w:abstractNumId="3">
+  <w:abstractNum w:abstractNumId="4">
     <w:nsid w:val="11F0650A"/>
     <w:multiLevelType w:val="hybridMultilevel"/>
     <w:tmpl w:val="6968171C"/>
@@ -4239,7 +4958,7 @@
       </w:pPr>
     </w:lvl>
   </w:abstractNum>
-  <w:abstractNum w:abstractNumId="4">
+  <w:abstractNum w:abstractNumId="5">
     <w:nsid w:val="154C4649"/>
     <w:multiLevelType w:val="hybridMultilevel"/>
     <w:tmpl w:val="2AA20B9A"/>
@@ -4328,7 +5047,7 @@
       </w:pPr>
     </w:lvl>
   </w:abstractNum>
-  <w:abstractNum w:abstractNumId="5">
+  <w:abstractNum w:abstractNumId="6">
     <w:nsid w:val="1BF52EC0"/>
     <w:multiLevelType w:val="hybridMultilevel"/>
     <w:tmpl w:val="5A88673C"/>
@@ -4420,7 +5139,7 @@
       </w:pPr>
     </w:lvl>
   </w:abstractNum>
-  <w:abstractNum w:abstractNumId="6">
+  <w:abstractNum w:abstractNumId="7">
     <w:nsid w:val="1F583D7B"/>
     <w:multiLevelType w:val="hybridMultilevel"/>
     <w:tmpl w:val="BBEE185E"/>
@@ -4509,7 +5228,7 @@
       </w:pPr>
     </w:lvl>
   </w:abstractNum>
-  <w:abstractNum w:abstractNumId="7">
+  <w:abstractNum w:abstractNumId="8">
     <w:nsid w:val="239C4204"/>
     <w:multiLevelType w:val="hybridMultilevel"/>
     <w:tmpl w:val="9A96D8BE"/>
@@ -4595,7 +5314,7 @@
       </w:pPr>
     </w:lvl>
   </w:abstractNum>
-  <w:abstractNum w:abstractNumId="8">
+  <w:abstractNum w:abstractNumId="9">
     <w:nsid w:val="28D70610"/>
     <w:multiLevelType w:val="hybridMultilevel"/>
     <w:tmpl w:val="84369480"/>
@@ -4708,7 +5427,7 @@
       </w:rPr>
     </w:lvl>
   </w:abstractNum>
-  <w:abstractNum w:abstractNumId="9">
+  <w:abstractNum w:abstractNumId="10">
     <w:nsid w:val="2E856D39"/>
     <w:multiLevelType w:val="hybridMultilevel"/>
     <w:tmpl w:val="782A5A6A"/>
@@ -4797,7 +5516,7 @@
       </w:pPr>
     </w:lvl>
   </w:abstractNum>
-  <w:abstractNum w:abstractNumId="10">
+  <w:abstractNum w:abstractNumId="11">
     <w:nsid w:val="2F5C10DD"/>
     <w:multiLevelType w:val="hybridMultilevel"/>
     <w:tmpl w:val="6944E77E"/>
@@ -4886,7 +5605,7 @@
       </w:pPr>
     </w:lvl>
   </w:abstractNum>
-  <w:abstractNum w:abstractNumId="11">
+  <w:abstractNum w:abstractNumId="12">
     <w:nsid w:val="336A39C0"/>
     <w:multiLevelType w:val="hybridMultilevel"/>
     <w:tmpl w:val="DAFA4368"/>
@@ -4978,7 +5697,7 @@
       </w:pPr>
     </w:lvl>
   </w:abstractNum>
-  <w:abstractNum w:abstractNumId="12">
+  <w:abstractNum w:abstractNumId="13">
     <w:nsid w:val="39A81507"/>
     <w:multiLevelType w:val="hybridMultilevel"/>
     <w:tmpl w:val="AD52BA64"/>
@@ -5067,7 +5786,7 @@
       </w:pPr>
     </w:lvl>
   </w:abstractNum>
-  <w:abstractNum w:abstractNumId="13">
+  <w:abstractNum w:abstractNumId="14">
     <w:nsid w:val="3A4C3ED1"/>
     <w:multiLevelType w:val="hybridMultilevel"/>
     <w:tmpl w:val="4DB203E2"/>
@@ -5156,7 +5875,7 @@
       </w:pPr>
     </w:lvl>
   </w:abstractNum>
-  <w:abstractNum w:abstractNumId="14">
+  <w:abstractNum w:abstractNumId="15">
     <w:nsid w:val="3F4A4483"/>
     <w:multiLevelType w:val="hybridMultilevel"/>
     <w:tmpl w:val="4D3C74BC"/>
@@ -5245,7 +5964,7 @@
       </w:pPr>
     </w:lvl>
   </w:abstractNum>
-  <w:abstractNum w:abstractNumId="15">
+  <w:abstractNum w:abstractNumId="16">
     <w:nsid w:val="458E12FD"/>
     <w:multiLevelType w:val="hybridMultilevel"/>
     <w:tmpl w:val="4AA8800E"/>
@@ -5334,7 +6053,99 @@
       </w:pPr>
     </w:lvl>
   </w:abstractNum>
-  <w:abstractNum w:abstractNumId="16">
+  <w:abstractNum w:abstractNumId="17">
+    <w:nsid w:val="4E4B65B8"/>
+    <w:multiLevelType w:val="hybridMultilevel"/>
+    <w:tmpl w:val="8208FD6A"/>
+    <w:lvl w:ilvl="0" w:tplc="04090011">
+      <w:start w:val="1"/>
+      <w:numFmt w:val="decimal"/>
+      <w:lvlText w:val="%1)"/>
+      <w:lvlJc w:val="left"/>
+      <w:pPr>
+        <w:ind w:left="720" w:hanging="360"/>
+      </w:pPr>
+      <w:rPr>
+        <w:rFonts w:hint="default"/>
+      </w:rPr>
+    </w:lvl>
+    <w:lvl w:ilvl="1" w:tplc="04090017">
+      <w:start w:val="1"/>
+      <w:numFmt w:val="lowerLetter"/>
+      <w:lvlText w:val="%2)"/>
+      <w:lvlJc w:val="left"/>
+      <w:pPr>
+        <w:ind w:left="1440" w:hanging="360"/>
+      </w:pPr>
+      <w:rPr>
+        <w:rFonts w:hint="default"/>
+      </w:rPr>
+    </w:lvl>
+    <w:lvl w:ilvl="2" w:tplc="0409001B" w:tentative="1">
+      <w:start w:val="1"/>
+      <w:numFmt w:val="lowerRoman"/>
+      <w:lvlText w:val="%3."/>
+      <w:lvlJc w:val="right"/>
+      <w:pPr>
+        <w:ind w:left="2160" w:hanging="180"/>
+      </w:pPr>
+    </w:lvl>
+    <w:lvl w:ilvl="3" w:tplc="0409000F" w:tentative="1">
+      <w:start w:val="1"/>
+      <w:numFmt w:val="decimal"/>
+      <w:lvlText w:val="%4."/>
+      <w:lvlJc w:val="left"/>
+      <w:pPr>
+        <w:ind w:left="2880" w:hanging="360"/>
+      </w:pPr>
+    </w:lvl>
+    <w:lvl w:ilvl="4" w:tplc="04090019" w:tentative="1">
+      <w:start w:val="1"/>
+      <w:numFmt w:val="lowerLetter"/>
+      <w:lvlText w:val="%5."/>
+      <w:lvlJc w:val="left"/>
+      <w:pPr>
+        <w:ind w:left="3600" w:hanging="360"/>
+      </w:pPr>
+    </w:lvl>
+    <w:lvl w:ilvl="5" w:tplc="0409001B" w:tentative="1">
+      <w:start w:val="1"/>
+      <w:numFmt w:val="lowerRoman"/>
+      <w:lvlText w:val="%6."/>
+      <w:lvlJc w:val="right"/>
+      <w:pPr>
+        <w:ind w:left="4320" w:hanging="180"/>
+      </w:pPr>
+    </w:lvl>
+    <w:lvl w:ilvl="6" w:tplc="0409000F" w:tentative="1">
+      <w:start w:val="1"/>
+      <w:numFmt w:val="decimal"/>
+      <w:lvlText w:val="%7."/>
+      <w:lvlJc w:val="left"/>
+      <w:pPr>
+        <w:ind w:left="5040" w:hanging="360"/>
+      </w:pPr>
+    </w:lvl>
+    <w:lvl w:ilvl="7" w:tplc="04090019" w:tentative="1">
+      <w:start w:val="1"/>
+      <w:numFmt w:val="lowerLetter"/>
+      <w:lvlText w:val="%8."/>
+      <w:lvlJc w:val="left"/>
+      <w:pPr>
+        <w:ind w:left="5760" w:hanging="360"/>
+      </w:pPr>
+    </w:lvl>
+    <w:lvl w:ilvl="8" w:tplc="0409001B" w:tentative="1">
+      <w:start w:val="1"/>
+      <w:numFmt w:val="lowerRoman"/>
+      <w:lvlText w:val="%9."/>
+      <w:lvlJc w:val="right"/>
+      <w:pPr>
+        <w:ind w:left="6480" w:hanging="180"/>
+      </w:pPr>
+    </w:lvl>
+  </w:abstractNum>
+  <w:abstractNum w:abstractNumId="18">
     <w:nsid w:val="53941312"/>
     <w:multiLevelType w:val="hybridMultilevel"/>
     <w:tmpl w:val="441673FE"/>
@@ -5420,7 +6231,7 @@
       </w:pPr>
     </w:lvl>
   </w:abstractNum>
-  <w:abstractNum w:abstractNumId="17">
+  <w:abstractNum w:abstractNumId="19">
     <w:nsid w:val="562762E8"/>
     <w:multiLevelType w:val="hybridMultilevel"/>
     <w:tmpl w:val="4DEA6A06"/>
@@ -5509,7 +6320,7 @@
       </w:pPr>
     </w:lvl>
   </w:abstractNum>
-  <w:abstractNum w:abstractNumId="18">
+  <w:abstractNum w:abstractNumId="20">
     <w:nsid w:val="56EC70CF"/>
     <w:multiLevelType w:val="hybridMultilevel"/>
     <w:tmpl w:val="4A40DD24"/>
@@ -5598,7 +6409,7 @@
       </w:pPr>
     </w:lvl>
   </w:abstractNum>
-  <w:abstractNum w:abstractNumId="19">
+  <w:abstractNum w:abstractNumId="21">
     <w:nsid w:val="5B8E24DE"/>
     <w:multiLevelType w:val="hybridMultilevel"/>
     <w:tmpl w:val="144E6094"/>
@@ -5687,7 +6498,7 @@
       </w:pPr>
     </w:lvl>
   </w:abstractNum>
-  <w:abstractNum w:abstractNumId="20">
+  <w:abstractNum w:abstractNumId="22">
     <w:nsid w:val="5CD93818"/>
     <w:multiLevelType w:val="hybridMultilevel"/>
     <w:tmpl w:val="9828B2B0"/>
@@ -5776,7 +6587,99 @@
       </w:pPr>
     </w:lvl>
   </w:abstractNum>
-  <w:abstractNum w:abstractNumId="21">
+  <w:abstractNum w:abstractNumId="23">
+    <w:nsid w:val="64247354"/>
+    <w:multiLevelType w:val="hybridMultilevel"/>
+    <w:tmpl w:val="ED603B4E"/>
+    <w:lvl w:ilvl="0" w:tplc="04090011">
+      <w:start w:val="1"/>
+      <w:numFmt w:val="decimal"/>
+      <w:lvlText w:val="%1)"/>
+      <w:lvlJc w:val="left"/>
+      <w:pPr>
+        <w:ind w:left="720" w:hanging="360"/>
+      </w:pPr>
+      <w:rPr>
+        <w:rFonts w:hint="default"/>
+      </w:rPr>
+    </w:lvl>
+    <w:lvl w:ilvl="1" w:tplc="04090001">
+      <w:start w:val="1"/>
+      <w:numFmt w:val="bullet"/>
+      <w:lvlText w:val=""/>
+      <w:lvlJc w:val="left"/>
+      <w:pPr>
+        <w:ind w:left="1440" w:hanging="360"/>
+      </w:pPr>
+      <w:rPr>
+        <w:rFonts w:ascii="Symbol" w:hAnsi="Symbol" w:hint="default"/>
+      </w:rPr>
+    </w:lvl>
+    <w:lvl w:ilvl="2" w:tplc="0409001B" w:tentative="1">
+      <w:start w:val="1"/>
+      <w:numFmt w:val="lowerRoman"/>
+      <w:lvlText w:val="%3."/>
+      <w:lvlJc w:val="right"/>
+      <w:pPr>
+        <w:ind w:left="2160" w:hanging="180"/>
+      </w:pPr>
+    </w:lvl>
+    <w:lvl w:ilvl="3" w:tplc="0409000F" w:tentative="1">
+      <w:start w:val="1"/>
+      <w:numFmt w:val="decimal"/>
+      <w:lvlText w:val="%4."/>
+      <w:lvlJc w:val="left"/>
+      <w:pPr>
+        <w:ind w:left="2880" w:hanging="360"/>
+      </w:pPr>
+    </w:lvl>
+    <w:lvl w:ilvl="4" w:tplc="04090019" w:tentative="1">
+      <w:start w:val="1"/>
+      <w:numFmt w:val="lowerLetter"/>
+      <w:lvlText w:val="%5."/>
+      <w:lvlJc w:val="left"/>
+      <w:pPr>
+        <w:ind w:left="3600" w:hanging="360"/>
+      </w:pPr>
+    </w:lvl>
+    <w:lvl w:ilvl="5" w:tplc="0409001B" w:tentative="1">
+      <w:start w:val="1"/>
+      <w:numFmt w:val="lowerRoman"/>
+      <w:lvlText w:val="%6."/>
+      <w:lvlJc w:val="right"/>
+      <w:pPr>
+        <w:ind w:left="4320" w:hanging="180"/>
+      </w:pPr>
+    </w:lvl>
+    <w:lvl w:ilvl="6" w:tplc="0409000F" w:tentative="1">
+      <w:start w:val="1"/>
+      <w:numFmt w:val="decimal"/>
+      <w:lvlText w:val="%7."/>
+      <w:lvlJc w:val="left"/>
+      <w:pPr>
+        <w:ind w:left="5040" w:hanging="360"/>
+      </w:pPr>
+    </w:lvl>
+    <w:lvl w:ilvl="7" w:tplc="04090019" w:tentative="1">
+      <w:start w:val="1"/>
+      <w:numFmt w:val="lowerLetter"/>
+      <w:lvlText w:val="%8."/>
+      <w:lvlJc w:val="left"/>
+      <w:pPr>
+        <w:ind w:left="5760" w:hanging="360"/>
+      </w:pPr>
+    </w:lvl>
+    <w:lvl w:ilvl="8" w:tplc="0409001B" w:tentative="1">
+      <w:start w:val="1"/>
+      <w:numFmt w:val="lowerRoman"/>
+      <w:lvlText w:val="%9."/>
+      <w:lvlJc w:val="right"/>
+      <w:pPr>
+        <w:ind w:left="6480" w:hanging="180"/>
+      </w:pPr>
+    </w:lvl>
+  </w:abstractNum>
+  <w:abstractNum w:abstractNumId="24">
     <w:nsid w:val="651F21E2"/>
     <w:multiLevelType w:val="hybridMultilevel"/>
     <w:tmpl w:val="2A22E158"/>
@@ -5865,7 +6768,7 @@
       </w:pPr>
     </w:lvl>
   </w:abstractNum>
-  <w:abstractNum w:abstractNumId="22">
+  <w:abstractNum w:abstractNumId="25">
     <w:nsid w:val="69232260"/>
     <w:multiLevelType w:val="hybridMultilevel"/>
     <w:tmpl w:val="BA3635C2"/>
@@ -5954,7 +6857,7 @@
       </w:pPr>
     </w:lvl>
   </w:abstractNum>
-  <w:abstractNum w:abstractNumId="23">
+  <w:abstractNum w:abstractNumId="26">
     <w:nsid w:val="6F95761B"/>
     <w:multiLevelType w:val="hybridMultilevel"/>
     <w:tmpl w:val="84264B64"/>
@@ -6046,7 +6949,99 @@
       </w:pPr>
     </w:lvl>
   </w:abstractNum>
-  <w:abstractNum w:abstractNumId="24">
+  <w:abstractNum w:abstractNumId="27">
+    <w:nsid w:val="729500A8"/>
+    <w:multiLevelType w:val="hybridMultilevel"/>
+    <w:tmpl w:val="DB90DD44"/>
+    <w:lvl w:ilvl="0" w:tplc="04090001">
+      <w:start w:val="1"/>
+      <w:numFmt w:val="bullet"/>
+      <w:lvlText w:val=""/>
+      <w:lvlJc w:val="left"/>
+      <w:pPr>
+        <w:ind w:left="720" w:hanging="360"/>
+      </w:pPr>
+      <w:rPr>
+        <w:rFonts w:ascii="Symbol" w:hAnsi="Symbol" w:hint="default"/>
+      </w:rPr>
+    </w:lvl>
+    <w:lvl w:ilvl="1" w:tplc="04090001">
+      <w:start w:val="1"/>
+      <w:numFmt w:val="bullet"/>
+      <w:lvlText w:val=""/>
+      <w:lvlJc w:val="left"/>
+      <w:pPr>
+        <w:ind w:left="1440" w:hanging="360"/>
+      </w:pPr>
+      <w:rPr>
+        <w:rFonts w:ascii="Symbol" w:hAnsi="Symbol" w:hint="default"/>
+      </w:rPr>
+    </w:lvl>
+    <w:lvl w:ilvl="2" w:tplc="0409001B" w:tentative="1">
+      <w:start w:val="1"/>
+      <w:numFmt w:val="lowerRoman"/>
+      <w:lvlText w:val="%3."/>
+      <w:lvlJc w:val="right"/>
+      <w:pPr>
+        <w:ind w:left="2160" w:hanging="180"/>
+      </w:pPr>
+    </w:lvl>
+    <w:lvl w:ilvl="3" w:tplc="0409000F" w:tentative="1">
+      <w:start w:val="1"/>
+      <w:numFmt w:val="decimal"/>
+      <w:lvlText w:val="%4."/>
+      <w:lvlJc w:val="left"/>
+      <w:pPr>
+        <w:ind w:left="2880" w:hanging="360"/>
+      </w:pPr>
+    </w:lvl>
+    <w:lvl w:ilvl="4" w:tplc="04090019" w:tentative="1">
+      <w:start w:val="1"/>
+      <w:numFmt w:val="lowerLetter"/>
+      <w:lvlText w:val="%5."/>
+      <w:lvlJc w:val="left"/>
+      <w:pPr>
+        <w:ind w:left="3600" w:hanging="360"/>
+      </w:pPr>
+    </w:lvl>
+    <w:lvl w:ilvl="5" w:tplc="0409001B" w:tentative="1">
+      <w:start w:val="1"/>
+      <w:numFmt w:val="lowerRoman"/>
+      <w:lvlText w:val="%6."/>
+      <w:lvlJc w:val="right"/>
+      <w:pPr>
+        <w:ind w:left="4320" w:hanging="180"/>
+      </w:pPr>
+    </w:lvl>
+    <w:lvl w:ilvl="6" w:tplc="0409000F" w:tentative="1">
+      <w:start w:val="1"/>
+      <w:numFmt w:val="decimal"/>
+      <w:lvlText w:val="%7."/>
+      <w:lvlJc w:val="left"/>
+      <w:pPr>
+        <w:ind w:left="5040" w:hanging="360"/>
+      </w:pPr>
+    </w:lvl>
+    <w:lvl w:ilvl="7" w:tplc="04090019" w:tentative="1">
+      <w:start w:val="1"/>
+      <w:numFmt w:val="lowerLetter"/>
+      <w:lvlText w:val="%8."/>
+      <w:lvlJc w:val="left"/>
+      <w:pPr>
+        <w:ind w:left="5760" w:hanging="360"/>
+      </w:pPr>
+    </w:lvl>
+    <w:lvl w:ilvl="8" w:tplc="0409001B" w:tentative="1">
+      <w:start w:val="1"/>
+      <w:numFmt w:val="lowerRoman"/>
+      <w:lvlText w:val="%9."/>
+      <w:lvlJc w:val="right"/>
+      <w:pPr>
+        <w:ind w:left="6480" w:hanging="180"/>
+      </w:pPr>
+    </w:lvl>
+  </w:abstractNum>
+  <w:abstractNum w:abstractNumId="28">
     <w:nsid w:val="73721F59"/>
     <w:multiLevelType w:val="hybridMultilevel"/>
     <w:tmpl w:val="E6D63F0E"/>
@@ -6135,7 +7130,7 @@
       </w:pPr>
     </w:lvl>
   </w:abstractNum>
-  <w:abstractNum w:abstractNumId="25">
+  <w:abstractNum w:abstractNumId="29">
     <w:nsid w:val="73E32E86"/>
     <w:multiLevelType w:val="hybridMultilevel"/>
     <w:tmpl w:val="ACCA5C0C"/>
@@ -6224,7 +7219,120 @@
       </w:pPr>
     </w:lvl>
   </w:abstractNum>
-  <w:abstractNum w:abstractNumId="26">
+  <w:abstractNum w:abstractNumId="30">
+    <w:nsid w:val="75D71CBF"/>
+    <w:multiLevelType w:val="hybridMultilevel"/>
+    <w:tmpl w:val="02D28782"/>
+    <w:lvl w:ilvl="0" w:tplc="20CEEA32">
+      <w:start w:val="1"/>
+      <w:numFmt w:val="bullet"/>
+      <w:lvlText w:val=""/>
+      <w:lvlJc w:val="left"/>
+      <w:pPr>
+        <w:ind w:left="720" w:hanging="360"/>
+      </w:pPr>
+      <w:rPr>
+        <w:rFonts w:ascii="Symbol" w:eastAsiaTheme="minorHAnsi" w:hAnsi="Symbol" w:cstheme="minorBidi" w:hint="default"/>
+      </w:rPr>
+    </w:lvl>
+    <w:lvl w:ilvl="1" w:tplc="04090003" w:tentative="1">
+      <w:start w:val="1"/>
+      <w:numFmt w:val="bullet"/>
+      <w:lvlText w:val="o"/>
+      <w:lvlJc w:val="left"/>
+      <w:pPr>
+        <w:ind w:left="1440" w:hanging="360"/>
+      </w:pPr>
+      <w:rPr>
+        <w:rFonts w:ascii="Courier New" w:hAnsi="Courier New" w:cs="Courier New" w:hint="default"/>
+      </w:rPr>
+    </w:lvl>
+    <w:lvl w:ilvl="2" w:tplc="04090005" w:tentative="1">
+      <w:start w:val="1"/>
+      <w:numFmt w:val="bullet"/>
+      <w:lvlText w:val=""/>
+      <w:lvlJc w:val="left"/>
+      <w:pPr>
+        <w:ind w:left="2160" w:hanging="360"/>
+      </w:pPr>
+      <w:rPr>
+        <w:rFonts w:ascii="Wingdings" w:hAnsi="Wingdings" w:hint="default"/>
+      </w:rPr>
+    </w:lvl>
+    <w:lvl w:ilvl="3" w:tplc="04090001" w:tentative="1">
+      <w:start w:val="1"/>
+      <w:numFmt w:val="bullet"/>
+      <w:lvlText w:val=""/>
+      <w:lvlJc w:val="left"/>
+      <w:pPr>
+        <w:ind w:left="2880" w:hanging="360"/>
+      </w:pPr>
+      <w:rPr>
+        <w:rFonts w:ascii="Symbol" w:hAnsi="Symbol" w:hint="default"/>
+      </w:rPr>
+    </w:lvl>
+    <w:lvl w:ilvl="4" w:tplc="04090003" w:tentative="1">
+      <w:start w:val="1"/>
+      <w:numFmt w:val="bullet"/>
+      <w:lvlText w:val="o"/>
+      <w:lvlJc w:val="left"/>
+      <w:pPr>
+        <w:ind w:left="3600" w:hanging="360"/>
+      </w:pPr>
+      <w:rPr>
+        <w:rFonts w:ascii="Courier New" w:hAnsi="Courier New" w:cs="Courier New" w:hint="default"/>
+      </w:rPr>
+    </w:lvl>
+    <w:lvl w:ilvl="5" w:tplc="04090005" w:tentative="1">
+      <w:start w:val="1"/>
+      <w:numFmt w:val="bullet"/>
+      <w:lvlText w:val=""/>
+      <w:lvlJc w:val="left"/>
+      <w:pPr>
+        <w:ind w:left="4320" w:hanging="360"/>
+      </w:pPr>
+      <w:rPr>
+        <w:rFonts w:ascii="Wingdings" w:hAnsi="Wingdings" w:hint="default"/>
+      </w:rPr>
+    </w:lvl>
+    <w:lvl w:ilvl="6" w:tplc="04090001" w:tentative="1">
+      <w:start w:val="1"/>
+      <w:numFmt w:val="bullet"/>
+      <w:lvlText w:val=""/>
+      <w:lvlJc w:val="left"/>
+      <w:pPr>
+        <w:ind w:left="5040" w:hanging="360"/>
+      </w:pPr>
+      <w:rPr>
+        <w:rFonts w:ascii="Symbol" w:hAnsi="Symbol" w:hint="default"/>
+      </w:rPr>
+    </w:lvl>
+    <w:lvl w:ilvl="7" w:tplc="04090003" w:tentative="1">
+      <w:start w:val="1"/>
+      <w:numFmt w:val="bullet"/>
+      <w:lvlText w:val="o"/>
+      <w:lvlJc w:val="left"/>
+      <w:pPr>
+        <w:ind w:left="5760" w:hanging="360"/>
+      </w:pPr>
+      <w:rPr>
+        <w:rFonts w:ascii="Courier New" w:hAnsi="Courier New" w:cs="Courier New" w:hint="default"/>
+      </w:rPr>
+    </w:lvl>
+    <w:lvl w:ilvl="8" w:tplc="04090005" w:tentative="1">
+      <w:start w:val="1"/>
+      <w:numFmt w:val="bullet"/>
+      <w:lvlText w:val=""/>
+      <w:lvlJc w:val="left"/>
+      <w:pPr>
+        <w:ind w:left="6480" w:hanging="360"/>
+      </w:pPr>
+      <w:rPr>
+        <w:rFonts w:ascii="Wingdings" w:hAnsi="Wingdings" w:hint="default"/>
+      </w:rPr>
+    </w:lvl>
+  </w:abstractNum>
+  <w:abstractNum w:abstractNumId="31">
     <w:nsid w:val="793C4128"/>
     <w:multiLevelType w:val="hybridMultilevel"/>
     <w:tmpl w:val="C4385158"/>
@@ -6337,7 +7445,7 @@
       </w:rPr>
     </w:lvl>
   </w:abstractNum>
-  <w:abstractNum w:abstractNumId="27">
+  <w:abstractNum w:abstractNumId="32">
     <w:nsid w:val="7C0176B7"/>
     <w:multiLevelType w:val="hybridMultilevel"/>
     <w:tmpl w:val="B0704640"/>
@@ -6430,88 +7538,103 @@
     </w:lvl>
   </w:abstractNum>
   <w:num w:numId="1">
-    <w:abstractNumId w:val="20"/>
+    <w:abstractNumId w:val="22"/>
   </w:num>
   <w:num w:numId="2">
-    <w:abstractNumId w:val="6"/>
+    <w:abstractNumId w:val="7"/>
   </w:num>
   <w:num w:numId="3">
-    <w:abstractNumId w:val="12"/>
+    <w:abstractNumId w:val="13"/>
   </w:num>
   <w:num w:numId="4">
-    <w:abstractNumId w:val="5"/>
+    <w:abstractNumId w:val="6"/>
   </w:num>
   <w:num w:numId="5">
     <w:abstractNumId w:val="1"/>
   </w:num>
   <w:num w:numId="6">
+    <w:abstractNumId w:val="18"/>
+  </w:num>
+  <w:num w:numId="7">
+    <w:abstractNumId w:val="8"/>
+  </w:num>
+  <w:num w:numId="8">
+    <w:abstractNumId w:val="25"/>
+  </w:num>
+  <w:num w:numId="9">
+    <w:abstractNumId w:val="29"/>
+  </w:num>
+  <w:num w:numId="10">
+    <w:abstractNumId w:val="4"/>
+  </w:num>
+  <w:num w:numId="11">
+    <w:abstractNumId w:val="11"/>
+  </w:num>
+  <w:num w:numId="12">
+    <w:abstractNumId w:val="15"/>
+  </w:num>
+  <w:num w:numId="13">
+    <w:abstractNumId w:val="31"/>
+  </w:num>
+  <w:num w:numId="14">
+    <w:abstractNumId w:val="14"/>
+  </w:num>
+  <w:num w:numId="15">
     <w:abstractNumId w:val="16"/>
   </w:num>
-  <w:num w:numId="7">
-    <w:abstractNumId w:val="7"/>
+  <w:num w:numId="16">
+    <w:abstractNumId w:val="19"/>
   </w:num>
-  <w:num w:numId="8">
-    <w:abstractNumId w:val="22"/>
+  <w:num w:numId="17">
+    <w:abstractNumId w:val="21"/>
   </w:num>
-  <w:num w:numId="9">
-    <w:abstractNumId w:val="25"/>
-  </w:num>
-  <w:num w:numId="10">
+  <w:num w:numId="18">
     <w:abstractNumId w:val="3"/>
   </w:num>
-  <w:num w:numId="11">
-    <w:abstractNumId w:val="10"/>
+  <w:num w:numId="19">
+    <w:abstractNumId w:val="24"/>
   </w:num>
-  <w:num w:numId="12">
-    <w:abstractNumId w:val="14"/>
+  <w:num w:numId="20">
+    <w:abstractNumId w:val="20"/>
   </w:num>
-  <w:num w:numId="13">
+  <w:num w:numId="21">
+    <w:abstractNumId w:val="28"/>
+  </w:num>
+  <w:num w:numId="22">
+    <w:abstractNumId w:val="5"/>
+  </w:num>
+  <w:num w:numId="23">
+    <w:abstractNumId w:val="32"/>
+  </w:num>
+  <w:num w:numId="24">
     <w:abstractNumId w:val="26"/>
   </w:num>
-  <w:num w:numId="14">
-    <w:abstractNumId w:val="13"/>
-  </w:num>
-  <w:num w:numId="15">
-    <w:abstractNumId w:val="15"/>
-  </w:num>
-  <w:num w:numId="16">
-    <w:abstractNumId w:val="17"/>
-  </w:num>
-  <w:num w:numId="17">
-    <w:abstractNumId w:val="19"/>
-  </w:num>
-  <w:num w:numId="18">
-    <w:abstractNumId w:val="2"/>
-  </w:num>
-  <w:num w:numId="19">
-    <w:abstractNumId w:val="21"/>
-  </w:num>
-  <w:num w:numId="20">
-    <w:abstractNumId w:val="18"/>
-  </w:num>
-  <w:num w:numId="21">
-    <w:abstractNumId w:val="24"/>
-  </w:num>
-  <w:num w:numId="22">
-    <w:abstractNumId w:val="4"/>
-  </w:num>
-  <w:num w:numId="23">
-    <w:abstractNumId w:val="27"/>
-  </w:num>
-  <w:num w:numId="24">
-    <w:abstractNumId w:val="23"/>
-  </w:num>
   <w:num w:numId="25">
-    <w:abstractNumId w:val="9"/>
+    <w:abstractNumId w:val="10"/>
   </w:num>
   <w:num w:numId="26">
     <w:abstractNumId w:val="0"/>
   </w:num>
   <w:num w:numId="27">
-    <w:abstractNumId w:val="8"/>
+    <w:abstractNumId w:val="9"/>
   </w:num>
   <w:num w:numId="28">
-    <w:abstractNumId w:val="11"/>
+    <w:abstractNumId w:val="12"/>
+  </w:num>
+  <w:num w:numId="29">
+    <w:abstractNumId w:val="2"/>
+  </w:num>
+  <w:num w:numId="30">
+    <w:abstractNumId w:val="23"/>
+  </w:num>
+  <w:num w:numId="31">
+    <w:abstractNumId w:val="30"/>
+  </w:num>
+  <w:num w:numId="32">
+    <w:abstractNumId w:val="27"/>
+  </w:num>
+  <w:num w:numId="33">
+    <w:abstractNumId w:val="17"/>
   </w:num>
 </w:numbering>
 </file>
@@ -7504,7 +8627,7 @@
 </file>
 
 <file path=customXml/itemProps1.xml><?xml version="1.0" encoding="utf-8"?>
-<ds:datastoreItem xmlns:ds="http://schemas.openxmlformats.org/officeDocument/2006/customXml" ds:itemID="{C5898576-F14B-4BFD-B739-522DCDF5ED30}">
+<ds:datastoreItem xmlns:ds="http://schemas.openxmlformats.org/officeDocument/2006/customXml" ds:itemID="{66348E05-5436-42B9-BDEE-81BC5B4E6BB0}">
   <ds:schemaRefs>
     <ds:schemaRef ds:uri="http://schemas.openxmlformats.org/officeDocument/2006/bibliography"/>
   </ds:schemaRefs>

</xml_diff>